<commit_message>
Fixed some small things before adding the new branches
</commit_message>
<xml_diff>
--- a/docs/urs.docx
+++ b/docs/urs.docx
@@ -92,6 +92,14 @@
         <w:ind w:left="720"/>
       </w:pPr>
       <w:r>
+        <w:t>// password requirements dto attributes</w:t>
+      </w:r>
+    </w:p>
+    <w:p>
+      <w:pPr>
+        <w:ind w:left="720"/>
+      </w:pPr>
+      <w:r>
         <w:t>FR-02: User Profile Management</w:t>
       </w:r>
     </w:p>
@@ -249,6 +257,7 @@
         </w:numPr>
       </w:pPr>
       <w:r>
+        <w:lastRenderedPageBreak/>
         <w:t>Users can view stories from their friends and public accounts.</w:t>
       </w:r>
     </w:p>
@@ -257,7 +266,6 @@
         <w:ind w:left="720"/>
       </w:pPr>
       <w:r>
-        <w:lastRenderedPageBreak/>
         <w:t>FR-05: Friend Management</w:t>
       </w:r>
     </w:p>
@@ -352,7 +360,6 @@
     <w:p>
       <w:pPr>
         <w:pStyle w:val="ListParagraph"/>
-        <w:ind w:left="1080"/>
       </w:pPr>
       <w:r>
         <w:t>FR-09: Admin Controls</w:t>
@@ -788,7 +795,13 @@
         </w:numPr>
       </w:pPr>
       <w:r>
-        <w:t>The system saves the friend request in the database.</w:t>
+        <w:t>The system sav</w:t>
+      </w:r>
+      <w:r>
+        <w:t>a</w:t>
+      </w:r>
+      <w:r>
+        <w:t>es the friend request in the database.</w:t>
       </w:r>
     </w:p>
     <w:p/>

</xml_diff>

<commit_message>
Added Comment Section + Add Comment Functional Requirements
</commit_message>
<xml_diff>
--- a/docs/urs.docx
+++ b/docs/urs.docx
@@ -13,7 +13,7 @@
       </w:pPr>
       <w:bookmarkStart w:id="0" w:name="_Ref197051075"/>
       <w:bookmarkStart w:id="1" w:name="_Toc197051128"/>
-      <w:bookmarkStart w:id="2" w:name="_Toc198847791"/>
+      <w:bookmarkStart w:id="2" w:name="_Toc198860030"/>
       <w:r>
         <w:rPr>
           <w:b/>
@@ -99,7 +99,7 @@
           <w:r>
             <w:fldChar w:fldCharType="separate"/>
           </w:r>
-          <w:hyperlink w:anchor="_Toc198847791" w:history="1">
+          <w:hyperlink w:anchor="_Toc198860030" w:history="1">
             <w:r>
               <w:rPr>
                 <w:rStyle w:val="Hyperlink"/>
@@ -128,7 +128,7 @@
                 <w:noProof/>
                 <w:webHidden/>
               </w:rPr>
-              <w:instrText xml:space="preserve"> PAGEREF _Toc198847791 \h </w:instrText>
+              <w:instrText xml:space="preserve"> PAGEREF _Toc198860030 \h </w:instrText>
             </w:r>
             <w:r>
               <w:rPr>
@@ -171,7 +171,7 @@
               <w:noProof/>
             </w:rPr>
           </w:pPr>
-          <w:hyperlink w:anchor="_Toc198847792" w:history="1">
+          <w:hyperlink w:anchor="_Toc198860031" w:history="1">
             <w:r>
               <w:rPr>
                 <w:rStyle w:val="Hyperlink"/>
@@ -212,7 +212,7 @@
                 <w:noProof/>
                 <w:webHidden/>
               </w:rPr>
-              <w:instrText xml:space="preserve"> PAGEREF _Toc198847792 \h </w:instrText>
+              <w:instrText xml:space="preserve"> PAGEREF _Toc198860031 \h </w:instrText>
             </w:r>
             <w:r>
               <w:rPr>
@@ -255,7 +255,7 @@
               <w:noProof/>
             </w:rPr>
           </w:pPr>
-          <w:hyperlink w:anchor="_Toc198847793" w:history="1">
+          <w:hyperlink w:anchor="_Toc198860032" w:history="1">
             <w:r>
               <w:rPr>
                 <w:rStyle w:val="Hyperlink"/>
@@ -296,7 +296,7 @@
                 <w:noProof/>
                 <w:webHidden/>
               </w:rPr>
-              <w:instrText xml:space="preserve"> PAGEREF _Toc198847793 \h </w:instrText>
+              <w:instrText xml:space="preserve"> PAGEREF _Toc198860032 \h </w:instrText>
             </w:r>
             <w:r>
               <w:rPr>
@@ -338,7 +338,7 @@
               <w:noProof/>
             </w:rPr>
           </w:pPr>
-          <w:hyperlink w:anchor="_Toc198847794" w:history="1">
+          <w:hyperlink w:anchor="_Toc198860033" w:history="1">
             <w:r>
               <w:rPr>
                 <w:rStyle w:val="Hyperlink"/>
@@ -373,7 +373,7 @@
                 <w:noProof/>
                 <w:webHidden/>
               </w:rPr>
-              <w:instrText xml:space="preserve"> PAGEREF _Toc198847794 \h </w:instrText>
+              <w:instrText xml:space="preserve"> PAGEREF _Toc198860033 \h </w:instrText>
             </w:r>
             <w:r>
               <w:rPr>
@@ -415,7 +415,7 @@
               <w:noProof/>
             </w:rPr>
           </w:pPr>
-          <w:hyperlink w:anchor="_Toc198847795" w:history="1">
+          <w:hyperlink w:anchor="_Toc198860034" w:history="1">
             <w:r>
               <w:rPr>
                 <w:rStyle w:val="Hyperlink"/>
@@ -442,7 +442,7 @@
                 <w:noProof/>
                 <w:webHidden/>
               </w:rPr>
-              <w:instrText xml:space="preserve"> PAGEREF _Toc198847795 \h </w:instrText>
+              <w:instrText xml:space="preserve"> PAGEREF _Toc198860034 \h </w:instrText>
             </w:r>
             <w:r>
               <w:rPr>
@@ -484,7 +484,7 @@
               <w:noProof/>
             </w:rPr>
           </w:pPr>
-          <w:hyperlink w:anchor="_Toc198847796" w:history="1">
+          <w:hyperlink w:anchor="_Toc198860035" w:history="1">
             <w:r>
               <w:rPr>
                 <w:rStyle w:val="Hyperlink"/>
@@ -519,7 +519,7 @@
                 <w:noProof/>
                 <w:webHidden/>
               </w:rPr>
-              <w:instrText xml:space="preserve"> PAGEREF _Toc198847796 \h </w:instrText>
+              <w:instrText xml:space="preserve"> PAGEREF _Toc198860035 \h </w:instrText>
             </w:r>
             <w:r>
               <w:rPr>
@@ -561,7 +561,7 @@
               <w:noProof/>
             </w:rPr>
           </w:pPr>
-          <w:hyperlink w:anchor="_Toc198847797" w:history="1">
+          <w:hyperlink w:anchor="_Toc198860036" w:history="1">
             <w:r>
               <w:rPr>
                 <w:rStyle w:val="Hyperlink"/>
@@ -596,7 +596,7 @@
                 <w:noProof/>
                 <w:webHidden/>
               </w:rPr>
-              <w:instrText xml:space="preserve"> PAGEREF _Toc198847797 \h </w:instrText>
+              <w:instrText xml:space="preserve"> PAGEREF _Toc198860036 \h </w:instrText>
             </w:r>
             <w:r>
               <w:rPr>
@@ -638,7 +638,7 @@
               <w:noProof/>
             </w:rPr>
           </w:pPr>
-          <w:hyperlink w:anchor="_Toc198847798" w:history="1">
+          <w:hyperlink w:anchor="_Toc198860037" w:history="1">
             <w:r>
               <w:rPr>
                 <w:rStyle w:val="Hyperlink"/>
@@ -673,7 +673,7 @@
                 <w:noProof/>
                 <w:webHidden/>
               </w:rPr>
-              <w:instrText xml:space="preserve"> PAGEREF _Toc198847798 \h </w:instrText>
+              <w:instrText xml:space="preserve"> PAGEREF _Toc198860037 \h </w:instrText>
             </w:r>
             <w:r>
               <w:rPr>
@@ -715,7 +715,7 @@
               <w:noProof/>
             </w:rPr>
           </w:pPr>
-          <w:hyperlink w:anchor="_Toc198847799" w:history="1">
+          <w:hyperlink w:anchor="_Toc198860038" w:history="1">
             <w:r>
               <w:rPr>
                 <w:rStyle w:val="Hyperlink"/>
@@ -750,7 +750,7 @@
                 <w:noProof/>
                 <w:webHidden/>
               </w:rPr>
-              <w:instrText xml:space="preserve"> PAGEREF _Toc198847799 \h </w:instrText>
+              <w:instrText xml:space="preserve"> PAGEREF _Toc198860038 \h </w:instrText>
             </w:r>
             <w:r>
               <w:rPr>
@@ -792,7 +792,7 @@
               <w:noProof/>
             </w:rPr>
           </w:pPr>
-          <w:hyperlink w:anchor="_Toc198847800" w:history="1">
+          <w:hyperlink w:anchor="_Toc198860039" w:history="1">
             <w:r>
               <w:rPr>
                 <w:rStyle w:val="Hyperlink"/>
@@ -827,7 +827,7 @@
                 <w:noProof/>
                 <w:webHidden/>
               </w:rPr>
-              <w:instrText xml:space="preserve"> PAGEREF _Toc198847800 \h </w:instrText>
+              <w:instrText xml:space="preserve"> PAGEREF _Toc198860039 \h </w:instrText>
             </w:r>
             <w:r>
               <w:rPr>
@@ -869,7 +869,7 @@
               <w:noProof/>
             </w:rPr>
           </w:pPr>
-          <w:hyperlink w:anchor="_Toc198847801" w:history="1">
+          <w:hyperlink w:anchor="_Toc198860040" w:history="1">
             <w:r>
               <w:rPr>
                 <w:rStyle w:val="Hyperlink"/>
@@ -896,7 +896,7 @@
                 <w:noProof/>
                 <w:webHidden/>
               </w:rPr>
-              <w:instrText xml:space="preserve"> PAGEREF _Toc198847801 \h </w:instrText>
+              <w:instrText xml:space="preserve"> PAGEREF _Toc198860040 \h </w:instrText>
             </w:r>
             <w:r>
               <w:rPr>
@@ -938,7 +938,7 @@
               <w:noProof/>
             </w:rPr>
           </w:pPr>
-          <w:hyperlink w:anchor="_Toc198847802" w:history="1">
+          <w:hyperlink w:anchor="_Toc198860041" w:history="1">
             <w:r>
               <w:rPr>
                 <w:rStyle w:val="Hyperlink"/>
@@ -965,7 +965,7 @@
                 <w:noProof/>
                 <w:webHidden/>
               </w:rPr>
-              <w:instrText xml:space="preserve"> PAGEREF _Toc198847802 \h </w:instrText>
+              <w:instrText xml:space="preserve"> PAGEREF _Toc198860041 \h </w:instrText>
             </w:r>
             <w:r>
               <w:rPr>
@@ -1007,7 +1007,7 @@
               <w:noProof/>
             </w:rPr>
           </w:pPr>
-          <w:hyperlink w:anchor="_Toc198847803" w:history="1">
+          <w:hyperlink w:anchor="_Toc198860042" w:history="1">
             <w:r>
               <w:rPr>
                 <w:rStyle w:val="Hyperlink"/>
@@ -1042,7 +1042,7 @@
                 <w:noProof/>
                 <w:webHidden/>
               </w:rPr>
-              <w:instrText xml:space="preserve"> PAGEREF _Toc198847803 \h </w:instrText>
+              <w:instrText xml:space="preserve"> PAGEREF _Toc198860042 \h </w:instrText>
             </w:r>
             <w:r>
               <w:rPr>
@@ -1084,7 +1084,7 @@
               <w:noProof/>
             </w:rPr>
           </w:pPr>
-          <w:hyperlink w:anchor="_Toc198847804" w:history="1">
+          <w:hyperlink w:anchor="_Toc198860043" w:history="1">
             <w:r>
               <w:rPr>
                 <w:rStyle w:val="Hyperlink"/>
@@ -1111,7 +1111,7 @@
                 <w:noProof/>
                 <w:webHidden/>
               </w:rPr>
-              <w:instrText xml:space="preserve"> PAGEREF _Toc198847804 \h </w:instrText>
+              <w:instrText xml:space="preserve"> PAGEREF _Toc198860043 \h </w:instrText>
             </w:r>
             <w:r>
               <w:rPr>
@@ -1153,7 +1153,7 @@
               <w:noProof/>
             </w:rPr>
           </w:pPr>
-          <w:hyperlink w:anchor="_Toc198847805" w:history="1">
+          <w:hyperlink w:anchor="_Toc198860044" w:history="1">
             <w:r>
               <w:rPr>
                 <w:rStyle w:val="Hyperlink"/>
@@ -1180,7 +1180,7 @@
                 <w:noProof/>
                 <w:webHidden/>
               </w:rPr>
-              <w:instrText xml:space="preserve"> PAGEREF _Toc198847805 \h </w:instrText>
+              <w:instrText xml:space="preserve"> PAGEREF _Toc198860044 \h </w:instrText>
             </w:r>
             <w:r>
               <w:rPr>
@@ -1222,7 +1222,7 @@
               <w:noProof/>
             </w:rPr>
           </w:pPr>
-          <w:hyperlink w:anchor="_Toc198847806" w:history="1">
+          <w:hyperlink w:anchor="_Toc198860045" w:history="1">
             <w:r>
               <w:rPr>
                 <w:rStyle w:val="Hyperlink"/>
@@ -1249,7 +1249,7 @@
                 <w:noProof/>
                 <w:webHidden/>
               </w:rPr>
-              <w:instrText xml:space="preserve"> PAGEREF _Toc198847806 \h </w:instrText>
+              <w:instrText xml:space="preserve"> PAGEREF _Toc198860045 \h </w:instrText>
             </w:r>
             <w:r>
               <w:rPr>
@@ -1291,7 +1291,7 @@
               <w:noProof/>
             </w:rPr>
           </w:pPr>
-          <w:hyperlink w:anchor="_Toc198847807" w:history="1">
+          <w:hyperlink w:anchor="_Toc198860046" w:history="1">
             <w:r>
               <w:rPr>
                 <w:rStyle w:val="Hyperlink"/>
@@ -1318,7 +1318,7 @@
                 <w:noProof/>
                 <w:webHidden/>
               </w:rPr>
-              <w:instrText xml:space="preserve"> PAGEREF _Toc198847807 \h </w:instrText>
+              <w:instrText xml:space="preserve"> PAGEREF _Toc198860046 \h </w:instrText>
             </w:r>
             <w:r>
               <w:rPr>
@@ -1360,7 +1360,7 @@
               <w:noProof/>
             </w:rPr>
           </w:pPr>
-          <w:hyperlink w:anchor="_Toc198847808" w:history="1">
+          <w:hyperlink w:anchor="_Toc198860047" w:history="1">
             <w:r>
               <w:rPr>
                 <w:rStyle w:val="Hyperlink"/>
@@ -1387,7 +1387,7 @@
                 <w:noProof/>
                 <w:webHidden/>
               </w:rPr>
-              <w:instrText xml:space="preserve"> PAGEREF _Toc198847808 \h </w:instrText>
+              <w:instrText xml:space="preserve"> PAGEREF _Toc198860047 \h </w:instrText>
             </w:r>
             <w:r>
               <w:rPr>
@@ -1429,7 +1429,7 @@
               <w:noProof/>
             </w:rPr>
           </w:pPr>
-          <w:hyperlink w:anchor="_Toc198847809" w:history="1">
+          <w:hyperlink w:anchor="_Toc198860048" w:history="1">
             <w:r>
               <w:rPr>
                 <w:rStyle w:val="Hyperlink"/>
@@ -1456,7 +1456,7 @@
                 <w:noProof/>
                 <w:webHidden/>
               </w:rPr>
-              <w:instrText xml:space="preserve"> PAGEREF _Toc198847809 \h </w:instrText>
+              <w:instrText xml:space="preserve"> PAGEREF _Toc198860048 \h </w:instrText>
             </w:r>
             <w:r>
               <w:rPr>
@@ -1498,7 +1498,7 @@
               <w:noProof/>
             </w:rPr>
           </w:pPr>
-          <w:hyperlink w:anchor="_Toc198847810" w:history="1">
+          <w:hyperlink w:anchor="_Toc198860049" w:history="1">
             <w:r>
               <w:rPr>
                 <w:rStyle w:val="Hyperlink"/>
@@ -1525,7 +1525,7 @@
                 <w:noProof/>
                 <w:webHidden/>
               </w:rPr>
-              <w:instrText xml:space="preserve"> PAGEREF _Toc198847810 \h </w:instrText>
+              <w:instrText xml:space="preserve"> PAGEREF _Toc198860049 \h </w:instrText>
             </w:r>
             <w:r>
               <w:rPr>
@@ -1567,7 +1567,7 @@
               <w:noProof/>
             </w:rPr>
           </w:pPr>
-          <w:hyperlink w:anchor="_Toc198847811" w:history="1">
+          <w:hyperlink w:anchor="_Toc198860050" w:history="1">
             <w:r>
               <w:rPr>
                 <w:rStyle w:val="Hyperlink"/>
@@ -1602,7 +1602,7 @@
                 <w:noProof/>
                 <w:webHidden/>
               </w:rPr>
-              <w:instrText xml:space="preserve"> PAGEREF _Toc198847811 \h </w:instrText>
+              <w:instrText xml:space="preserve"> PAGEREF _Toc198860050 \h </w:instrText>
             </w:r>
             <w:r>
               <w:rPr>
@@ -1644,7 +1644,7 @@
               <w:noProof/>
             </w:rPr>
           </w:pPr>
-          <w:hyperlink w:anchor="_Toc198847812" w:history="1">
+          <w:hyperlink w:anchor="_Toc198860051" w:history="1">
             <w:r>
               <w:rPr>
                 <w:rStyle w:val="Hyperlink"/>
@@ -1671,7 +1671,7 @@
                 <w:noProof/>
                 <w:webHidden/>
               </w:rPr>
-              <w:instrText xml:space="preserve"> PAGEREF _Toc198847812 \h </w:instrText>
+              <w:instrText xml:space="preserve"> PAGEREF _Toc198860051 \h </w:instrText>
             </w:r>
             <w:r>
               <w:rPr>
@@ -1713,7 +1713,7 @@
               <w:noProof/>
             </w:rPr>
           </w:pPr>
-          <w:hyperlink w:anchor="_Toc198847813" w:history="1">
+          <w:hyperlink w:anchor="_Toc198860052" w:history="1">
             <w:r>
               <w:rPr>
                 <w:rStyle w:val="Hyperlink"/>
@@ -1740,7 +1740,7 @@
                 <w:noProof/>
                 <w:webHidden/>
               </w:rPr>
-              <w:instrText xml:space="preserve"> PAGEREF _Toc198847813 \h </w:instrText>
+              <w:instrText xml:space="preserve"> PAGEREF _Toc198860052 \h </w:instrText>
             </w:r>
             <w:r>
               <w:rPr>
@@ -1782,7 +1782,7 @@
               <w:noProof/>
             </w:rPr>
           </w:pPr>
-          <w:hyperlink w:anchor="_Toc198847814" w:history="1">
+          <w:hyperlink w:anchor="_Toc198860053" w:history="1">
             <w:r>
               <w:rPr>
                 <w:rStyle w:val="Hyperlink"/>
@@ -1809,7 +1809,7 @@
                 <w:noProof/>
                 <w:webHidden/>
               </w:rPr>
-              <w:instrText xml:space="preserve"> PAGEREF _Toc198847814 \h </w:instrText>
+              <w:instrText xml:space="preserve"> PAGEREF _Toc198860053 \h </w:instrText>
             </w:r>
             <w:r>
               <w:rPr>
@@ -1852,7 +1852,7 @@
               <w:noProof/>
             </w:rPr>
           </w:pPr>
-          <w:hyperlink w:anchor="_Toc198847815" w:history="1">
+          <w:hyperlink w:anchor="_Toc198860054" w:history="1">
             <w:r>
               <w:rPr>
                 <w:rStyle w:val="Hyperlink"/>
@@ -1893,7 +1893,7 @@
                 <w:noProof/>
                 <w:webHidden/>
               </w:rPr>
-              <w:instrText xml:space="preserve"> PAGEREF _Toc198847815 \h </w:instrText>
+              <w:instrText xml:space="preserve"> PAGEREF _Toc198860054 \h </w:instrText>
             </w:r>
             <w:r>
               <w:rPr>
@@ -1935,7 +1935,7 @@
               <w:noProof/>
             </w:rPr>
           </w:pPr>
-          <w:hyperlink w:anchor="_Toc198847816" w:history="1">
+          <w:hyperlink w:anchor="_Toc198860055" w:history="1">
             <w:r>
               <w:rPr>
                 <w:rStyle w:val="Hyperlink"/>
@@ -1962,7 +1962,7 @@
                 <w:noProof/>
                 <w:webHidden/>
               </w:rPr>
-              <w:instrText xml:space="preserve"> PAGEREF _Toc198847816 \h </w:instrText>
+              <w:instrText xml:space="preserve"> PAGEREF _Toc198860055 \h </w:instrText>
             </w:r>
             <w:r>
               <w:rPr>
@@ -2004,7 +2004,7 @@
               <w:noProof/>
             </w:rPr>
           </w:pPr>
-          <w:hyperlink w:anchor="_Toc198847817" w:history="1">
+          <w:hyperlink w:anchor="_Toc198860056" w:history="1">
             <w:r>
               <w:rPr>
                 <w:rStyle w:val="Hyperlink"/>
@@ -2031,7 +2031,7 @@
                 <w:noProof/>
                 <w:webHidden/>
               </w:rPr>
-              <w:instrText xml:space="preserve"> PAGEREF _Toc198847817 \h </w:instrText>
+              <w:instrText xml:space="preserve"> PAGEREF _Toc198860056 \h </w:instrText>
             </w:r>
             <w:r>
               <w:rPr>
@@ -2073,7 +2073,7 @@
               <w:noProof/>
             </w:rPr>
           </w:pPr>
-          <w:hyperlink w:anchor="_Toc198847818" w:history="1">
+          <w:hyperlink w:anchor="_Toc198860057" w:history="1">
             <w:r>
               <w:rPr>
                 <w:rStyle w:val="Hyperlink"/>
@@ -2100,7 +2100,7 @@
                 <w:noProof/>
                 <w:webHidden/>
               </w:rPr>
-              <w:instrText xml:space="preserve"> PAGEREF _Toc198847818 \h </w:instrText>
+              <w:instrText xml:space="preserve"> PAGEREF _Toc198860057 \h </w:instrText>
             </w:r>
             <w:r>
               <w:rPr>
@@ -2142,7 +2142,7 @@
               <w:noProof/>
             </w:rPr>
           </w:pPr>
-          <w:hyperlink w:anchor="_Toc198847819" w:history="1">
+          <w:hyperlink w:anchor="_Toc198860058" w:history="1">
             <w:r>
               <w:rPr>
                 <w:rStyle w:val="Hyperlink"/>
@@ -2169,7 +2169,7 @@
                 <w:noProof/>
                 <w:webHidden/>
               </w:rPr>
-              <w:instrText xml:space="preserve"> PAGEREF _Toc198847819 \h </w:instrText>
+              <w:instrText xml:space="preserve"> PAGEREF _Toc198860058 \h </w:instrText>
             </w:r>
             <w:r>
               <w:rPr>
@@ -2211,7 +2211,7 @@
               <w:noProof/>
             </w:rPr>
           </w:pPr>
-          <w:hyperlink w:anchor="_Toc198847820" w:history="1">
+          <w:hyperlink w:anchor="_Toc198860059" w:history="1">
             <w:r>
               <w:rPr>
                 <w:rStyle w:val="Hyperlink"/>
@@ -2238,7 +2238,7 @@
                 <w:noProof/>
                 <w:webHidden/>
               </w:rPr>
-              <w:instrText xml:space="preserve"> PAGEREF _Toc198847820 \h </w:instrText>
+              <w:instrText xml:space="preserve"> PAGEREF _Toc198860059 \h </w:instrText>
             </w:r>
             <w:r>
               <w:rPr>
@@ -2280,7 +2280,7 @@
               <w:noProof/>
             </w:rPr>
           </w:pPr>
-          <w:hyperlink w:anchor="_Toc198847821" w:history="1">
+          <w:hyperlink w:anchor="_Toc198860060" w:history="1">
             <w:r>
               <w:rPr>
                 <w:rStyle w:val="Hyperlink"/>
@@ -2307,7 +2307,7 @@
                 <w:noProof/>
                 <w:webHidden/>
               </w:rPr>
-              <w:instrText xml:space="preserve"> PAGEREF _Toc198847821 \h </w:instrText>
+              <w:instrText xml:space="preserve"> PAGEREF _Toc198860060 \h </w:instrText>
             </w:r>
             <w:r>
               <w:rPr>
@@ -2349,7 +2349,7 @@
               <w:noProof/>
             </w:rPr>
           </w:pPr>
-          <w:hyperlink w:anchor="_Toc198847822" w:history="1">
+          <w:hyperlink w:anchor="_Toc198860061" w:history="1">
             <w:r>
               <w:rPr>
                 <w:rStyle w:val="Hyperlink"/>
@@ -2376,7 +2376,7 @@
                 <w:noProof/>
                 <w:webHidden/>
               </w:rPr>
-              <w:instrText xml:space="preserve"> PAGEREF _Toc198847822 \h </w:instrText>
+              <w:instrText xml:space="preserve"> PAGEREF _Toc198860061 \h </w:instrText>
             </w:r>
             <w:r>
               <w:rPr>
@@ -2418,7 +2418,7 @@
               <w:noProof/>
             </w:rPr>
           </w:pPr>
-          <w:hyperlink w:anchor="_Toc198847823" w:history="1">
+          <w:hyperlink w:anchor="_Toc198860062" w:history="1">
             <w:r>
               <w:rPr>
                 <w:rStyle w:val="Hyperlink"/>
@@ -2445,7 +2445,7 @@
                 <w:noProof/>
                 <w:webHidden/>
               </w:rPr>
-              <w:instrText xml:space="preserve"> PAGEREF _Toc198847823 \h </w:instrText>
+              <w:instrText xml:space="preserve"> PAGEREF _Toc198860062 \h </w:instrText>
             </w:r>
             <w:r>
               <w:rPr>
@@ -2488,7 +2488,7 @@
               <w:noProof/>
             </w:rPr>
           </w:pPr>
-          <w:hyperlink w:anchor="_Toc198847824" w:history="1">
+          <w:hyperlink w:anchor="_Toc198860063" w:history="1">
             <w:r>
               <w:rPr>
                 <w:rStyle w:val="Hyperlink"/>
@@ -2529,7 +2529,7 @@
                 <w:noProof/>
                 <w:webHidden/>
               </w:rPr>
-              <w:instrText xml:space="preserve"> PAGEREF _Toc198847824 \h </w:instrText>
+              <w:instrText xml:space="preserve"> PAGEREF _Toc198860063 \h </w:instrText>
             </w:r>
             <w:r>
               <w:rPr>
@@ -2571,7 +2571,7 @@
               <w:noProof/>
             </w:rPr>
           </w:pPr>
-          <w:hyperlink w:anchor="_Toc198847825" w:history="1">
+          <w:hyperlink w:anchor="_Toc198860064" w:history="1">
             <w:r>
               <w:rPr>
                 <w:rStyle w:val="Hyperlink"/>
@@ -2598,7 +2598,7 @@
                 <w:noProof/>
                 <w:webHidden/>
               </w:rPr>
-              <w:instrText xml:space="preserve"> PAGEREF _Toc198847825 \h </w:instrText>
+              <w:instrText xml:space="preserve"> PAGEREF _Toc198860064 \h </w:instrText>
             </w:r>
             <w:r>
               <w:rPr>
@@ -2640,7 +2640,7 @@
               <w:noProof/>
             </w:rPr>
           </w:pPr>
-          <w:hyperlink w:anchor="_Toc198847826" w:history="1">
+          <w:hyperlink w:anchor="_Toc198860065" w:history="1">
             <w:r>
               <w:rPr>
                 <w:rStyle w:val="Hyperlink"/>
@@ -2667,7 +2667,7 @@
                 <w:noProof/>
                 <w:webHidden/>
               </w:rPr>
-              <w:instrText xml:space="preserve"> PAGEREF _Toc198847826 \h </w:instrText>
+              <w:instrText xml:space="preserve"> PAGEREF _Toc198860065 \h </w:instrText>
             </w:r>
             <w:r>
               <w:rPr>
@@ -2709,7 +2709,7 @@
               <w:noProof/>
             </w:rPr>
           </w:pPr>
-          <w:hyperlink w:anchor="_Toc198847827" w:history="1">
+          <w:hyperlink w:anchor="_Toc198860066" w:history="1">
             <w:r>
               <w:rPr>
                 <w:rStyle w:val="Hyperlink"/>
@@ -2736,7 +2736,7 @@
                 <w:noProof/>
                 <w:webHidden/>
               </w:rPr>
-              <w:instrText xml:space="preserve"> PAGEREF _Toc198847827 \h </w:instrText>
+              <w:instrText xml:space="preserve"> PAGEREF _Toc198860066 \h </w:instrText>
             </w:r>
             <w:r>
               <w:rPr>
@@ -2778,7 +2778,7 @@
               <w:noProof/>
             </w:rPr>
           </w:pPr>
-          <w:hyperlink w:anchor="_Toc198847828" w:history="1">
+          <w:hyperlink w:anchor="_Toc198860067" w:history="1">
             <w:r>
               <w:rPr>
                 <w:rStyle w:val="Hyperlink"/>
@@ -2805,7 +2805,7 @@
                 <w:noProof/>
                 <w:webHidden/>
               </w:rPr>
-              <w:instrText xml:space="preserve"> PAGEREF _Toc198847828 \h </w:instrText>
+              <w:instrText xml:space="preserve"> PAGEREF _Toc198860067 \h </w:instrText>
             </w:r>
             <w:r>
               <w:rPr>
@@ -2847,7 +2847,7 @@
               <w:noProof/>
             </w:rPr>
           </w:pPr>
-          <w:hyperlink w:anchor="_Toc198847829" w:history="1">
+          <w:hyperlink w:anchor="_Toc198860068" w:history="1">
             <w:r>
               <w:rPr>
                 <w:rStyle w:val="Hyperlink"/>
@@ -2874,7 +2874,7 @@
                 <w:noProof/>
                 <w:webHidden/>
               </w:rPr>
-              <w:instrText xml:space="preserve"> PAGEREF _Toc198847829 \h </w:instrText>
+              <w:instrText xml:space="preserve"> PAGEREF _Toc198860068 \h </w:instrText>
             </w:r>
             <w:r>
               <w:rPr>
@@ -2916,7 +2916,7 @@
               <w:noProof/>
             </w:rPr>
           </w:pPr>
-          <w:hyperlink w:anchor="_Toc198847830" w:history="1">
+          <w:hyperlink w:anchor="_Toc198860069" w:history="1">
             <w:r>
               <w:rPr>
                 <w:rStyle w:val="Hyperlink"/>
@@ -2943,7 +2943,7 @@
                 <w:noProof/>
                 <w:webHidden/>
               </w:rPr>
-              <w:instrText xml:space="preserve"> PAGEREF _Toc198847830 \h </w:instrText>
+              <w:instrText xml:space="preserve"> PAGEREF _Toc198860069 \h </w:instrText>
             </w:r>
             <w:r>
               <w:rPr>
@@ -2985,7 +2985,7 @@
               <w:noProof/>
             </w:rPr>
           </w:pPr>
-          <w:hyperlink w:anchor="_Toc198847831" w:history="1">
+          <w:hyperlink w:anchor="_Toc198860070" w:history="1">
             <w:r>
               <w:rPr>
                 <w:rStyle w:val="Hyperlink"/>
@@ -3012,7 +3012,7 @@
                 <w:noProof/>
                 <w:webHidden/>
               </w:rPr>
-              <w:instrText xml:space="preserve"> PAGEREF _Toc198847831 \h </w:instrText>
+              <w:instrText xml:space="preserve"> PAGEREF _Toc198860070 \h </w:instrText>
             </w:r>
             <w:r>
               <w:rPr>
@@ -3054,7 +3054,7 @@
               <w:noProof/>
             </w:rPr>
           </w:pPr>
-          <w:hyperlink w:anchor="_Toc198847832" w:history="1">
+          <w:hyperlink w:anchor="_Toc198860071" w:history="1">
             <w:r>
               <w:rPr>
                 <w:rStyle w:val="Hyperlink"/>
@@ -3081,7 +3081,7 @@
                 <w:noProof/>
                 <w:webHidden/>
               </w:rPr>
-              <w:instrText xml:space="preserve"> PAGEREF _Toc198847832 \h </w:instrText>
+              <w:instrText xml:space="preserve"> PAGEREF _Toc198860071 \h </w:instrText>
             </w:r>
             <w:r>
               <w:rPr>
@@ -3123,7 +3123,7 @@
               <w:noProof/>
             </w:rPr>
           </w:pPr>
-          <w:hyperlink w:anchor="_Toc198847833" w:history="1">
+          <w:hyperlink w:anchor="_Toc198860072" w:history="1">
             <w:r>
               <w:rPr>
                 <w:rStyle w:val="Hyperlink"/>
@@ -3150,7 +3150,7 @@
                 <w:noProof/>
                 <w:webHidden/>
               </w:rPr>
-              <w:instrText xml:space="preserve"> PAGEREF _Toc198847833 \h </w:instrText>
+              <w:instrText xml:space="preserve"> PAGEREF _Toc198860072 \h </w:instrText>
             </w:r>
             <w:r>
               <w:rPr>
@@ -3192,7 +3192,7 @@
               <w:noProof/>
             </w:rPr>
           </w:pPr>
-          <w:hyperlink w:anchor="_Toc198847834" w:history="1">
+          <w:hyperlink w:anchor="_Toc198860073" w:history="1">
             <w:r>
               <w:rPr>
                 <w:rStyle w:val="Hyperlink"/>
@@ -3219,7 +3219,7 @@
                 <w:noProof/>
                 <w:webHidden/>
               </w:rPr>
-              <w:instrText xml:space="preserve"> PAGEREF _Toc198847834 \h </w:instrText>
+              <w:instrText xml:space="preserve"> PAGEREF _Toc198860073 \h </w:instrText>
             </w:r>
             <w:r>
               <w:rPr>
@@ -3261,7 +3261,7 @@
               <w:noProof/>
             </w:rPr>
           </w:pPr>
-          <w:hyperlink w:anchor="_Toc198847835" w:history="1">
+          <w:hyperlink w:anchor="_Toc198860074" w:history="1">
             <w:r>
               <w:rPr>
                 <w:rStyle w:val="Hyperlink"/>
@@ -3288,7 +3288,7 @@
                 <w:noProof/>
                 <w:webHidden/>
               </w:rPr>
-              <w:instrText xml:space="preserve"> PAGEREF _Toc198847835 \h </w:instrText>
+              <w:instrText xml:space="preserve"> PAGEREF _Toc198860074 \h </w:instrText>
             </w:r>
             <w:r>
               <w:rPr>
@@ -3330,7 +3330,7 @@
               <w:noProof/>
             </w:rPr>
           </w:pPr>
-          <w:hyperlink w:anchor="_Toc198847836" w:history="1">
+          <w:hyperlink w:anchor="_Toc198860075" w:history="1">
             <w:r>
               <w:rPr>
                 <w:rStyle w:val="Hyperlink"/>
@@ -3357,7 +3357,7 @@
                 <w:noProof/>
                 <w:webHidden/>
               </w:rPr>
-              <w:instrText xml:space="preserve"> PAGEREF _Toc198847836 \h </w:instrText>
+              <w:instrText xml:space="preserve"> PAGEREF _Toc198860075 \h </w:instrText>
             </w:r>
             <w:r>
               <w:rPr>
@@ -3399,7 +3399,7 @@
               <w:noProof/>
             </w:rPr>
           </w:pPr>
-          <w:hyperlink w:anchor="_Toc198847837" w:history="1">
+          <w:hyperlink w:anchor="_Toc198860076" w:history="1">
             <w:r>
               <w:rPr>
                 <w:rStyle w:val="Hyperlink"/>
@@ -3426,7 +3426,7 @@
                 <w:noProof/>
                 <w:webHidden/>
               </w:rPr>
-              <w:instrText xml:space="preserve"> PAGEREF _Toc198847837 \h </w:instrText>
+              <w:instrText xml:space="preserve"> PAGEREF _Toc198860076 \h </w:instrText>
             </w:r>
             <w:r>
               <w:rPr>
@@ -3469,7 +3469,7 @@
               <w:noProof/>
             </w:rPr>
           </w:pPr>
-          <w:hyperlink w:anchor="_Toc198847838" w:history="1">
+          <w:hyperlink w:anchor="_Toc198860077" w:history="1">
             <w:r>
               <w:rPr>
                 <w:rStyle w:val="Hyperlink"/>
@@ -3510,7 +3510,7 @@
                 <w:noProof/>
                 <w:webHidden/>
               </w:rPr>
-              <w:instrText xml:space="preserve"> PAGEREF _Toc198847838 \h </w:instrText>
+              <w:instrText xml:space="preserve"> PAGEREF _Toc198860077 \h </w:instrText>
             </w:r>
             <w:r>
               <w:rPr>
@@ -3567,7 +3567,7 @@
           <w:numId w:val="17"/>
         </w:numPr>
       </w:pPr>
-      <w:bookmarkStart w:id="5" w:name="_Toc198847792"/>
+      <w:bookmarkStart w:id="5" w:name="_Toc198860031"/>
       <w:r>
         <w:t>Introduction</w:t>
       </w:r>
@@ -3580,7 +3580,15 @@
         <w:ind w:left="360"/>
       </w:pPr>
       <w:r>
-        <w:t>This web application is a social media platform that integrates features from booth Facebook and Instagram, allowing users to interact through stories, posts, comments, messages, and friendships. Users can personalize their experience by modifying their settings, privacy options, and profile details.</w:t>
+        <w:t xml:space="preserve">This web application is a social media platform that integrates features from </w:t>
+      </w:r>
+      <w:proofErr w:type="gramStart"/>
+      <w:r>
+        <w:t>booth</w:t>
+      </w:r>
+      <w:proofErr w:type="gramEnd"/>
+      <w:r>
+        <w:t xml:space="preserve"> Facebook and Instagram, allowing users to interact through stories, posts, comments, messages, and friendships. Users can personalize their experience by modifying their settings, privacy options, and profile details.</w:t>
       </w:r>
     </w:p>
     <w:p>
@@ -3592,7 +3600,7 @@
         </w:numPr>
       </w:pPr>
       <w:bookmarkStart w:id="6" w:name="_Toc197051130"/>
-      <w:bookmarkStart w:id="7" w:name="_Toc198847793"/>
+      <w:bookmarkStart w:id="7" w:name="_Toc198860032"/>
       <w:r>
         <w:t>Functional Requirements</w:t>
       </w:r>
@@ -3607,7 +3615,7 @@
         <w:pStyle w:val="Heading3"/>
       </w:pPr>
       <w:bookmarkStart w:id="8" w:name="_Toc197051138"/>
-      <w:bookmarkStart w:id="9" w:name="_Toc198847794"/>
+      <w:bookmarkStart w:id="9" w:name="_Toc198860033"/>
       <w:r>
         <w:t>FR-01: User Registration &amp; Authentication</w:t>
       </w:r>
@@ -3662,7 +3670,7 @@
       <w:pPr>
         <w:pStyle w:val="Heading3"/>
       </w:pPr>
-      <w:bookmarkStart w:id="10" w:name="_Toc198847795"/>
+      <w:bookmarkStart w:id="10" w:name="_Toc198860034"/>
       <w:r>
         <w:t>FR-02: User Profile Management</w:t>
       </w:r>
@@ -3696,7 +3704,7 @@
       <w:pPr>
         <w:pStyle w:val="Heading3"/>
       </w:pPr>
-      <w:bookmarkStart w:id="11" w:name="_Toc198847796"/>
+      <w:bookmarkStart w:id="11" w:name="_Toc198860035"/>
       <w:r>
         <w:t>FR-0</w:t>
       </w:r>
@@ -3742,7 +3750,7 @@
       <w:pPr>
         <w:pStyle w:val="Heading3"/>
       </w:pPr>
-      <w:bookmarkStart w:id="12" w:name="_Toc198847797"/>
+      <w:bookmarkStart w:id="12" w:name="_Toc198860036"/>
       <w:r>
         <w:t>FR-0</w:t>
       </w:r>
@@ -3815,7 +3823,7 @@
       <w:pPr>
         <w:pStyle w:val="Heading3"/>
       </w:pPr>
-      <w:bookmarkStart w:id="13" w:name="_Toc198847798"/>
+      <w:bookmarkStart w:id="13" w:name="_Toc198860037"/>
       <w:r>
         <w:t>FR-0</w:t>
       </w:r>
@@ -3867,7 +3875,7 @@
           <w:rFonts w:ascii="Segoe UI Emoji" w:hAnsi="Segoe UI Emoji" w:cs="Segoe UI Emoji"/>
         </w:rPr>
       </w:pPr>
-      <w:bookmarkStart w:id="14" w:name="_Toc198847799"/>
+      <w:bookmarkStart w:id="14" w:name="_Toc198860038"/>
       <w:r>
         <w:lastRenderedPageBreak/>
         <w:t>FR-0</w:t>
@@ -3876,7 +3884,15 @@
         <w:t>6</w:t>
       </w:r>
       <w:r>
-        <w:t xml:space="preserve">: Post Viewing in home page </w:t>
+        <w:t xml:space="preserve">: Post Viewing </w:t>
+      </w:r>
+      <w:proofErr w:type="gramStart"/>
+      <w:r>
+        <w:t>in</w:t>
+      </w:r>
+      <w:proofErr w:type="gramEnd"/>
+      <w:r>
+        <w:t xml:space="preserve"> home page </w:t>
       </w:r>
       <w:r>
         <w:rPr>
@@ -3902,7 +3918,7 @@
       <w:pPr>
         <w:pStyle w:val="Heading3"/>
       </w:pPr>
-      <w:bookmarkStart w:id="15" w:name="_Toc198847800"/>
+      <w:bookmarkStart w:id="15" w:name="_Toc198860039"/>
       <w:r>
         <w:t>FR-0</w:t>
       </w:r>
@@ -3936,7 +3952,7 @@
       <w:pPr>
         <w:pStyle w:val="Heading3"/>
       </w:pPr>
-      <w:bookmarkStart w:id="16" w:name="_Toc198847801"/>
+      <w:bookmarkStart w:id="16" w:name="_Toc198860040"/>
       <w:r>
         <w:t>FR-0</w:t>
       </w:r>
@@ -3988,7 +4004,7 @@
       <w:pPr>
         <w:pStyle w:val="Heading3"/>
       </w:pPr>
-      <w:bookmarkStart w:id="17" w:name="_Toc198847802"/>
+      <w:bookmarkStart w:id="17" w:name="_Toc198860041"/>
       <w:r>
         <w:t>FR-0</w:t>
       </w:r>
@@ -4040,7 +4056,7 @@
       <w:pPr>
         <w:pStyle w:val="Heading3"/>
       </w:pPr>
-      <w:bookmarkStart w:id="18" w:name="_Toc198847803"/>
+      <w:bookmarkStart w:id="18" w:name="_Toc198860042"/>
       <w:r>
         <w:t>FR-</w:t>
       </w:r>
@@ -4082,14 +4098,22 @@
         </w:numPr>
       </w:pPr>
       <w:r>
-        <w:t>The system must prevent duplicate likes by the same user.</w:t>
+        <w:t xml:space="preserve">The system must prevent duplicate likes </w:t>
+      </w:r>
+      <w:proofErr w:type="gramStart"/>
+      <w:r>
+        <w:t>by</w:t>
+      </w:r>
+      <w:proofErr w:type="gramEnd"/>
+      <w:r>
+        <w:t xml:space="preserve"> the same user.</w:t>
       </w:r>
     </w:p>
     <w:p>
       <w:pPr>
         <w:pStyle w:val="Heading3"/>
       </w:pPr>
-      <w:bookmarkStart w:id="19" w:name="_Toc198847804"/>
+      <w:bookmarkStart w:id="19" w:name="_Toc198860043"/>
       <w:r>
         <w:t>FR-</w:t>
       </w:r>
@@ -4129,7 +4153,7 @@
       <w:pPr>
         <w:pStyle w:val="Heading3"/>
       </w:pPr>
-      <w:bookmarkStart w:id="20" w:name="_Toc198847805"/>
+      <w:bookmarkStart w:id="20" w:name="_Toc198860044"/>
       <w:r>
         <w:t>FR-</w:t>
       </w:r>
@@ -4157,7 +4181,7 @@
       <w:pPr>
         <w:pStyle w:val="Heading3"/>
       </w:pPr>
-      <w:bookmarkStart w:id="21" w:name="_Toc198847806"/>
+      <w:bookmarkStart w:id="21" w:name="_Toc198860045"/>
       <w:r>
         <w:t>FR-1</w:t>
       </w:r>
@@ -4197,7 +4221,7 @@
       <w:pPr>
         <w:pStyle w:val="Heading3"/>
       </w:pPr>
-      <w:bookmarkStart w:id="22" w:name="_Toc198847807"/>
+      <w:bookmarkStart w:id="22" w:name="_Toc198860046"/>
       <w:r>
         <w:t>FR-1</w:t>
       </w:r>
@@ -4249,7 +4273,7 @@
       <w:pPr>
         <w:pStyle w:val="Heading3"/>
       </w:pPr>
-      <w:bookmarkStart w:id="23" w:name="_Toc198847808"/>
+      <w:bookmarkStart w:id="23" w:name="_Toc198860047"/>
       <w:r>
         <w:lastRenderedPageBreak/>
         <w:t>FR-1</w:t>
@@ -4278,7 +4302,7 @@
       <w:pPr>
         <w:pStyle w:val="Heading3"/>
       </w:pPr>
-      <w:bookmarkStart w:id="24" w:name="_Toc198847809"/>
+      <w:bookmarkStart w:id="24" w:name="_Toc198860048"/>
       <w:r>
         <w:t>FR-1</w:t>
       </w:r>
@@ -4309,7 +4333,7 @@
       <w:pPr>
         <w:pStyle w:val="Heading3"/>
       </w:pPr>
-      <w:bookmarkStart w:id="25" w:name="_Toc198847810"/>
+      <w:bookmarkStart w:id="25" w:name="_Toc198860049"/>
       <w:r>
         <w:t>FR-1</w:t>
       </w:r>
@@ -4337,7 +4361,7 @@
       <w:pPr>
         <w:pStyle w:val="Heading3"/>
       </w:pPr>
-      <w:bookmarkStart w:id="26" w:name="_Toc198847811"/>
+      <w:bookmarkStart w:id="26" w:name="_Toc198860050"/>
       <w:r>
         <w:t>FR-1</w:t>
       </w:r>
@@ -4386,7 +4410,7 @@
       <w:pPr>
         <w:pStyle w:val="Heading3"/>
       </w:pPr>
-      <w:bookmarkStart w:id="27" w:name="_Toc198847812"/>
+      <w:bookmarkStart w:id="27" w:name="_Toc198860051"/>
       <w:r>
         <w:t>FR-1</w:t>
       </w:r>
@@ -4438,7 +4462,7 @@
       <w:pPr>
         <w:pStyle w:val="Heading3"/>
       </w:pPr>
-      <w:bookmarkStart w:id="28" w:name="_Toc198847813"/>
+      <w:bookmarkStart w:id="28" w:name="_Toc198860052"/>
       <w:r>
         <w:t>FR-</w:t>
       </w:r>
@@ -4490,7 +4514,7 @@
       <w:pPr>
         <w:pStyle w:val="Heading3"/>
       </w:pPr>
-      <w:bookmarkStart w:id="29" w:name="_Toc198847814"/>
+      <w:bookmarkStart w:id="29" w:name="_Toc198860053"/>
       <w:r>
         <w:t>FR-</w:t>
       </w:r>
@@ -4546,7 +4570,7 @@
           <w:numId w:val="17"/>
         </w:numPr>
       </w:pPr>
-      <w:bookmarkStart w:id="30" w:name="_Toc198847815"/>
+      <w:bookmarkStart w:id="30" w:name="_Toc198860054"/>
       <w:r>
         <w:t>Non-Functional Requirements (NFRs)</w:t>
       </w:r>
@@ -4556,7 +4580,7 @@
       <w:pPr>
         <w:pStyle w:val="Heading3"/>
       </w:pPr>
-      <w:bookmarkStart w:id="31" w:name="_Toc198847816"/>
+      <w:bookmarkStart w:id="31" w:name="_Toc198860055"/>
       <w:r>
         <w:t>NFR-01: Performance</w:t>
       </w:r>
@@ -4588,7 +4612,7 @@
       <w:pPr>
         <w:pStyle w:val="Heading3"/>
       </w:pPr>
-      <w:bookmarkStart w:id="32" w:name="_Toc198847817"/>
+      <w:bookmarkStart w:id="32" w:name="_Toc198860056"/>
       <w:r>
         <w:lastRenderedPageBreak/>
         <w:t>NFR-02: Security</w:t>
@@ -4632,7 +4656,7 @@
       <w:pPr>
         <w:pStyle w:val="Heading3"/>
       </w:pPr>
-      <w:bookmarkStart w:id="33" w:name="_Toc198847818"/>
+      <w:bookmarkStart w:id="33" w:name="_Toc198860057"/>
       <w:r>
         <w:t>NFR-03: Scalability</w:t>
       </w:r>
@@ -4646,7 +4670,15 @@
         </w:numPr>
       </w:pPr>
       <w:r>
-        <w:t>The application must be scalable to accommodate growth in user base and data volume.</w:t>
+        <w:t xml:space="preserve">The application must be scalable to accommodate growth in </w:t>
+      </w:r>
+      <w:proofErr w:type="gramStart"/>
+      <w:r>
+        <w:t>user</w:t>
+      </w:r>
+      <w:proofErr w:type="gramEnd"/>
+      <w:r>
+        <w:t xml:space="preserve"> base and data volume.</w:t>
       </w:r>
     </w:p>
     <w:p>
@@ -4664,7 +4696,7 @@
       <w:pPr>
         <w:pStyle w:val="Heading3"/>
       </w:pPr>
-      <w:bookmarkStart w:id="34" w:name="_Toc198847819"/>
+      <w:bookmarkStart w:id="34" w:name="_Toc198860058"/>
       <w:r>
         <w:t>NFR-04: Usability</w:t>
       </w:r>
@@ -4696,7 +4728,7 @@
       <w:pPr>
         <w:pStyle w:val="Heading3"/>
       </w:pPr>
-      <w:bookmarkStart w:id="35" w:name="_Toc198847820"/>
+      <w:bookmarkStart w:id="35" w:name="_Toc198860059"/>
       <w:r>
         <w:t>NFR-05: Reliability</w:t>
       </w:r>
@@ -4734,7 +4766,7 @@
       <w:pPr>
         <w:pStyle w:val="Heading3"/>
       </w:pPr>
-      <w:bookmarkStart w:id="36" w:name="_Toc198847821"/>
+      <w:bookmarkStart w:id="36" w:name="_Toc198860060"/>
       <w:r>
         <w:t>NFR-06: Maintainability</w:t>
       </w:r>
@@ -4766,7 +4798,7 @@
       <w:pPr>
         <w:pStyle w:val="Heading3"/>
       </w:pPr>
-      <w:bookmarkStart w:id="37" w:name="_Toc198847822"/>
+      <w:bookmarkStart w:id="37" w:name="_Toc198860061"/>
       <w:r>
         <w:t>NFR-07: Compatibility</w:t>
       </w:r>
@@ -4798,7 +4830,7 @@
       <w:pPr>
         <w:pStyle w:val="Heading3"/>
       </w:pPr>
-      <w:bookmarkStart w:id="38" w:name="_Toc198847823"/>
+      <w:bookmarkStart w:id="38" w:name="_Toc198860062"/>
       <w:r>
         <w:t>NFR-08: Compliance</w:t>
       </w:r>
@@ -4840,7 +4872,7 @@
           <w:numId w:val="17"/>
         </w:numPr>
       </w:pPr>
-      <w:bookmarkStart w:id="39" w:name="_Toc198847824"/>
+      <w:bookmarkStart w:id="39" w:name="_Toc198860063"/>
       <w:r>
         <w:t>Use Cases</w:t>
       </w:r>
@@ -4854,7 +4886,7 @@
       <w:pPr>
         <w:pStyle w:val="Heading3"/>
       </w:pPr>
-      <w:bookmarkStart w:id="40" w:name="_Toc198847825"/>
+      <w:bookmarkStart w:id="40" w:name="_Toc198860064"/>
       <w:r>
         <w:t>UC-001: User Registration</w:t>
       </w:r>
@@ -4969,8 +5001,13 @@
           <w:numId w:val="59"/>
         </w:numPr>
       </w:pPr>
-      <w:r>
-        <w:t>User accesses the registration page.</w:t>
+      <w:proofErr w:type="gramStart"/>
+      <w:r>
+        <w:t>User accesses</w:t>
+      </w:r>
+      <w:proofErr w:type="gramEnd"/>
+      <w:r>
+        <w:t xml:space="preserve"> the registration page.</w:t>
       </w:r>
     </w:p>
     <w:p>
@@ -5005,8 +5042,13 @@
           <w:numId w:val="59"/>
         </w:numPr>
       </w:pPr>
-      <w:r>
-        <w:t>System validates input and checks uniqueness.</w:t>
+      <w:proofErr w:type="gramStart"/>
+      <w:r>
+        <w:t>System</w:t>
+      </w:r>
+      <w:proofErr w:type="gramEnd"/>
+      <w:r>
+        <w:t xml:space="preserve"> validates input and checks uniqueness.</w:t>
       </w:r>
     </w:p>
     <w:p>
@@ -5030,7 +5072,15 @@
         </w:numPr>
       </w:pPr>
       <w:r>
-        <w:t>System sends a verification email.</w:t>
+        <w:t xml:space="preserve">System sends </w:t>
+      </w:r>
+      <w:proofErr w:type="gramStart"/>
+      <w:r>
+        <w:t>a verification</w:t>
+      </w:r>
+      <w:proofErr w:type="gramEnd"/>
+      <w:r>
+        <w:t xml:space="preserve"> email.</w:t>
       </w:r>
     </w:p>
     <w:p>
@@ -5111,7 +5161,15 @@
         </w:numPr>
       </w:pPr>
       <w:r>
-        <w:t>System shows error. Return to step 2.</w:t>
+        <w:t xml:space="preserve">System shows </w:t>
+      </w:r>
+      <w:proofErr w:type="gramStart"/>
+      <w:r>
+        <w:t>error</w:t>
+      </w:r>
+      <w:proofErr w:type="gramEnd"/>
+      <w:r>
+        <w:t>. Return to step 2.</w:t>
       </w:r>
     </w:p>
     <w:p>
@@ -5143,7 +5201,7 @@
       <w:pPr>
         <w:pStyle w:val="Heading3"/>
       </w:pPr>
-      <w:bookmarkStart w:id="41" w:name="_Toc198847826"/>
+      <w:bookmarkStart w:id="41" w:name="_Toc198860065"/>
       <w:r>
         <w:lastRenderedPageBreak/>
         <w:t>UC-002: Create Post</w:t>
@@ -5242,8 +5300,13 @@
           <w:numId w:val="87"/>
         </w:numPr>
       </w:pPr>
-      <w:r>
-        <w:t>User enters content.</w:t>
+      <w:proofErr w:type="gramStart"/>
+      <w:r>
+        <w:t>User enters</w:t>
+      </w:r>
+      <w:proofErr w:type="gramEnd"/>
+      <w:r>
+        <w:t xml:space="preserve"> content.</w:t>
       </w:r>
     </w:p>
     <w:p>
@@ -5350,7 +5413,7 @@
       <w:pPr>
         <w:pStyle w:val="Heading3"/>
       </w:pPr>
-      <w:bookmarkStart w:id="42" w:name="_Toc198847827"/>
+      <w:bookmarkStart w:id="42" w:name="_Toc198860066"/>
       <w:r>
         <w:t>UC-003: Send Friend Request</w:t>
       </w:r>
@@ -5455,7 +5518,23 @@
         </w:numPr>
       </w:pPr>
       <w:r>
-        <w:t>System saves request and notifies recipient.</w:t>
+        <w:t xml:space="preserve">System saves </w:t>
+      </w:r>
+      <w:proofErr w:type="gramStart"/>
+      <w:r>
+        <w:t>request</w:t>
+      </w:r>
+      <w:proofErr w:type="gramEnd"/>
+      <w:r>
+        <w:t xml:space="preserve"> and notifies </w:t>
+      </w:r>
+      <w:proofErr w:type="gramStart"/>
+      <w:r>
+        <w:t>recipient</w:t>
+      </w:r>
+      <w:proofErr w:type="gramEnd"/>
+      <w:r>
+        <w:t>.</w:t>
       </w:r>
     </w:p>
     <w:p>
@@ -5526,7 +5605,7 @@
       <w:pPr>
         <w:pStyle w:val="Heading3"/>
       </w:pPr>
-      <w:bookmarkStart w:id="43" w:name="_Toc198847828"/>
+      <w:bookmarkStart w:id="43" w:name="_Toc198860067"/>
       <w:r>
         <w:t>UC-004: Send Message</w:t>
       </w:r>
@@ -5689,7 +5768,7 @@
       <w:pPr>
         <w:pStyle w:val="Heading3"/>
       </w:pPr>
-      <w:bookmarkStart w:id="44" w:name="_Toc198847829"/>
+      <w:bookmarkStart w:id="44" w:name="_Toc198860068"/>
       <w:r>
         <w:t>UC-005: Delete Comment (Admin)</w:t>
       </w:r>
@@ -5877,7 +5956,7 @@
       <w:pPr>
         <w:pStyle w:val="Heading3"/>
       </w:pPr>
-      <w:bookmarkStart w:id="45" w:name="_Toc198847830"/>
+      <w:bookmarkStart w:id="45" w:name="_Toc198860069"/>
       <w:r>
         <w:lastRenderedPageBreak/>
         <w:t>UC-006: Edit Post</w:t>
@@ -5952,8 +6031,13 @@
           <w:numId w:val="92"/>
         </w:numPr>
       </w:pPr>
-      <w:r>
-        <w:t>Load post content.</w:t>
+      <w:proofErr w:type="gramStart"/>
+      <w:r>
+        <w:t>Load</w:t>
+      </w:r>
+      <w:proofErr w:type="gramEnd"/>
+      <w:r>
+        <w:t xml:space="preserve"> post content.</w:t>
       </w:r>
     </w:p>
     <w:p>
@@ -6060,7 +6144,7 @@
       <w:pPr>
         <w:pStyle w:val="Heading3"/>
       </w:pPr>
-      <w:bookmarkStart w:id="46" w:name="_Toc198847831"/>
+      <w:bookmarkStart w:id="46" w:name="_Toc198860070"/>
       <w:r>
         <w:t>UC-007: React to Comment</w:t>
       </w:r>
@@ -6153,7 +6237,15 @@
         </w:numPr>
       </w:pPr>
       <w:r>
-        <w:t>System checks existing like.</w:t>
+        <w:t xml:space="preserve">System checks </w:t>
+      </w:r>
+      <w:proofErr w:type="gramStart"/>
+      <w:r>
+        <w:t>existing like</w:t>
+      </w:r>
+      <w:proofErr w:type="gramEnd"/>
+      <w:r>
+        <w:t>.</w:t>
       </w:r>
     </w:p>
     <w:p>
@@ -6212,7 +6304,7 @@
       <w:pPr>
         <w:pStyle w:val="Heading3"/>
       </w:pPr>
-      <w:bookmarkStart w:id="47" w:name="_Toc198847832"/>
+      <w:bookmarkStart w:id="47" w:name="_Toc198860071"/>
       <w:r>
         <w:lastRenderedPageBreak/>
         <w:t>UC-008: View Stories</w:t>
@@ -6326,8 +6418,13 @@
           <w:numId w:val="96"/>
         </w:numPr>
       </w:pPr>
-      <w:r>
-        <w:t>Story expires after 24h.</w:t>
+      <w:proofErr w:type="gramStart"/>
+      <w:r>
+        <w:t>Story</w:t>
+      </w:r>
+      <w:proofErr w:type="gramEnd"/>
+      <w:r>
+        <w:t xml:space="preserve"> expires after 24h.</w:t>
       </w:r>
     </w:p>
     <w:p>
@@ -6398,7 +6495,7 @@
       <w:pPr>
         <w:pStyle w:val="Heading3"/>
       </w:pPr>
-      <w:bookmarkStart w:id="48" w:name="_Toc198847833"/>
+      <w:bookmarkStart w:id="48" w:name="_Toc198860072"/>
       <w:r>
         <w:t>UC-009: View Post</w:t>
       </w:r>
@@ -6580,7 +6677,7 @@
       <w:pPr>
         <w:pStyle w:val="Heading3"/>
       </w:pPr>
-      <w:bookmarkStart w:id="49" w:name="_Toc198847834"/>
+      <w:bookmarkStart w:id="49" w:name="_Toc198860073"/>
       <w:r>
         <w:lastRenderedPageBreak/>
         <w:t>UC-010: View Message</w:t>
@@ -6745,7 +6842,7 @@
       <w:pPr>
         <w:pStyle w:val="Heading3"/>
       </w:pPr>
-      <w:bookmarkStart w:id="50" w:name="_Toc198847835"/>
+      <w:bookmarkStart w:id="50" w:name="_Toc198860074"/>
       <w:r>
         <w:t>UC-011: View Chat Interface</w:t>
       </w:r>
@@ -6903,7 +7000,7 @@
       <w:pPr>
         <w:pStyle w:val="Heading3"/>
       </w:pPr>
-      <w:bookmarkStart w:id="51" w:name="_Toc198847836"/>
+      <w:bookmarkStart w:id="51" w:name="_Toc198860075"/>
       <w:r>
         <w:t>UC-012: View Profile Page</w:t>
       </w:r>
@@ -7062,7 +7159,7 @@
       <w:pPr>
         <w:pStyle w:val="Heading3"/>
       </w:pPr>
-      <w:bookmarkStart w:id="52" w:name="_Toc198847837"/>
+      <w:bookmarkStart w:id="52" w:name="_Toc198860076"/>
       <w:r>
         <w:t>UC-013: View Settings Page</w:t>
       </w:r>
@@ -7234,7 +7331,7 @@
         </w:numPr>
       </w:pPr>
       <w:bookmarkStart w:id="53" w:name="_Toc197051151"/>
-      <w:bookmarkStart w:id="54" w:name="_Toc198847838"/>
+      <w:bookmarkStart w:id="54" w:name="_Toc198860077"/>
       <w:r>
         <w:t>Conclusion</w:t>
       </w:r>

</xml_diff>

<commit_message>
Revert "Merge branch 'develop'"
This reverts commit 27a6723df50e28e8bd570ddd6a2fdcc07dd4a91a
</commit_message>
<xml_diff>
--- a/docs/urs.docx
+++ b/docs/urs.docx
@@ -13,7 +13,7 @@
       </w:pPr>
       <w:bookmarkStart w:id="0" w:name="_Ref197051075"/>
       <w:bookmarkStart w:id="1" w:name="_Toc197051128"/>
-      <w:bookmarkStart w:id="2" w:name="_Toc198860030"/>
+      <w:bookmarkStart w:id="2" w:name="_Toc198847791"/>
       <w:r>
         <w:rPr>
           <w:b/>
@@ -99,7 +99,7 @@
           <w:r>
             <w:fldChar w:fldCharType="separate"/>
           </w:r>
-          <w:hyperlink w:anchor="_Toc198860030" w:history="1">
+          <w:hyperlink w:anchor="_Toc198847791" w:history="1">
             <w:r>
               <w:rPr>
                 <w:rStyle w:val="Hyperlink"/>
@@ -128,7 +128,7 @@
                 <w:noProof/>
                 <w:webHidden/>
               </w:rPr>
-              <w:instrText xml:space="preserve"> PAGEREF _Toc198860030 \h </w:instrText>
+              <w:instrText xml:space="preserve"> PAGEREF _Toc198847791 \h </w:instrText>
             </w:r>
             <w:r>
               <w:rPr>
@@ -171,7 +171,7 @@
               <w:noProof/>
             </w:rPr>
           </w:pPr>
-          <w:hyperlink w:anchor="_Toc198860031" w:history="1">
+          <w:hyperlink w:anchor="_Toc198847792" w:history="1">
             <w:r>
               <w:rPr>
                 <w:rStyle w:val="Hyperlink"/>
@@ -212,7 +212,7 @@
                 <w:noProof/>
                 <w:webHidden/>
               </w:rPr>
-              <w:instrText xml:space="preserve"> PAGEREF _Toc198860031 \h </w:instrText>
+              <w:instrText xml:space="preserve"> PAGEREF _Toc198847792 \h </w:instrText>
             </w:r>
             <w:r>
               <w:rPr>
@@ -255,7 +255,7 @@
               <w:noProof/>
             </w:rPr>
           </w:pPr>
-          <w:hyperlink w:anchor="_Toc198860032" w:history="1">
+          <w:hyperlink w:anchor="_Toc198847793" w:history="1">
             <w:r>
               <w:rPr>
                 <w:rStyle w:val="Hyperlink"/>
@@ -296,7 +296,7 @@
                 <w:noProof/>
                 <w:webHidden/>
               </w:rPr>
-              <w:instrText xml:space="preserve"> PAGEREF _Toc198860032 \h </w:instrText>
+              <w:instrText xml:space="preserve"> PAGEREF _Toc198847793 \h </w:instrText>
             </w:r>
             <w:r>
               <w:rPr>
@@ -338,7 +338,7 @@
               <w:noProof/>
             </w:rPr>
           </w:pPr>
-          <w:hyperlink w:anchor="_Toc198860033" w:history="1">
+          <w:hyperlink w:anchor="_Toc198847794" w:history="1">
             <w:r>
               <w:rPr>
                 <w:rStyle w:val="Hyperlink"/>
@@ -373,7 +373,7 @@
                 <w:noProof/>
                 <w:webHidden/>
               </w:rPr>
-              <w:instrText xml:space="preserve"> PAGEREF _Toc198860033 \h </w:instrText>
+              <w:instrText xml:space="preserve"> PAGEREF _Toc198847794 \h </w:instrText>
             </w:r>
             <w:r>
               <w:rPr>
@@ -415,7 +415,7 @@
               <w:noProof/>
             </w:rPr>
           </w:pPr>
-          <w:hyperlink w:anchor="_Toc198860034" w:history="1">
+          <w:hyperlink w:anchor="_Toc198847795" w:history="1">
             <w:r>
               <w:rPr>
                 <w:rStyle w:val="Hyperlink"/>
@@ -442,7 +442,7 @@
                 <w:noProof/>
                 <w:webHidden/>
               </w:rPr>
-              <w:instrText xml:space="preserve"> PAGEREF _Toc198860034 \h </w:instrText>
+              <w:instrText xml:space="preserve"> PAGEREF _Toc198847795 \h </w:instrText>
             </w:r>
             <w:r>
               <w:rPr>
@@ -484,7 +484,7 @@
               <w:noProof/>
             </w:rPr>
           </w:pPr>
-          <w:hyperlink w:anchor="_Toc198860035" w:history="1">
+          <w:hyperlink w:anchor="_Toc198847796" w:history="1">
             <w:r>
               <w:rPr>
                 <w:rStyle w:val="Hyperlink"/>
@@ -519,7 +519,7 @@
                 <w:noProof/>
                 <w:webHidden/>
               </w:rPr>
-              <w:instrText xml:space="preserve"> PAGEREF _Toc198860035 \h </w:instrText>
+              <w:instrText xml:space="preserve"> PAGEREF _Toc198847796 \h </w:instrText>
             </w:r>
             <w:r>
               <w:rPr>
@@ -561,7 +561,7 @@
               <w:noProof/>
             </w:rPr>
           </w:pPr>
-          <w:hyperlink w:anchor="_Toc198860036" w:history="1">
+          <w:hyperlink w:anchor="_Toc198847797" w:history="1">
             <w:r>
               <w:rPr>
                 <w:rStyle w:val="Hyperlink"/>
@@ -596,7 +596,7 @@
                 <w:noProof/>
                 <w:webHidden/>
               </w:rPr>
-              <w:instrText xml:space="preserve"> PAGEREF _Toc198860036 \h </w:instrText>
+              <w:instrText xml:space="preserve"> PAGEREF _Toc198847797 \h </w:instrText>
             </w:r>
             <w:r>
               <w:rPr>
@@ -638,7 +638,7 @@
               <w:noProof/>
             </w:rPr>
           </w:pPr>
-          <w:hyperlink w:anchor="_Toc198860037" w:history="1">
+          <w:hyperlink w:anchor="_Toc198847798" w:history="1">
             <w:r>
               <w:rPr>
                 <w:rStyle w:val="Hyperlink"/>
@@ -673,7 +673,7 @@
                 <w:noProof/>
                 <w:webHidden/>
               </w:rPr>
-              <w:instrText xml:space="preserve"> PAGEREF _Toc198860037 \h </w:instrText>
+              <w:instrText xml:space="preserve"> PAGEREF _Toc198847798 \h </w:instrText>
             </w:r>
             <w:r>
               <w:rPr>
@@ -715,7 +715,7 @@
               <w:noProof/>
             </w:rPr>
           </w:pPr>
-          <w:hyperlink w:anchor="_Toc198860038" w:history="1">
+          <w:hyperlink w:anchor="_Toc198847799" w:history="1">
             <w:r>
               <w:rPr>
                 <w:rStyle w:val="Hyperlink"/>
@@ -750,7 +750,7 @@
                 <w:noProof/>
                 <w:webHidden/>
               </w:rPr>
-              <w:instrText xml:space="preserve"> PAGEREF _Toc198860038 \h </w:instrText>
+              <w:instrText xml:space="preserve"> PAGEREF _Toc198847799 \h </w:instrText>
             </w:r>
             <w:r>
               <w:rPr>
@@ -792,7 +792,7 @@
               <w:noProof/>
             </w:rPr>
           </w:pPr>
-          <w:hyperlink w:anchor="_Toc198860039" w:history="1">
+          <w:hyperlink w:anchor="_Toc198847800" w:history="1">
             <w:r>
               <w:rPr>
                 <w:rStyle w:val="Hyperlink"/>
@@ -827,7 +827,7 @@
                 <w:noProof/>
                 <w:webHidden/>
               </w:rPr>
-              <w:instrText xml:space="preserve"> PAGEREF _Toc198860039 \h </w:instrText>
+              <w:instrText xml:space="preserve"> PAGEREF _Toc198847800 \h </w:instrText>
             </w:r>
             <w:r>
               <w:rPr>
@@ -869,7 +869,7 @@
               <w:noProof/>
             </w:rPr>
           </w:pPr>
-          <w:hyperlink w:anchor="_Toc198860040" w:history="1">
+          <w:hyperlink w:anchor="_Toc198847801" w:history="1">
             <w:r>
               <w:rPr>
                 <w:rStyle w:val="Hyperlink"/>
@@ -896,7 +896,7 @@
                 <w:noProof/>
                 <w:webHidden/>
               </w:rPr>
-              <w:instrText xml:space="preserve"> PAGEREF _Toc198860040 \h </w:instrText>
+              <w:instrText xml:space="preserve"> PAGEREF _Toc198847801 \h </w:instrText>
             </w:r>
             <w:r>
               <w:rPr>
@@ -938,7 +938,7 @@
               <w:noProof/>
             </w:rPr>
           </w:pPr>
-          <w:hyperlink w:anchor="_Toc198860041" w:history="1">
+          <w:hyperlink w:anchor="_Toc198847802" w:history="1">
             <w:r>
               <w:rPr>
                 <w:rStyle w:val="Hyperlink"/>
@@ -965,7 +965,7 @@
                 <w:noProof/>
                 <w:webHidden/>
               </w:rPr>
-              <w:instrText xml:space="preserve"> PAGEREF _Toc198860041 \h </w:instrText>
+              <w:instrText xml:space="preserve"> PAGEREF _Toc198847802 \h </w:instrText>
             </w:r>
             <w:r>
               <w:rPr>
@@ -1007,7 +1007,7 @@
               <w:noProof/>
             </w:rPr>
           </w:pPr>
-          <w:hyperlink w:anchor="_Toc198860042" w:history="1">
+          <w:hyperlink w:anchor="_Toc198847803" w:history="1">
             <w:r>
               <w:rPr>
                 <w:rStyle w:val="Hyperlink"/>
@@ -1042,7 +1042,7 @@
                 <w:noProof/>
                 <w:webHidden/>
               </w:rPr>
-              <w:instrText xml:space="preserve"> PAGEREF _Toc198860042 \h </w:instrText>
+              <w:instrText xml:space="preserve"> PAGEREF _Toc198847803 \h </w:instrText>
             </w:r>
             <w:r>
               <w:rPr>
@@ -1084,7 +1084,7 @@
               <w:noProof/>
             </w:rPr>
           </w:pPr>
-          <w:hyperlink w:anchor="_Toc198860043" w:history="1">
+          <w:hyperlink w:anchor="_Toc198847804" w:history="1">
             <w:r>
               <w:rPr>
                 <w:rStyle w:val="Hyperlink"/>
@@ -1111,7 +1111,7 @@
                 <w:noProof/>
                 <w:webHidden/>
               </w:rPr>
-              <w:instrText xml:space="preserve"> PAGEREF _Toc198860043 \h </w:instrText>
+              <w:instrText xml:space="preserve"> PAGEREF _Toc198847804 \h </w:instrText>
             </w:r>
             <w:r>
               <w:rPr>
@@ -1153,7 +1153,7 @@
               <w:noProof/>
             </w:rPr>
           </w:pPr>
-          <w:hyperlink w:anchor="_Toc198860044" w:history="1">
+          <w:hyperlink w:anchor="_Toc198847805" w:history="1">
             <w:r>
               <w:rPr>
                 <w:rStyle w:val="Hyperlink"/>
@@ -1180,7 +1180,7 @@
                 <w:noProof/>
                 <w:webHidden/>
               </w:rPr>
-              <w:instrText xml:space="preserve"> PAGEREF _Toc198860044 \h </w:instrText>
+              <w:instrText xml:space="preserve"> PAGEREF _Toc198847805 \h </w:instrText>
             </w:r>
             <w:r>
               <w:rPr>
@@ -1222,7 +1222,7 @@
               <w:noProof/>
             </w:rPr>
           </w:pPr>
-          <w:hyperlink w:anchor="_Toc198860045" w:history="1">
+          <w:hyperlink w:anchor="_Toc198847806" w:history="1">
             <w:r>
               <w:rPr>
                 <w:rStyle w:val="Hyperlink"/>
@@ -1249,7 +1249,7 @@
                 <w:noProof/>
                 <w:webHidden/>
               </w:rPr>
-              <w:instrText xml:space="preserve"> PAGEREF _Toc198860045 \h </w:instrText>
+              <w:instrText xml:space="preserve"> PAGEREF _Toc198847806 \h </w:instrText>
             </w:r>
             <w:r>
               <w:rPr>
@@ -1291,7 +1291,7 @@
               <w:noProof/>
             </w:rPr>
           </w:pPr>
-          <w:hyperlink w:anchor="_Toc198860046" w:history="1">
+          <w:hyperlink w:anchor="_Toc198847807" w:history="1">
             <w:r>
               <w:rPr>
                 <w:rStyle w:val="Hyperlink"/>
@@ -1318,7 +1318,7 @@
                 <w:noProof/>
                 <w:webHidden/>
               </w:rPr>
-              <w:instrText xml:space="preserve"> PAGEREF _Toc198860046 \h </w:instrText>
+              <w:instrText xml:space="preserve"> PAGEREF _Toc198847807 \h </w:instrText>
             </w:r>
             <w:r>
               <w:rPr>
@@ -1360,7 +1360,7 @@
               <w:noProof/>
             </w:rPr>
           </w:pPr>
-          <w:hyperlink w:anchor="_Toc198860047" w:history="1">
+          <w:hyperlink w:anchor="_Toc198847808" w:history="1">
             <w:r>
               <w:rPr>
                 <w:rStyle w:val="Hyperlink"/>
@@ -1387,7 +1387,7 @@
                 <w:noProof/>
                 <w:webHidden/>
               </w:rPr>
-              <w:instrText xml:space="preserve"> PAGEREF _Toc198860047 \h </w:instrText>
+              <w:instrText xml:space="preserve"> PAGEREF _Toc198847808 \h </w:instrText>
             </w:r>
             <w:r>
               <w:rPr>
@@ -1429,7 +1429,7 @@
               <w:noProof/>
             </w:rPr>
           </w:pPr>
-          <w:hyperlink w:anchor="_Toc198860048" w:history="1">
+          <w:hyperlink w:anchor="_Toc198847809" w:history="1">
             <w:r>
               <w:rPr>
                 <w:rStyle w:val="Hyperlink"/>
@@ -1456,7 +1456,7 @@
                 <w:noProof/>
                 <w:webHidden/>
               </w:rPr>
-              <w:instrText xml:space="preserve"> PAGEREF _Toc198860048 \h </w:instrText>
+              <w:instrText xml:space="preserve"> PAGEREF _Toc198847809 \h </w:instrText>
             </w:r>
             <w:r>
               <w:rPr>
@@ -1498,7 +1498,7 @@
               <w:noProof/>
             </w:rPr>
           </w:pPr>
-          <w:hyperlink w:anchor="_Toc198860049" w:history="1">
+          <w:hyperlink w:anchor="_Toc198847810" w:history="1">
             <w:r>
               <w:rPr>
                 <w:rStyle w:val="Hyperlink"/>
@@ -1525,7 +1525,7 @@
                 <w:noProof/>
                 <w:webHidden/>
               </w:rPr>
-              <w:instrText xml:space="preserve"> PAGEREF _Toc198860049 \h </w:instrText>
+              <w:instrText xml:space="preserve"> PAGEREF _Toc198847810 \h </w:instrText>
             </w:r>
             <w:r>
               <w:rPr>
@@ -1567,7 +1567,7 @@
               <w:noProof/>
             </w:rPr>
           </w:pPr>
-          <w:hyperlink w:anchor="_Toc198860050" w:history="1">
+          <w:hyperlink w:anchor="_Toc198847811" w:history="1">
             <w:r>
               <w:rPr>
                 <w:rStyle w:val="Hyperlink"/>
@@ -1602,7 +1602,7 @@
                 <w:noProof/>
                 <w:webHidden/>
               </w:rPr>
-              <w:instrText xml:space="preserve"> PAGEREF _Toc198860050 \h </w:instrText>
+              <w:instrText xml:space="preserve"> PAGEREF _Toc198847811 \h </w:instrText>
             </w:r>
             <w:r>
               <w:rPr>
@@ -1644,7 +1644,7 @@
               <w:noProof/>
             </w:rPr>
           </w:pPr>
-          <w:hyperlink w:anchor="_Toc198860051" w:history="1">
+          <w:hyperlink w:anchor="_Toc198847812" w:history="1">
             <w:r>
               <w:rPr>
                 <w:rStyle w:val="Hyperlink"/>
@@ -1671,7 +1671,7 @@
                 <w:noProof/>
                 <w:webHidden/>
               </w:rPr>
-              <w:instrText xml:space="preserve"> PAGEREF _Toc198860051 \h </w:instrText>
+              <w:instrText xml:space="preserve"> PAGEREF _Toc198847812 \h </w:instrText>
             </w:r>
             <w:r>
               <w:rPr>
@@ -1713,7 +1713,7 @@
               <w:noProof/>
             </w:rPr>
           </w:pPr>
-          <w:hyperlink w:anchor="_Toc198860052" w:history="1">
+          <w:hyperlink w:anchor="_Toc198847813" w:history="1">
             <w:r>
               <w:rPr>
                 <w:rStyle w:val="Hyperlink"/>
@@ -1740,7 +1740,7 @@
                 <w:noProof/>
                 <w:webHidden/>
               </w:rPr>
-              <w:instrText xml:space="preserve"> PAGEREF _Toc198860052 \h </w:instrText>
+              <w:instrText xml:space="preserve"> PAGEREF _Toc198847813 \h </w:instrText>
             </w:r>
             <w:r>
               <w:rPr>
@@ -1782,7 +1782,7 @@
               <w:noProof/>
             </w:rPr>
           </w:pPr>
-          <w:hyperlink w:anchor="_Toc198860053" w:history="1">
+          <w:hyperlink w:anchor="_Toc198847814" w:history="1">
             <w:r>
               <w:rPr>
                 <w:rStyle w:val="Hyperlink"/>
@@ -1809,7 +1809,7 @@
                 <w:noProof/>
                 <w:webHidden/>
               </w:rPr>
-              <w:instrText xml:space="preserve"> PAGEREF _Toc198860053 \h </w:instrText>
+              <w:instrText xml:space="preserve"> PAGEREF _Toc198847814 \h </w:instrText>
             </w:r>
             <w:r>
               <w:rPr>
@@ -1852,7 +1852,7 @@
               <w:noProof/>
             </w:rPr>
           </w:pPr>
-          <w:hyperlink w:anchor="_Toc198860054" w:history="1">
+          <w:hyperlink w:anchor="_Toc198847815" w:history="1">
             <w:r>
               <w:rPr>
                 <w:rStyle w:val="Hyperlink"/>
@@ -1893,7 +1893,7 @@
                 <w:noProof/>
                 <w:webHidden/>
               </w:rPr>
-              <w:instrText xml:space="preserve"> PAGEREF _Toc198860054 \h </w:instrText>
+              <w:instrText xml:space="preserve"> PAGEREF _Toc198847815 \h </w:instrText>
             </w:r>
             <w:r>
               <w:rPr>
@@ -1935,7 +1935,7 @@
               <w:noProof/>
             </w:rPr>
           </w:pPr>
-          <w:hyperlink w:anchor="_Toc198860055" w:history="1">
+          <w:hyperlink w:anchor="_Toc198847816" w:history="1">
             <w:r>
               <w:rPr>
                 <w:rStyle w:val="Hyperlink"/>
@@ -1962,7 +1962,7 @@
                 <w:noProof/>
                 <w:webHidden/>
               </w:rPr>
-              <w:instrText xml:space="preserve"> PAGEREF _Toc198860055 \h </w:instrText>
+              <w:instrText xml:space="preserve"> PAGEREF _Toc198847816 \h </w:instrText>
             </w:r>
             <w:r>
               <w:rPr>
@@ -2004,7 +2004,7 @@
               <w:noProof/>
             </w:rPr>
           </w:pPr>
-          <w:hyperlink w:anchor="_Toc198860056" w:history="1">
+          <w:hyperlink w:anchor="_Toc198847817" w:history="1">
             <w:r>
               <w:rPr>
                 <w:rStyle w:val="Hyperlink"/>
@@ -2031,7 +2031,7 @@
                 <w:noProof/>
                 <w:webHidden/>
               </w:rPr>
-              <w:instrText xml:space="preserve"> PAGEREF _Toc198860056 \h </w:instrText>
+              <w:instrText xml:space="preserve"> PAGEREF _Toc198847817 \h </w:instrText>
             </w:r>
             <w:r>
               <w:rPr>
@@ -2073,7 +2073,7 @@
               <w:noProof/>
             </w:rPr>
           </w:pPr>
-          <w:hyperlink w:anchor="_Toc198860057" w:history="1">
+          <w:hyperlink w:anchor="_Toc198847818" w:history="1">
             <w:r>
               <w:rPr>
                 <w:rStyle w:val="Hyperlink"/>
@@ -2100,7 +2100,7 @@
                 <w:noProof/>
                 <w:webHidden/>
               </w:rPr>
-              <w:instrText xml:space="preserve"> PAGEREF _Toc198860057 \h </w:instrText>
+              <w:instrText xml:space="preserve"> PAGEREF _Toc198847818 \h </w:instrText>
             </w:r>
             <w:r>
               <w:rPr>
@@ -2142,7 +2142,7 @@
               <w:noProof/>
             </w:rPr>
           </w:pPr>
-          <w:hyperlink w:anchor="_Toc198860058" w:history="1">
+          <w:hyperlink w:anchor="_Toc198847819" w:history="1">
             <w:r>
               <w:rPr>
                 <w:rStyle w:val="Hyperlink"/>
@@ -2169,7 +2169,7 @@
                 <w:noProof/>
                 <w:webHidden/>
               </w:rPr>
-              <w:instrText xml:space="preserve"> PAGEREF _Toc198860058 \h </w:instrText>
+              <w:instrText xml:space="preserve"> PAGEREF _Toc198847819 \h </w:instrText>
             </w:r>
             <w:r>
               <w:rPr>
@@ -2211,7 +2211,7 @@
               <w:noProof/>
             </w:rPr>
           </w:pPr>
-          <w:hyperlink w:anchor="_Toc198860059" w:history="1">
+          <w:hyperlink w:anchor="_Toc198847820" w:history="1">
             <w:r>
               <w:rPr>
                 <w:rStyle w:val="Hyperlink"/>
@@ -2238,7 +2238,7 @@
                 <w:noProof/>
                 <w:webHidden/>
               </w:rPr>
-              <w:instrText xml:space="preserve"> PAGEREF _Toc198860059 \h </w:instrText>
+              <w:instrText xml:space="preserve"> PAGEREF _Toc198847820 \h </w:instrText>
             </w:r>
             <w:r>
               <w:rPr>
@@ -2280,7 +2280,7 @@
               <w:noProof/>
             </w:rPr>
           </w:pPr>
-          <w:hyperlink w:anchor="_Toc198860060" w:history="1">
+          <w:hyperlink w:anchor="_Toc198847821" w:history="1">
             <w:r>
               <w:rPr>
                 <w:rStyle w:val="Hyperlink"/>
@@ -2307,7 +2307,7 @@
                 <w:noProof/>
                 <w:webHidden/>
               </w:rPr>
-              <w:instrText xml:space="preserve"> PAGEREF _Toc198860060 \h </w:instrText>
+              <w:instrText xml:space="preserve"> PAGEREF _Toc198847821 \h </w:instrText>
             </w:r>
             <w:r>
               <w:rPr>
@@ -2349,7 +2349,7 @@
               <w:noProof/>
             </w:rPr>
           </w:pPr>
-          <w:hyperlink w:anchor="_Toc198860061" w:history="1">
+          <w:hyperlink w:anchor="_Toc198847822" w:history="1">
             <w:r>
               <w:rPr>
                 <w:rStyle w:val="Hyperlink"/>
@@ -2376,7 +2376,7 @@
                 <w:noProof/>
                 <w:webHidden/>
               </w:rPr>
-              <w:instrText xml:space="preserve"> PAGEREF _Toc198860061 \h </w:instrText>
+              <w:instrText xml:space="preserve"> PAGEREF _Toc198847822 \h </w:instrText>
             </w:r>
             <w:r>
               <w:rPr>
@@ -2418,7 +2418,7 @@
               <w:noProof/>
             </w:rPr>
           </w:pPr>
-          <w:hyperlink w:anchor="_Toc198860062" w:history="1">
+          <w:hyperlink w:anchor="_Toc198847823" w:history="1">
             <w:r>
               <w:rPr>
                 <w:rStyle w:val="Hyperlink"/>
@@ -2445,7 +2445,7 @@
                 <w:noProof/>
                 <w:webHidden/>
               </w:rPr>
-              <w:instrText xml:space="preserve"> PAGEREF _Toc198860062 \h </w:instrText>
+              <w:instrText xml:space="preserve"> PAGEREF _Toc198847823 \h </w:instrText>
             </w:r>
             <w:r>
               <w:rPr>
@@ -2488,7 +2488,7 @@
               <w:noProof/>
             </w:rPr>
           </w:pPr>
-          <w:hyperlink w:anchor="_Toc198860063" w:history="1">
+          <w:hyperlink w:anchor="_Toc198847824" w:history="1">
             <w:r>
               <w:rPr>
                 <w:rStyle w:val="Hyperlink"/>
@@ -2529,7 +2529,7 @@
                 <w:noProof/>
                 <w:webHidden/>
               </w:rPr>
-              <w:instrText xml:space="preserve"> PAGEREF _Toc198860063 \h </w:instrText>
+              <w:instrText xml:space="preserve"> PAGEREF _Toc198847824 \h </w:instrText>
             </w:r>
             <w:r>
               <w:rPr>
@@ -2571,7 +2571,7 @@
               <w:noProof/>
             </w:rPr>
           </w:pPr>
-          <w:hyperlink w:anchor="_Toc198860064" w:history="1">
+          <w:hyperlink w:anchor="_Toc198847825" w:history="1">
             <w:r>
               <w:rPr>
                 <w:rStyle w:val="Hyperlink"/>
@@ -2598,7 +2598,7 @@
                 <w:noProof/>
                 <w:webHidden/>
               </w:rPr>
-              <w:instrText xml:space="preserve"> PAGEREF _Toc198860064 \h </w:instrText>
+              <w:instrText xml:space="preserve"> PAGEREF _Toc198847825 \h </w:instrText>
             </w:r>
             <w:r>
               <w:rPr>
@@ -2640,7 +2640,7 @@
               <w:noProof/>
             </w:rPr>
           </w:pPr>
-          <w:hyperlink w:anchor="_Toc198860065" w:history="1">
+          <w:hyperlink w:anchor="_Toc198847826" w:history="1">
             <w:r>
               <w:rPr>
                 <w:rStyle w:val="Hyperlink"/>
@@ -2667,7 +2667,7 @@
                 <w:noProof/>
                 <w:webHidden/>
               </w:rPr>
-              <w:instrText xml:space="preserve"> PAGEREF _Toc198860065 \h </w:instrText>
+              <w:instrText xml:space="preserve"> PAGEREF _Toc198847826 \h </w:instrText>
             </w:r>
             <w:r>
               <w:rPr>
@@ -2709,7 +2709,7 @@
               <w:noProof/>
             </w:rPr>
           </w:pPr>
-          <w:hyperlink w:anchor="_Toc198860066" w:history="1">
+          <w:hyperlink w:anchor="_Toc198847827" w:history="1">
             <w:r>
               <w:rPr>
                 <w:rStyle w:val="Hyperlink"/>
@@ -2736,7 +2736,7 @@
                 <w:noProof/>
                 <w:webHidden/>
               </w:rPr>
-              <w:instrText xml:space="preserve"> PAGEREF _Toc198860066 \h </w:instrText>
+              <w:instrText xml:space="preserve"> PAGEREF _Toc198847827 \h </w:instrText>
             </w:r>
             <w:r>
               <w:rPr>
@@ -2778,7 +2778,7 @@
               <w:noProof/>
             </w:rPr>
           </w:pPr>
-          <w:hyperlink w:anchor="_Toc198860067" w:history="1">
+          <w:hyperlink w:anchor="_Toc198847828" w:history="1">
             <w:r>
               <w:rPr>
                 <w:rStyle w:val="Hyperlink"/>
@@ -2805,7 +2805,7 @@
                 <w:noProof/>
                 <w:webHidden/>
               </w:rPr>
-              <w:instrText xml:space="preserve"> PAGEREF _Toc198860067 \h </w:instrText>
+              <w:instrText xml:space="preserve"> PAGEREF _Toc198847828 \h </w:instrText>
             </w:r>
             <w:r>
               <w:rPr>
@@ -2847,7 +2847,7 @@
               <w:noProof/>
             </w:rPr>
           </w:pPr>
-          <w:hyperlink w:anchor="_Toc198860068" w:history="1">
+          <w:hyperlink w:anchor="_Toc198847829" w:history="1">
             <w:r>
               <w:rPr>
                 <w:rStyle w:val="Hyperlink"/>
@@ -2874,7 +2874,7 @@
                 <w:noProof/>
                 <w:webHidden/>
               </w:rPr>
-              <w:instrText xml:space="preserve"> PAGEREF _Toc198860068 \h </w:instrText>
+              <w:instrText xml:space="preserve"> PAGEREF _Toc198847829 \h </w:instrText>
             </w:r>
             <w:r>
               <w:rPr>
@@ -2916,7 +2916,7 @@
               <w:noProof/>
             </w:rPr>
           </w:pPr>
-          <w:hyperlink w:anchor="_Toc198860069" w:history="1">
+          <w:hyperlink w:anchor="_Toc198847830" w:history="1">
             <w:r>
               <w:rPr>
                 <w:rStyle w:val="Hyperlink"/>
@@ -2943,7 +2943,7 @@
                 <w:noProof/>
                 <w:webHidden/>
               </w:rPr>
-              <w:instrText xml:space="preserve"> PAGEREF _Toc198860069 \h </w:instrText>
+              <w:instrText xml:space="preserve"> PAGEREF _Toc198847830 \h </w:instrText>
             </w:r>
             <w:r>
               <w:rPr>
@@ -2985,7 +2985,7 @@
               <w:noProof/>
             </w:rPr>
           </w:pPr>
-          <w:hyperlink w:anchor="_Toc198860070" w:history="1">
+          <w:hyperlink w:anchor="_Toc198847831" w:history="1">
             <w:r>
               <w:rPr>
                 <w:rStyle w:val="Hyperlink"/>
@@ -3012,7 +3012,7 @@
                 <w:noProof/>
                 <w:webHidden/>
               </w:rPr>
-              <w:instrText xml:space="preserve"> PAGEREF _Toc198860070 \h </w:instrText>
+              <w:instrText xml:space="preserve"> PAGEREF _Toc198847831 \h </w:instrText>
             </w:r>
             <w:r>
               <w:rPr>
@@ -3054,7 +3054,7 @@
               <w:noProof/>
             </w:rPr>
           </w:pPr>
-          <w:hyperlink w:anchor="_Toc198860071" w:history="1">
+          <w:hyperlink w:anchor="_Toc198847832" w:history="1">
             <w:r>
               <w:rPr>
                 <w:rStyle w:val="Hyperlink"/>
@@ -3081,7 +3081,7 @@
                 <w:noProof/>
                 <w:webHidden/>
               </w:rPr>
-              <w:instrText xml:space="preserve"> PAGEREF _Toc198860071 \h </w:instrText>
+              <w:instrText xml:space="preserve"> PAGEREF _Toc198847832 \h </w:instrText>
             </w:r>
             <w:r>
               <w:rPr>
@@ -3123,7 +3123,7 @@
               <w:noProof/>
             </w:rPr>
           </w:pPr>
-          <w:hyperlink w:anchor="_Toc198860072" w:history="1">
+          <w:hyperlink w:anchor="_Toc198847833" w:history="1">
             <w:r>
               <w:rPr>
                 <w:rStyle w:val="Hyperlink"/>
@@ -3150,7 +3150,7 @@
                 <w:noProof/>
                 <w:webHidden/>
               </w:rPr>
-              <w:instrText xml:space="preserve"> PAGEREF _Toc198860072 \h </w:instrText>
+              <w:instrText xml:space="preserve"> PAGEREF _Toc198847833 \h </w:instrText>
             </w:r>
             <w:r>
               <w:rPr>
@@ -3192,7 +3192,7 @@
               <w:noProof/>
             </w:rPr>
           </w:pPr>
-          <w:hyperlink w:anchor="_Toc198860073" w:history="1">
+          <w:hyperlink w:anchor="_Toc198847834" w:history="1">
             <w:r>
               <w:rPr>
                 <w:rStyle w:val="Hyperlink"/>
@@ -3219,7 +3219,7 @@
                 <w:noProof/>
                 <w:webHidden/>
               </w:rPr>
-              <w:instrText xml:space="preserve"> PAGEREF _Toc198860073 \h </w:instrText>
+              <w:instrText xml:space="preserve"> PAGEREF _Toc198847834 \h </w:instrText>
             </w:r>
             <w:r>
               <w:rPr>
@@ -3261,7 +3261,7 @@
               <w:noProof/>
             </w:rPr>
           </w:pPr>
-          <w:hyperlink w:anchor="_Toc198860074" w:history="1">
+          <w:hyperlink w:anchor="_Toc198847835" w:history="1">
             <w:r>
               <w:rPr>
                 <w:rStyle w:val="Hyperlink"/>
@@ -3288,7 +3288,7 @@
                 <w:noProof/>
                 <w:webHidden/>
               </w:rPr>
-              <w:instrText xml:space="preserve"> PAGEREF _Toc198860074 \h </w:instrText>
+              <w:instrText xml:space="preserve"> PAGEREF _Toc198847835 \h </w:instrText>
             </w:r>
             <w:r>
               <w:rPr>
@@ -3330,7 +3330,7 @@
               <w:noProof/>
             </w:rPr>
           </w:pPr>
-          <w:hyperlink w:anchor="_Toc198860075" w:history="1">
+          <w:hyperlink w:anchor="_Toc198847836" w:history="1">
             <w:r>
               <w:rPr>
                 <w:rStyle w:val="Hyperlink"/>
@@ -3357,7 +3357,7 @@
                 <w:noProof/>
                 <w:webHidden/>
               </w:rPr>
-              <w:instrText xml:space="preserve"> PAGEREF _Toc198860075 \h </w:instrText>
+              <w:instrText xml:space="preserve"> PAGEREF _Toc198847836 \h </w:instrText>
             </w:r>
             <w:r>
               <w:rPr>
@@ -3399,7 +3399,7 @@
               <w:noProof/>
             </w:rPr>
           </w:pPr>
-          <w:hyperlink w:anchor="_Toc198860076" w:history="1">
+          <w:hyperlink w:anchor="_Toc198847837" w:history="1">
             <w:r>
               <w:rPr>
                 <w:rStyle w:val="Hyperlink"/>
@@ -3426,7 +3426,7 @@
                 <w:noProof/>
                 <w:webHidden/>
               </w:rPr>
-              <w:instrText xml:space="preserve"> PAGEREF _Toc198860076 \h </w:instrText>
+              <w:instrText xml:space="preserve"> PAGEREF _Toc198847837 \h </w:instrText>
             </w:r>
             <w:r>
               <w:rPr>
@@ -3469,7 +3469,7 @@
               <w:noProof/>
             </w:rPr>
           </w:pPr>
-          <w:hyperlink w:anchor="_Toc198860077" w:history="1">
+          <w:hyperlink w:anchor="_Toc198847838" w:history="1">
             <w:r>
               <w:rPr>
                 <w:rStyle w:val="Hyperlink"/>
@@ -3510,7 +3510,7 @@
                 <w:noProof/>
                 <w:webHidden/>
               </w:rPr>
-              <w:instrText xml:space="preserve"> PAGEREF _Toc198860077 \h </w:instrText>
+              <w:instrText xml:space="preserve"> PAGEREF _Toc198847838 \h </w:instrText>
             </w:r>
             <w:r>
               <w:rPr>
@@ -3567,7 +3567,7 @@
           <w:numId w:val="17"/>
         </w:numPr>
       </w:pPr>
-      <w:bookmarkStart w:id="5" w:name="_Toc198860031"/>
+      <w:bookmarkStart w:id="5" w:name="_Toc198847792"/>
       <w:r>
         <w:t>Introduction</w:t>
       </w:r>
@@ -3580,15 +3580,7 @@
         <w:ind w:left="360"/>
       </w:pPr>
       <w:r>
-        <w:t xml:space="preserve">This web application is a social media platform that integrates features from </w:t>
-      </w:r>
-      <w:proofErr w:type="gramStart"/>
-      <w:r>
-        <w:t>booth</w:t>
-      </w:r>
-      <w:proofErr w:type="gramEnd"/>
-      <w:r>
-        <w:t xml:space="preserve"> Facebook and Instagram, allowing users to interact through stories, posts, comments, messages, and friendships. Users can personalize their experience by modifying their settings, privacy options, and profile details.</w:t>
+        <w:t>This web application is a social media platform that integrates features from booth Facebook and Instagram, allowing users to interact through stories, posts, comments, messages, and friendships. Users can personalize their experience by modifying their settings, privacy options, and profile details.</w:t>
       </w:r>
     </w:p>
     <w:p>
@@ -3600,7 +3592,7 @@
         </w:numPr>
       </w:pPr>
       <w:bookmarkStart w:id="6" w:name="_Toc197051130"/>
-      <w:bookmarkStart w:id="7" w:name="_Toc198860032"/>
+      <w:bookmarkStart w:id="7" w:name="_Toc198847793"/>
       <w:r>
         <w:t>Functional Requirements</w:t>
       </w:r>
@@ -3615,7 +3607,7 @@
         <w:pStyle w:val="Heading3"/>
       </w:pPr>
       <w:bookmarkStart w:id="8" w:name="_Toc197051138"/>
-      <w:bookmarkStart w:id="9" w:name="_Toc198860033"/>
+      <w:bookmarkStart w:id="9" w:name="_Toc198847794"/>
       <w:r>
         <w:t>FR-01: User Registration &amp; Authentication</w:t>
       </w:r>
@@ -3670,7 +3662,7 @@
       <w:pPr>
         <w:pStyle w:val="Heading3"/>
       </w:pPr>
-      <w:bookmarkStart w:id="10" w:name="_Toc198860034"/>
+      <w:bookmarkStart w:id="10" w:name="_Toc198847795"/>
       <w:r>
         <w:t>FR-02: User Profile Management</w:t>
       </w:r>
@@ -3704,7 +3696,7 @@
       <w:pPr>
         <w:pStyle w:val="Heading3"/>
       </w:pPr>
-      <w:bookmarkStart w:id="11" w:name="_Toc198860035"/>
+      <w:bookmarkStart w:id="11" w:name="_Toc198847796"/>
       <w:r>
         <w:t>FR-0</w:t>
       </w:r>
@@ -3750,7 +3742,7 @@
       <w:pPr>
         <w:pStyle w:val="Heading3"/>
       </w:pPr>
-      <w:bookmarkStart w:id="12" w:name="_Toc198860036"/>
+      <w:bookmarkStart w:id="12" w:name="_Toc198847797"/>
       <w:r>
         <w:t>FR-0</w:t>
       </w:r>
@@ -3823,7 +3815,7 @@
       <w:pPr>
         <w:pStyle w:val="Heading3"/>
       </w:pPr>
-      <w:bookmarkStart w:id="13" w:name="_Toc198860037"/>
+      <w:bookmarkStart w:id="13" w:name="_Toc198847798"/>
       <w:r>
         <w:t>FR-0</w:t>
       </w:r>
@@ -3875,7 +3867,7 @@
           <w:rFonts w:ascii="Segoe UI Emoji" w:hAnsi="Segoe UI Emoji" w:cs="Segoe UI Emoji"/>
         </w:rPr>
       </w:pPr>
-      <w:bookmarkStart w:id="14" w:name="_Toc198860038"/>
+      <w:bookmarkStart w:id="14" w:name="_Toc198847799"/>
       <w:r>
         <w:lastRenderedPageBreak/>
         <w:t>FR-0</w:t>
@@ -3884,15 +3876,7 @@
         <w:t>6</w:t>
       </w:r>
       <w:r>
-        <w:t xml:space="preserve">: Post Viewing </w:t>
-      </w:r>
-      <w:proofErr w:type="gramStart"/>
-      <w:r>
-        <w:t>in</w:t>
-      </w:r>
-      <w:proofErr w:type="gramEnd"/>
-      <w:r>
-        <w:t xml:space="preserve"> home page </w:t>
+        <w:t xml:space="preserve">: Post Viewing in home page </w:t>
       </w:r>
       <w:r>
         <w:rPr>
@@ -3918,7 +3902,7 @@
       <w:pPr>
         <w:pStyle w:val="Heading3"/>
       </w:pPr>
-      <w:bookmarkStart w:id="15" w:name="_Toc198860039"/>
+      <w:bookmarkStart w:id="15" w:name="_Toc198847800"/>
       <w:r>
         <w:t>FR-0</w:t>
       </w:r>
@@ -3952,7 +3936,7 @@
       <w:pPr>
         <w:pStyle w:val="Heading3"/>
       </w:pPr>
-      <w:bookmarkStart w:id="16" w:name="_Toc198860040"/>
+      <w:bookmarkStart w:id="16" w:name="_Toc198847801"/>
       <w:r>
         <w:t>FR-0</w:t>
       </w:r>
@@ -4004,7 +3988,7 @@
       <w:pPr>
         <w:pStyle w:val="Heading3"/>
       </w:pPr>
-      <w:bookmarkStart w:id="17" w:name="_Toc198860041"/>
+      <w:bookmarkStart w:id="17" w:name="_Toc198847802"/>
       <w:r>
         <w:t>FR-0</w:t>
       </w:r>
@@ -4056,7 +4040,7 @@
       <w:pPr>
         <w:pStyle w:val="Heading3"/>
       </w:pPr>
-      <w:bookmarkStart w:id="18" w:name="_Toc198860042"/>
+      <w:bookmarkStart w:id="18" w:name="_Toc198847803"/>
       <w:r>
         <w:t>FR-</w:t>
       </w:r>
@@ -4098,22 +4082,14 @@
         </w:numPr>
       </w:pPr>
       <w:r>
-        <w:t xml:space="preserve">The system must prevent duplicate likes </w:t>
-      </w:r>
-      <w:proofErr w:type="gramStart"/>
-      <w:r>
-        <w:t>by</w:t>
-      </w:r>
-      <w:proofErr w:type="gramEnd"/>
-      <w:r>
-        <w:t xml:space="preserve"> the same user.</w:t>
+        <w:t>The system must prevent duplicate likes by the same user.</w:t>
       </w:r>
     </w:p>
     <w:p>
       <w:pPr>
         <w:pStyle w:val="Heading3"/>
       </w:pPr>
-      <w:bookmarkStart w:id="19" w:name="_Toc198860043"/>
+      <w:bookmarkStart w:id="19" w:name="_Toc198847804"/>
       <w:r>
         <w:t>FR-</w:t>
       </w:r>
@@ -4153,7 +4129,7 @@
       <w:pPr>
         <w:pStyle w:val="Heading3"/>
       </w:pPr>
-      <w:bookmarkStart w:id="20" w:name="_Toc198860044"/>
+      <w:bookmarkStart w:id="20" w:name="_Toc198847805"/>
       <w:r>
         <w:t>FR-</w:t>
       </w:r>
@@ -4181,7 +4157,7 @@
       <w:pPr>
         <w:pStyle w:val="Heading3"/>
       </w:pPr>
-      <w:bookmarkStart w:id="21" w:name="_Toc198860045"/>
+      <w:bookmarkStart w:id="21" w:name="_Toc198847806"/>
       <w:r>
         <w:t>FR-1</w:t>
       </w:r>
@@ -4221,7 +4197,7 @@
       <w:pPr>
         <w:pStyle w:val="Heading3"/>
       </w:pPr>
-      <w:bookmarkStart w:id="22" w:name="_Toc198860046"/>
+      <w:bookmarkStart w:id="22" w:name="_Toc198847807"/>
       <w:r>
         <w:t>FR-1</w:t>
       </w:r>
@@ -4273,7 +4249,7 @@
       <w:pPr>
         <w:pStyle w:val="Heading3"/>
       </w:pPr>
-      <w:bookmarkStart w:id="23" w:name="_Toc198860047"/>
+      <w:bookmarkStart w:id="23" w:name="_Toc198847808"/>
       <w:r>
         <w:lastRenderedPageBreak/>
         <w:t>FR-1</w:t>
@@ -4302,7 +4278,7 @@
       <w:pPr>
         <w:pStyle w:val="Heading3"/>
       </w:pPr>
-      <w:bookmarkStart w:id="24" w:name="_Toc198860048"/>
+      <w:bookmarkStart w:id="24" w:name="_Toc198847809"/>
       <w:r>
         <w:t>FR-1</w:t>
       </w:r>
@@ -4333,7 +4309,7 @@
       <w:pPr>
         <w:pStyle w:val="Heading3"/>
       </w:pPr>
-      <w:bookmarkStart w:id="25" w:name="_Toc198860049"/>
+      <w:bookmarkStart w:id="25" w:name="_Toc198847810"/>
       <w:r>
         <w:t>FR-1</w:t>
       </w:r>
@@ -4361,7 +4337,7 @@
       <w:pPr>
         <w:pStyle w:val="Heading3"/>
       </w:pPr>
-      <w:bookmarkStart w:id="26" w:name="_Toc198860050"/>
+      <w:bookmarkStart w:id="26" w:name="_Toc198847811"/>
       <w:r>
         <w:t>FR-1</w:t>
       </w:r>
@@ -4410,7 +4386,7 @@
       <w:pPr>
         <w:pStyle w:val="Heading3"/>
       </w:pPr>
-      <w:bookmarkStart w:id="27" w:name="_Toc198860051"/>
+      <w:bookmarkStart w:id="27" w:name="_Toc198847812"/>
       <w:r>
         <w:t>FR-1</w:t>
       </w:r>
@@ -4462,7 +4438,7 @@
       <w:pPr>
         <w:pStyle w:val="Heading3"/>
       </w:pPr>
-      <w:bookmarkStart w:id="28" w:name="_Toc198860052"/>
+      <w:bookmarkStart w:id="28" w:name="_Toc198847813"/>
       <w:r>
         <w:t>FR-</w:t>
       </w:r>
@@ -4514,7 +4490,7 @@
       <w:pPr>
         <w:pStyle w:val="Heading3"/>
       </w:pPr>
-      <w:bookmarkStart w:id="29" w:name="_Toc198860053"/>
+      <w:bookmarkStart w:id="29" w:name="_Toc198847814"/>
       <w:r>
         <w:t>FR-</w:t>
       </w:r>
@@ -4570,7 +4546,7 @@
           <w:numId w:val="17"/>
         </w:numPr>
       </w:pPr>
-      <w:bookmarkStart w:id="30" w:name="_Toc198860054"/>
+      <w:bookmarkStart w:id="30" w:name="_Toc198847815"/>
       <w:r>
         <w:t>Non-Functional Requirements (NFRs)</w:t>
       </w:r>
@@ -4580,7 +4556,7 @@
       <w:pPr>
         <w:pStyle w:val="Heading3"/>
       </w:pPr>
-      <w:bookmarkStart w:id="31" w:name="_Toc198860055"/>
+      <w:bookmarkStart w:id="31" w:name="_Toc198847816"/>
       <w:r>
         <w:t>NFR-01: Performance</w:t>
       </w:r>
@@ -4612,7 +4588,7 @@
       <w:pPr>
         <w:pStyle w:val="Heading3"/>
       </w:pPr>
-      <w:bookmarkStart w:id="32" w:name="_Toc198860056"/>
+      <w:bookmarkStart w:id="32" w:name="_Toc198847817"/>
       <w:r>
         <w:lastRenderedPageBreak/>
         <w:t>NFR-02: Security</w:t>
@@ -4656,7 +4632,7 @@
       <w:pPr>
         <w:pStyle w:val="Heading3"/>
       </w:pPr>
-      <w:bookmarkStart w:id="33" w:name="_Toc198860057"/>
+      <w:bookmarkStart w:id="33" w:name="_Toc198847818"/>
       <w:r>
         <w:t>NFR-03: Scalability</w:t>
       </w:r>
@@ -4670,15 +4646,7 @@
         </w:numPr>
       </w:pPr>
       <w:r>
-        <w:t xml:space="preserve">The application must be scalable to accommodate growth in </w:t>
-      </w:r>
-      <w:proofErr w:type="gramStart"/>
-      <w:r>
-        <w:t>user</w:t>
-      </w:r>
-      <w:proofErr w:type="gramEnd"/>
-      <w:r>
-        <w:t xml:space="preserve"> base and data volume.</w:t>
+        <w:t>The application must be scalable to accommodate growth in user base and data volume.</w:t>
       </w:r>
     </w:p>
     <w:p>
@@ -4696,7 +4664,7 @@
       <w:pPr>
         <w:pStyle w:val="Heading3"/>
       </w:pPr>
-      <w:bookmarkStart w:id="34" w:name="_Toc198860058"/>
+      <w:bookmarkStart w:id="34" w:name="_Toc198847819"/>
       <w:r>
         <w:t>NFR-04: Usability</w:t>
       </w:r>
@@ -4728,7 +4696,7 @@
       <w:pPr>
         <w:pStyle w:val="Heading3"/>
       </w:pPr>
-      <w:bookmarkStart w:id="35" w:name="_Toc198860059"/>
+      <w:bookmarkStart w:id="35" w:name="_Toc198847820"/>
       <w:r>
         <w:t>NFR-05: Reliability</w:t>
       </w:r>
@@ -4766,7 +4734,7 @@
       <w:pPr>
         <w:pStyle w:val="Heading3"/>
       </w:pPr>
-      <w:bookmarkStart w:id="36" w:name="_Toc198860060"/>
+      <w:bookmarkStart w:id="36" w:name="_Toc198847821"/>
       <w:r>
         <w:t>NFR-06: Maintainability</w:t>
       </w:r>
@@ -4798,7 +4766,7 @@
       <w:pPr>
         <w:pStyle w:val="Heading3"/>
       </w:pPr>
-      <w:bookmarkStart w:id="37" w:name="_Toc198860061"/>
+      <w:bookmarkStart w:id="37" w:name="_Toc198847822"/>
       <w:r>
         <w:t>NFR-07: Compatibility</w:t>
       </w:r>
@@ -4830,7 +4798,7 @@
       <w:pPr>
         <w:pStyle w:val="Heading3"/>
       </w:pPr>
-      <w:bookmarkStart w:id="38" w:name="_Toc198860062"/>
+      <w:bookmarkStart w:id="38" w:name="_Toc198847823"/>
       <w:r>
         <w:t>NFR-08: Compliance</w:t>
       </w:r>
@@ -4872,7 +4840,7 @@
           <w:numId w:val="17"/>
         </w:numPr>
       </w:pPr>
-      <w:bookmarkStart w:id="39" w:name="_Toc198860063"/>
+      <w:bookmarkStart w:id="39" w:name="_Toc198847824"/>
       <w:r>
         <w:t>Use Cases</w:t>
       </w:r>
@@ -4886,7 +4854,7 @@
       <w:pPr>
         <w:pStyle w:val="Heading3"/>
       </w:pPr>
-      <w:bookmarkStart w:id="40" w:name="_Toc198860064"/>
+      <w:bookmarkStart w:id="40" w:name="_Toc198847825"/>
       <w:r>
         <w:t>UC-001: User Registration</w:t>
       </w:r>
@@ -5001,13 +4969,8 @@
           <w:numId w:val="59"/>
         </w:numPr>
       </w:pPr>
-      <w:proofErr w:type="gramStart"/>
-      <w:r>
-        <w:t>User accesses</w:t>
-      </w:r>
-      <w:proofErr w:type="gramEnd"/>
-      <w:r>
-        <w:t xml:space="preserve"> the registration page.</w:t>
+      <w:r>
+        <w:t>User accesses the registration page.</w:t>
       </w:r>
     </w:p>
     <w:p>
@@ -5042,13 +5005,8 @@
           <w:numId w:val="59"/>
         </w:numPr>
       </w:pPr>
-      <w:proofErr w:type="gramStart"/>
-      <w:r>
-        <w:t>System</w:t>
-      </w:r>
-      <w:proofErr w:type="gramEnd"/>
-      <w:r>
-        <w:t xml:space="preserve"> validates input and checks uniqueness.</w:t>
+      <w:r>
+        <w:t>System validates input and checks uniqueness.</w:t>
       </w:r>
     </w:p>
     <w:p>
@@ -5072,15 +5030,7 @@
         </w:numPr>
       </w:pPr>
       <w:r>
-        <w:t xml:space="preserve">System sends </w:t>
-      </w:r>
-      <w:proofErr w:type="gramStart"/>
-      <w:r>
-        <w:t>a verification</w:t>
-      </w:r>
-      <w:proofErr w:type="gramEnd"/>
-      <w:r>
-        <w:t xml:space="preserve"> email.</w:t>
+        <w:t>System sends a verification email.</w:t>
       </w:r>
     </w:p>
     <w:p>
@@ -5161,15 +5111,7 @@
         </w:numPr>
       </w:pPr>
       <w:r>
-        <w:t xml:space="preserve">System shows </w:t>
-      </w:r>
-      <w:proofErr w:type="gramStart"/>
-      <w:r>
-        <w:t>error</w:t>
-      </w:r>
-      <w:proofErr w:type="gramEnd"/>
-      <w:r>
-        <w:t>. Return to step 2.</w:t>
+        <w:t>System shows error. Return to step 2.</w:t>
       </w:r>
     </w:p>
     <w:p>
@@ -5201,7 +5143,7 @@
       <w:pPr>
         <w:pStyle w:val="Heading3"/>
       </w:pPr>
-      <w:bookmarkStart w:id="41" w:name="_Toc198860065"/>
+      <w:bookmarkStart w:id="41" w:name="_Toc198847826"/>
       <w:r>
         <w:lastRenderedPageBreak/>
         <w:t>UC-002: Create Post</w:t>
@@ -5300,13 +5242,8 @@
           <w:numId w:val="87"/>
         </w:numPr>
       </w:pPr>
-      <w:proofErr w:type="gramStart"/>
-      <w:r>
-        <w:t>User enters</w:t>
-      </w:r>
-      <w:proofErr w:type="gramEnd"/>
-      <w:r>
-        <w:t xml:space="preserve"> content.</w:t>
+      <w:r>
+        <w:t>User enters content.</w:t>
       </w:r>
     </w:p>
     <w:p>
@@ -5413,7 +5350,7 @@
       <w:pPr>
         <w:pStyle w:val="Heading3"/>
       </w:pPr>
-      <w:bookmarkStart w:id="42" w:name="_Toc198860066"/>
+      <w:bookmarkStart w:id="42" w:name="_Toc198847827"/>
       <w:r>
         <w:t>UC-003: Send Friend Request</w:t>
       </w:r>
@@ -5518,23 +5455,7 @@
         </w:numPr>
       </w:pPr>
       <w:r>
-        <w:t xml:space="preserve">System saves </w:t>
-      </w:r>
-      <w:proofErr w:type="gramStart"/>
-      <w:r>
-        <w:t>request</w:t>
-      </w:r>
-      <w:proofErr w:type="gramEnd"/>
-      <w:r>
-        <w:t xml:space="preserve"> and notifies </w:t>
-      </w:r>
-      <w:proofErr w:type="gramStart"/>
-      <w:r>
-        <w:t>recipient</w:t>
-      </w:r>
-      <w:proofErr w:type="gramEnd"/>
-      <w:r>
-        <w:t>.</w:t>
+        <w:t>System saves request and notifies recipient.</w:t>
       </w:r>
     </w:p>
     <w:p>
@@ -5605,7 +5526,7 @@
       <w:pPr>
         <w:pStyle w:val="Heading3"/>
       </w:pPr>
-      <w:bookmarkStart w:id="43" w:name="_Toc198860067"/>
+      <w:bookmarkStart w:id="43" w:name="_Toc198847828"/>
       <w:r>
         <w:t>UC-004: Send Message</w:t>
       </w:r>
@@ -5768,7 +5689,7 @@
       <w:pPr>
         <w:pStyle w:val="Heading3"/>
       </w:pPr>
-      <w:bookmarkStart w:id="44" w:name="_Toc198860068"/>
+      <w:bookmarkStart w:id="44" w:name="_Toc198847829"/>
       <w:r>
         <w:t>UC-005: Delete Comment (Admin)</w:t>
       </w:r>
@@ -5956,7 +5877,7 @@
       <w:pPr>
         <w:pStyle w:val="Heading3"/>
       </w:pPr>
-      <w:bookmarkStart w:id="45" w:name="_Toc198860069"/>
+      <w:bookmarkStart w:id="45" w:name="_Toc198847830"/>
       <w:r>
         <w:lastRenderedPageBreak/>
         <w:t>UC-006: Edit Post</w:t>
@@ -6031,13 +5952,8 @@
           <w:numId w:val="92"/>
         </w:numPr>
       </w:pPr>
-      <w:proofErr w:type="gramStart"/>
-      <w:r>
-        <w:t>Load</w:t>
-      </w:r>
-      <w:proofErr w:type="gramEnd"/>
-      <w:r>
-        <w:t xml:space="preserve"> post content.</w:t>
+      <w:r>
+        <w:t>Load post content.</w:t>
       </w:r>
     </w:p>
     <w:p>
@@ -6144,7 +6060,7 @@
       <w:pPr>
         <w:pStyle w:val="Heading3"/>
       </w:pPr>
-      <w:bookmarkStart w:id="46" w:name="_Toc198860070"/>
+      <w:bookmarkStart w:id="46" w:name="_Toc198847831"/>
       <w:r>
         <w:t>UC-007: React to Comment</w:t>
       </w:r>
@@ -6237,15 +6153,7 @@
         </w:numPr>
       </w:pPr>
       <w:r>
-        <w:t xml:space="preserve">System checks </w:t>
-      </w:r>
-      <w:proofErr w:type="gramStart"/>
-      <w:r>
-        <w:t>existing like</w:t>
-      </w:r>
-      <w:proofErr w:type="gramEnd"/>
-      <w:r>
-        <w:t>.</w:t>
+        <w:t>System checks existing like.</w:t>
       </w:r>
     </w:p>
     <w:p>
@@ -6304,7 +6212,7 @@
       <w:pPr>
         <w:pStyle w:val="Heading3"/>
       </w:pPr>
-      <w:bookmarkStart w:id="47" w:name="_Toc198860071"/>
+      <w:bookmarkStart w:id="47" w:name="_Toc198847832"/>
       <w:r>
         <w:lastRenderedPageBreak/>
         <w:t>UC-008: View Stories</w:t>
@@ -6418,13 +6326,8 @@
           <w:numId w:val="96"/>
         </w:numPr>
       </w:pPr>
-      <w:proofErr w:type="gramStart"/>
-      <w:r>
-        <w:t>Story</w:t>
-      </w:r>
-      <w:proofErr w:type="gramEnd"/>
-      <w:r>
-        <w:t xml:space="preserve"> expires after 24h.</w:t>
+      <w:r>
+        <w:t>Story expires after 24h.</w:t>
       </w:r>
     </w:p>
     <w:p>
@@ -6495,7 +6398,7 @@
       <w:pPr>
         <w:pStyle w:val="Heading3"/>
       </w:pPr>
-      <w:bookmarkStart w:id="48" w:name="_Toc198860072"/>
+      <w:bookmarkStart w:id="48" w:name="_Toc198847833"/>
       <w:r>
         <w:t>UC-009: View Post</w:t>
       </w:r>
@@ -6677,7 +6580,7 @@
       <w:pPr>
         <w:pStyle w:val="Heading3"/>
       </w:pPr>
-      <w:bookmarkStart w:id="49" w:name="_Toc198860073"/>
+      <w:bookmarkStart w:id="49" w:name="_Toc198847834"/>
       <w:r>
         <w:lastRenderedPageBreak/>
         <w:t>UC-010: View Message</w:t>
@@ -6842,7 +6745,7 @@
       <w:pPr>
         <w:pStyle w:val="Heading3"/>
       </w:pPr>
-      <w:bookmarkStart w:id="50" w:name="_Toc198860074"/>
+      <w:bookmarkStart w:id="50" w:name="_Toc198847835"/>
       <w:r>
         <w:t>UC-011: View Chat Interface</w:t>
       </w:r>
@@ -7000,7 +6903,7 @@
       <w:pPr>
         <w:pStyle w:val="Heading3"/>
       </w:pPr>
-      <w:bookmarkStart w:id="51" w:name="_Toc198860075"/>
+      <w:bookmarkStart w:id="51" w:name="_Toc198847836"/>
       <w:r>
         <w:t>UC-012: View Profile Page</w:t>
       </w:r>
@@ -7159,7 +7062,7 @@
       <w:pPr>
         <w:pStyle w:val="Heading3"/>
       </w:pPr>
-      <w:bookmarkStart w:id="52" w:name="_Toc198860076"/>
+      <w:bookmarkStart w:id="52" w:name="_Toc198847837"/>
       <w:r>
         <w:t>UC-013: View Settings Page</w:t>
       </w:r>
@@ -7331,7 +7234,7 @@
         </w:numPr>
       </w:pPr>
       <w:bookmarkStart w:id="53" w:name="_Toc197051151"/>
-      <w:bookmarkStart w:id="54" w:name="_Toc198860077"/>
+      <w:bookmarkStart w:id="54" w:name="_Toc198847838"/>
       <w:r>
         <w:t>Conclusion</w:t>
       </w:r>

</xml_diff>

<commit_message>
Revert "Revert "Merge branch 'develop'""
This reverts commit e72444b2626d807089baf1390a71169a5b44381c
</commit_message>
<xml_diff>
--- a/docs/urs.docx
+++ b/docs/urs.docx
@@ -13,7 +13,7 @@
       </w:pPr>
       <w:bookmarkStart w:id="0" w:name="_Ref197051075"/>
       <w:bookmarkStart w:id="1" w:name="_Toc197051128"/>
-      <w:bookmarkStart w:id="2" w:name="_Toc198847791"/>
+      <w:bookmarkStart w:id="2" w:name="_Toc198860030"/>
       <w:r>
         <w:rPr>
           <w:b/>
@@ -99,7 +99,7 @@
           <w:r>
             <w:fldChar w:fldCharType="separate"/>
           </w:r>
-          <w:hyperlink w:anchor="_Toc198847791" w:history="1">
+          <w:hyperlink w:anchor="_Toc198860030" w:history="1">
             <w:r>
               <w:rPr>
                 <w:rStyle w:val="Hyperlink"/>
@@ -128,7 +128,7 @@
                 <w:noProof/>
                 <w:webHidden/>
               </w:rPr>
-              <w:instrText xml:space="preserve"> PAGEREF _Toc198847791 \h </w:instrText>
+              <w:instrText xml:space="preserve"> PAGEREF _Toc198860030 \h </w:instrText>
             </w:r>
             <w:r>
               <w:rPr>
@@ -171,7 +171,7 @@
               <w:noProof/>
             </w:rPr>
           </w:pPr>
-          <w:hyperlink w:anchor="_Toc198847792" w:history="1">
+          <w:hyperlink w:anchor="_Toc198860031" w:history="1">
             <w:r>
               <w:rPr>
                 <w:rStyle w:val="Hyperlink"/>
@@ -212,7 +212,7 @@
                 <w:noProof/>
                 <w:webHidden/>
               </w:rPr>
-              <w:instrText xml:space="preserve"> PAGEREF _Toc198847792 \h </w:instrText>
+              <w:instrText xml:space="preserve"> PAGEREF _Toc198860031 \h </w:instrText>
             </w:r>
             <w:r>
               <w:rPr>
@@ -255,7 +255,7 @@
               <w:noProof/>
             </w:rPr>
           </w:pPr>
-          <w:hyperlink w:anchor="_Toc198847793" w:history="1">
+          <w:hyperlink w:anchor="_Toc198860032" w:history="1">
             <w:r>
               <w:rPr>
                 <w:rStyle w:val="Hyperlink"/>
@@ -296,7 +296,7 @@
                 <w:noProof/>
                 <w:webHidden/>
               </w:rPr>
-              <w:instrText xml:space="preserve"> PAGEREF _Toc198847793 \h </w:instrText>
+              <w:instrText xml:space="preserve"> PAGEREF _Toc198860032 \h </w:instrText>
             </w:r>
             <w:r>
               <w:rPr>
@@ -338,7 +338,7 @@
               <w:noProof/>
             </w:rPr>
           </w:pPr>
-          <w:hyperlink w:anchor="_Toc198847794" w:history="1">
+          <w:hyperlink w:anchor="_Toc198860033" w:history="1">
             <w:r>
               <w:rPr>
                 <w:rStyle w:val="Hyperlink"/>
@@ -373,7 +373,7 @@
                 <w:noProof/>
                 <w:webHidden/>
               </w:rPr>
-              <w:instrText xml:space="preserve"> PAGEREF _Toc198847794 \h </w:instrText>
+              <w:instrText xml:space="preserve"> PAGEREF _Toc198860033 \h </w:instrText>
             </w:r>
             <w:r>
               <w:rPr>
@@ -415,7 +415,7 @@
               <w:noProof/>
             </w:rPr>
           </w:pPr>
-          <w:hyperlink w:anchor="_Toc198847795" w:history="1">
+          <w:hyperlink w:anchor="_Toc198860034" w:history="1">
             <w:r>
               <w:rPr>
                 <w:rStyle w:val="Hyperlink"/>
@@ -442,7 +442,7 @@
                 <w:noProof/>
                 <w:webHidden/>
               </w:rPr>
-              <w:instrText xml:space="preserve"> PAGEREF _Toc198847795 \h </w:instrText>
+              <w:instrText xml:space="preserve"> PAGEREF _Toc198860034 \h </w:instrText>
             </w:r>
             <w:r>
               <w:rPr>
@@ -484,7 +484,7 @@
               <w:noProof/>
             </w:rPr>
           </w:pPr>
-          <w:hyperlink w:anchor="_Toc198847796" w:history="1">
+          <w:hyperlink w:anchor="_Toc198860035" w:history="1">
             <w:r>
               <w:rPr>
                 <w:rStyle w:val="Hyperlink"/>
@@ -519,7 +519,7 @@
                 <w:noProof/>
                 <w:webHidden/>
               </w:rPr>
-              <w:instrText xml:space="preserve"> PAGEREF _Toc198847796 \h </w:instrText>
+              <w:instrText xml:space="preserve"> PAGEREF _Toc198860035 \h </w:instrText>
             </w:r>
             <w:r>
               <w:rPr>
@@ -561,7 +561,7 @@
               <w:noProof/>
             </w:rPr>
           </w:pPr>
-          <w:hyperlink w:anchor="_Toc198847797" w:history="1">
+          <w:hyperlink w:anchor="_Toc198860036" w:history="1">
             <w:r>
               <w:rPr>
                 <w:rStyle w:val="Hyperlink"/>
@@ -596,7 +596,7 @@
                 <w:noProof/>
                 <w:webHidden/>
               </w:rPr>
-              <w:instrText xml:space="preserve"> PAGEREF _Toc198847797 \h </w:instrText>
+              <w:instrText xml:space="preserve"> PAGEREF _Toc198860036 \h </w:instrText>
             </w:r>
             <w:r>
               <w:rPr>
@@ -638,7 +638,7 @@
               <w:noProof/>
             </w:rPr>
           </w:pPr>
-          <w:hyperlink w:anchor="_Toc198847798" w:history="1">
+          <w:hyperlink w:anchor="_Toc198860037" w:history="1">
             <w:r>
               <w:rPr>
                 <w:rStyle w:val="Hyperlink"/>
@@ -673,7 +673,7 @@
                 <w:noProof/>
                 <w:webHidden/>
               </w:rPr>
-              <w:instrText xml:space="preserve"> PAGEREF _Toc198847798 \h </w:instrText>
+              <w:instrText xml:space="preserve"> PAGEREF _Toc198860037 \h </w:instrText>
             </w:r>
             <w:r>
               <w:rPr>
@@ -715,7 +715,7 @@
               <w:noProof/>
             </w:rPr>
           </w:pPr>
-          <w:hyperlink w:anchor="_Toc198847799" w:history="1">
+          <w:hyperlink w:anchor="_Toc198860038" w:history="1">
             <w:r>
               <w:rPr>
                 <w:rStyle w:val="Hyperlink"/>
@@ -750,7 +750,7 @@
                 <w:noProof/>
                 <w:webHidden/>
               </w:rPr>
-              <w:instrText xml:space="preserve"> PAGEREF _Toc198847799 \h </w:instrText>
+              <w:instrText xml:space="preserve"> PAGEREF _Toc198860038 \h </w:instrText>
             </w:r>
             <w:r>
               <w:rPr>
@@ -792,7 +792,7 @@
               <w:noProof/>
             </w:rPr>
           </w:pPr>
-          <w:hyperlink w:anchor="_Toc198847800" w:history="1">
+          <w:hyperlink w:anchor="_Toc198860039" w:history="1">
             <w:r>
               <w:rPr>
                 <w:rStyle w:val="Hyperlink"/>
@@ -827,7 +827,7 @@
                 <w:noProof/>
                 <w:webHidden/>
               </w:rPr>
-              <w:instrText xml:space="preserve"> PAGEREF _Toc198847800 \h </w:instrText>
+              <w:instrText xml:space="preserve"> PAGEREF _Toc198860039 \h </w:instrText>
             </w:r>
             <w:r>
               <w:rPr>
@@ -869,7 +869,7 @@
               <w:noProof/>
             </w:rPr>
           </w:pPr>
-          <w:hyperlink w:anchor="_Toc198847801" w:history="1">
+          <w:hyperlink w:anchor="_Toc198860040" w:history="1">
             <w:r>
               <w:rPr>
                 <w:rStyle w:val="Hyperlink"/>
@@ -896,7 +896,7 @@
                 <w:noProof/>
                 <w:webHidden/>
               </w:rPr>
-              <w:instrText xml:space="preserve"> PAGEREF _Toc198847801 \h </w:instrText>
+              <w:instrText xml:space="preserve"> PAGEREF _Toc198860040 \h </w:instrText>
             </w:r>
             <w:r>
               <w:rPr>
@@ -938,7 +938,7 @@
               <w:noProof/>
             </w:rPr>
           </w:pPr>
-          <w:hyperlink w:anchor="_Toc198847802" w:history="1">
+          <w:hyperlink w:anchor="_Toc198860041" w:history="1">
             <w:r>
               <w:rPr>
                 <w:rStyle w:val="Hyperlink"/>
@@ -965,7 +965,7 @@
                 <w:noProof/>
                 <w:webHidden/>
               </w:rPr>
-              <w:instrText xml:space="preserve"> PAGEREF _Toc198847802 \h </w:instrText>
+              <w:instrText xml:space="preserve"> PAGEREF _Toc198860041 \h </w:instrText>
             </w:r>
             <w:r>
               <w:rPr>
@@ -1007,7 +1007,7 @@
               <w:noProof/>
             </w:rPr>
           </w:pPr>
-          <w:hyperlink w:anchor="_Toc198847803" w:history="1">
+          <w:hyperlink w:anchor="_Toc198860042" w:history="1">
             <w:r>
               <w:rPr>
                 <w:rStyle w:val="Hyperlink"/>
@@ -1042,7 +1042,7 @@
                 <w:noProof/>
                 <w:webHidden/>
               </w:rPr>
-              <w:instrText xml:space="preserve"> PAGEREF _Toc198847803 \h </w:instrText>
+              <w:instrText xml:space="preserve"> PAGEREF _Toc198860042 \h </w:instrText>
             </w:r>
             <w:r>
               <w:rPr>
@@ -1084,7 +1084,7 @@
               <w:noProof/>
             </w:rPr>
           </w:pPr>
-          <w:hyperlink w:anchor="_Toc198847804" w:history="1">
+          <w:hyperlink w:anchor="_Toc198860043" w:history="1">
             <w:r>
               <w:rPr>
                 <w:rStyle w:val="Hyperlink"/>
@@ -1111,7 +1111,7 @@
                 <w:noProof/>
                 <w:webHidden/>
               </w:rPr>
-              <w:instrText xml:space="preserve"> PAGEREF _Toc198847804 \h </w:instrText>
+              <w:instrText xml:space="preserve"> PAGEREF _Toc198860043 \h </w:instrText>
             </w:r>
             <w:r>
               <w:rPr>
@@ -1153,7 +1153,7 @@
               <w:noProof/>
             </w:rPr>
           </w:pPr>
-          <w:hyperlink w:anchor="_Toc198847805" w:history="1">
+          <w:hyperlink w:anchor="_Toc198860044" w:history="1">
             <w:r>
               <w:rPr>
                 <w:rStyle w:val="Hyperlink"/>
@@ -1180,7 +1180,7 @@
                 <w:noProof/>
                 <w:webHidden/>
               </w:rPr>
-              <w:instrText xml:space="preserve"> PAGEREF _Toc198847805 \h </w:instrText>
+              <w:instrText xml:space="preserve"> PAGEREF _Toc198860044 \h </w:instrText>
             </w:r>
             <w:r>
               <w:rPr>
@@ -1222,7 +1222,7 @@
               <w:noProof/>
             </w:rPr>
           </w:pPr>
-          <w:hyperlink w:anchor="_Toc198847806" w:history="1">
+          <w:hyperlink w:anchor="_Toc198860045" w:history="1">
             <w:r>
               <w:rPr>
                 <w:rStyle w:val="Hyperlink"/>
@@ -1249,7 +1249,7 @@
                 <w:noProof/>
                 <w:webHidden/>
               </w:rPr>
-              <w:instrText xml:space="preserve"> PAGEREF _Toc198847806 \h </w:instrText>
+              <w:instrText xml:space="preserve"> PAGEREF _Toc198860045 \h </w:instrText>
             </w:r>
             <w:r>
               <w:rPr>
@@ -1291,7 +1291,7 @@
               <w:noProof/>
             </w:rPr>
           </w:pPr>
-          <w:hyperlink w:anchor="_Toc198847807" w:history="1">
+          <w:hyperlink w:anchor="_Toc198860046" w:history="1">
             <w:r>
               <w:rPr>
                 <w:rStyle w:val="Hyperlink"/>
@@ -1318,7 +1318,7 @@
                 <w:noProof/>
                 <w:webHidden/>
               </w:rPr>
-              <w:instrText xml:space="preserve"> PAGEREF _Toc198847807 \h </w:instrText>
+              <w:instrText xml:space="preserve"> PAGEREF _Toc198860046 \h </w:instrText>
             </w:r>
             <w:r>
               <w:rPr>
@@ -1360,7 +1360,7 @@
               <w:noProof/>
             </w:rPr>
           </w:pPr>
-          <w:hyperlink w:anchor="_Toc198847808" w:history="1">
+          <w:hyperlink w:anchor="_Toc198860047" w:history="1">
             <w:r>
               <w:rPr>
                 <w:rStyle w:val="Hyperlink"/>
@@ -1387,7 +1387,7 @@
                 <w:noProof/>
                 <w:webHidden/>
               </w:rPr>
-              <w:instrText xml:space="preserve"> PAGEREF _Toc198847808 \h </w:instrText>
+              <w:instrText xml:space="preserve"> PAGEREF _Toc198860047 \h </w:instrText>
             </w:r>
             <w:r>
               <w:rPr>
@@ -1429,7 +1429,7 @@
               <w:noProof/>
             </w:rPr>
           </w:pPr>
-          <w:hyperlink w:anchor="_Toc198847809" w:history="1">
+          <w:hyperlink w:anchor="_Toc198860048" w:history="1">
             <w:r>
               <w:rPr>
                 <w:rStyle w:val="Hyperlink"/>
@@ -1456,7 +1456,7 @@
                 <w:noProof/>
                 <w:webHidden/>
               </w:rPr>
-              <w:instrText xml:space="preserve"> PAGEREF _Toc198847809 \h </w:instrText>
+              <w:instrText xml:space="preserve"> PAGEREF _Toc198860048 \h </w:instrText>
             </w:r>
             <w:r>
               <w:rPr>
@@ -1498,7 +1498,7 @@
               <w:noProof/>
             </w:rPr>
           </w:pPr>
-          <w:hyperlink w:anchor="_Toc198847810" w:history="1">
+          <w:hyperlink w:anchor="_Toc198860049" w:history="1">
             <w:r>
               <w:rPr>
                 <w:rStyle w:val="Hyperlink"/>
@@ -1525,7 +1525,7 @@
                 <w:noProof/>
                 <w:webHidden/>
               </w:rPr>
-              <w:instrText xml:space="preserve"> PAGEREF _Toc198847810 \h </w:instrText>
+              <w:instrText xml:space="preserve"> PAGEREF _Toc198860049 \h </w:instrText>
             </w:r>
             <w:r>
               <w:rPr>
@@ -1567,7 +1567,7 @@
               <w:noProof/>
             </w:rPr>
           </w:pPr>
-          <w:hyperlink w:anchor="_Toc198847811" w:history="1">
+          <w:hyperlink w:anchor="_Toc198860050" w:history="1">
             <w:r>
               <w:rPr>
                 <w:rStyle w:val="Hyperlink"/>
@@ -1602,7 +1602,7 @@
                 <w:noProof/>
                 <w:webHidden/>
               </w:rPr>
-              <w:instrText xml:space="preserve"> PAGEREF _Toc198847811 \h </w:instrText>
+              <w:instrText xml:space="preserve"> PAGEREF _Toc198860050 \h </w:instrText>
             </w:r>
             <w:r>
               <w:rPr>
@@ -1644,7 +1644,7 @@
               <w:noProof/>
             </w:rPr>
           </w:pPr>
-          <w:hyperlink w:anchor="_Toc198847812" w:history="1">
+          <w:hyperlink w:anchor="_Toc198860051" w:history="1">
             <w:r>
               <w:rPr>
                 <w:rStyle w:val="Hyperlink"/>
@@ -1671,7 +1671,7 @@
                 <w:noProof/>
                 <w:webHidden/>
               </w:rPr>
-              <w:instrText xml:space="preserve"> PAGEREF _Toc198847812 \h </w:instrText>
+              <w:instrText xml:space="preserve"> PAGEREF _Toc198860051 \h </w:instrText>
             </w:r>
             <w:r>
               <w:rPr>
@@ -1713,7 +1713,7 @@
               <w:noProof/>
             </w:rPr>
           </w:pPr>
-          <w:hyperlink w:anchor="_Toc198847813" w:history="1">
+          <w:hyperlink w:anchor="_Toc198860052" w:history="1">
             <w:r>
               <w:rPr>
                 <w:rStyle w:val="Hyperlink"/>
@@ -1740,7 +1740,7 @@
                 <w:noProof/>
                 <w:webHidden/>
               </w:rPr>
-              <w:instrText xml:space="preserve"> PAGEREF _Toc198847813 \h </w:instrText>
+              <w:instrText xml:space="preserve"> PAGEREF _Toc198860052 \h </w:instrText>
             </w:r>
             <w:r>
               <w:rPr>
@@ -1782,7 +1782,7 @@
               <w:noProof/>
             </w:rPr>
           </w:pPr>
-          <w:hyperlink w:anchor="_Toc198847814" w:history="1">
+          <w:hyperlink w:anchor="_Toc198860053" w:history="1">
             <w:r>
               <w:rPr>
                 <w:rStyle w:val="Hyperlink"/>
@@ -1809,7 +1809,7 @@
                 <w:noProof/>
                 <w:webHidden/>
               </w:rPr>
-              <w:instrText xml:space="preserve"> PAGEREF _Toc198847814 \h </w:instrText>
+              <w:instrText xml:space="preserve"> PAGEREF _Toc198860053 \h </w:instrText>
             </w:r>
             <w:r>
               <w:rPr>
@@ -1852,7 +1852,7 @@
               <w:noProof/>
             </w:rPr>
           </w:pPr>
-          <w:hyperlink w:anchor="_Toc198847815" w:history="1">
+          <w:hyperlink w:anchor="_Toc198860054" w:history="1">
             <w:r>
               <w:rPr>
                 <w:rStyle w:val="Hyperlink"/>
@@ -1893,7 +1893,7 @@
                 <w:noProof/>
                 <w:webHidden/>
               </w:rPr>
-              <w:instrText xml:space="preserve"> PAGEREF _Toc198847815 \h </w:instrText>
+              <w:instrText xml:space="preserve"> PAGEREF _Toc198860054 \h </w:instrText>
             </w:r>
             <w:r>
               <w:rPr>
@@ -1935,7 +1935,7 @@
               <w:noProof/>
             </w:rPr>
           </w:pPr>
-          <w:hyperlink w:anchor="_Toc198847816" w:history="1">
+          <w:hyperlink w:anchor="_Toc198860055" w:history="1">
             <w:r>
               <w:rPr>
                 <w:rStyle w:val="Hyperlink"/>
@@ -1962,7 +1962,7 @@
                 <w:noProof/>
                 <w:webHidden/>
               </w:rPr>
-              <w:instrText xml:space="preserve"> PAGEREF _Toc198847816 \h </w:instrText>
+              <w:instrText xml:space="preserve"> PAGEREF _Toc198860055 \h </w:instrText>
             </w:r>
             <w:r>
               <w:rPr>
@@ -2004,7 +2004,7 @@
               <w:noProof/>
             </w:rPr>
           </w:pPr>
-          <w:hyperlink w:anchor="_Toc198847817" w:history="1">
+          <w:hyperlink w:anchor="_Toc198860056" w:history="1">
             <w:r>
               <w:rPr>
                 <w:rStyle w:val="Hyperlink"/>
@@ -2031,7 +2031,7 @@
                 <w:noProof/>
                 <w:webHidden/>
               </w:rPr>
-              <w:instrText xml:space="preserve"> PAGEREF _Toc198847817 \h </w:instrText>
+              <w:instrText xml:space="preserve"> PAGEREF _Toc198860056 \h </w:instrText>
             </w:r>
             <w:r>
               <w:rPr>
@@ -2073,7 +2073,7 @@
               <w:noProof/>
             </w:rPr>
           </w:pPr>
-          <w:hyperlink w:anchor="_Toc198847818" w:history="1">
+          <w:hyperlink w:anchor="_Toc198860057" w:history="1">
             <w:r>
               <w:rPr>
                 <w:rStyle w:val="Hyperlink"/>
@@ -2100,7 +2100,7 @@
                 <w:noProof/>
                 <w:webHidden/>
               </w:rPr>
-              <w:instrText xml:space="preserve"> PAGEREF _Toc198847818 \h </w:instrText>
+              <w:instrText xml:space="preserve"> PAGEREF _Toc198860057 \h </w:instrText>
             </w:r>
             <w:r>
               <w:rPr>
@@ -2142,7 +2142,7 @@
               <w:noProof/>
             </w:rPr>
           </w:pPr>
-          <w:hyperlink w:anchor="_Toc198847819" w:history="1">
+          <w:hyperlink w:anchor="_Toc198860058" w:history="1">
             <w:r>
               <w:rPr>
                 <w:rStyle w:val="Hyperlink"/>
@@ -2169,7 +2169,7 @@
                 <w:noProof/>
                 <w:webHidden/>
               </w:rPr>
-              <w:instrText xml:space="preserve"> PAGEREF _Toc198847819 \h </w:instrText>
+              <w:instrText xml:space="preserve"> PAGEREF _Toc198860058 \h </w:instrText>
             </w:r>
             <w:r>
               <w:rPr>
@@ -2211,7 +2211,7 @@
               <w:noProof/>
             </w:rPr>
           </w:pPr>
-          <w:hyperlink w:anchor="_Toc198847820" w:history="1">
+          <w:hyperlink w:anchor="_Toc198860059" w:history="1">
             <w:r>
               <w:rPr>
                 <w:rStyle w:val="Hyperlink"/>
@@ -2238,7 +2238,7 @@
                 <w:noProof/>
                 <w:webHidden/>
               </w:rPr>
-              <w:instrText xml:space="preserve"> PAGEREF _Toc198847820 \h </w:instrText>
+              <w:instrText xml:space="preserve"> PAGEREF _Toc198860059 \h </w:instrText>
             </w:r>
             <w:r>
               <w:rPr>
@@ -2280,7 +2280,7 @@
               <w:noProof/>
             </w:rPr>
           </w:pPr>
-          <w:hyperlink w:anchor="_Toc198847821" w:history="1">
+          <w:hyperlink w:anchor="_Toc198860060" w:history="1">
             <w:r>
               <w:rPr>
                 <w:rStyle w:val="Hyperlink"/>
@@ -2307,7 +2307,7 @@
                 <w:noProof/>
                 <w:webHidden/>
               </w:rPr>
-              <w:instrText xml:space="preserve"> PAGEREF _Toc198847821 \h </w:instrText>
+              <w:instrText xml:space="preserve"> PAGEREF _Toc198860060 \h </w:instrText>
             </w:r>
             <w:r>
               <w:rPr>
@@ -2349,7 +2349,7 @@
               <w:noProof/>
             </w:rPr>
           </w:pPr>
-          <w:hyperlink w:anchor="_Toc198847822" w:history="1">
+          <w:hyperlink w:anchor="_Toc198860061" w:history="1">
             <w:r>
               <w:rPr>
                 <w:rStyle w:val="Hyperlink"/>
@@ -2376,7 +2376,7 @@
                 <w:noProof/>
                 <w:webHidden/>
               </w:rPr>
-              <w:instrText xml:space="preserve"> PAGEREF _Toc198847822 \h </w:instrText>
+              <w:instrText xml:space="preserve"> PAGEREF _Toc198860061 \h </w:instrText>
             </w:r>
             <w:r>
               <w:rPr>
@@ -2418,7 +2418,7 @@
               <w:noProof/>
             </w:rPr>
           </w:pPr>
-          <w:hyperlink w:anchor="_Toc198847823" w:history="1">
+          <w:hyperlink w:anchor="_Toc198860062" w:history="1">
             <w:r>
               <w:rPr>
                 <w:rStyle w:val="Hyperlink"/>
@@ -2445,7 +2445,7 @@
                 <w:noProof/>
                 <w:webHidden/>
               </w:rPr>
-              <w:instrText xml:space="preserve"> PAGEREF _Toc198847823 \h </w:instrText>
+              <w:instrText xml:space="preserve"> PAGEREF _Toc198860062 \h </w:instrText>
             </w:r>
             <w:r>
               <w:rPr>
@@ -2488,7 +2488,7 @@
               <w:noProof/>
             </w:rPr>
           </w:pPr>
-          <w:hyperlink w:anchor="_Toc198847824" w:history="1">
+          <w:hyperlink w:anchor="_Toc198860063" w:history="1">
             <w:r>
               <w:rPr>
                 <w:rStyle w:val="Hyperlink"/>
@@ -2529,7 +2529,7 @@
                 <w:noProof/>
                 <w:webHidden/>
               </w:rPr>
-              <w:instrText xml:space="preserve"> PAGEREF _Toc198847824 \h </w:instrText>
+              <w:instrText xml:space="preserve"> PAGEREF _Toc198860063 \h </w:instrText>
             </w:r>
             <w:r>
               <w:rPr>
@@ -2571,7 +2571,7 @@
               <w:noProof/>
             </w:rPr>
           </w:pPr>
-          <w:hyperlink w:anchor="_Toc198847825" w:history="1">
+          <w:hyperlink w:anchor="_Toc198860064" w:history="1">
             <w:r>
               <w:rPr>
                 <w:rStyle w:val="Hyperlink"/>
@@ -2598,7 +2598,7 @@
                 <w:noProof/>
                 <w:webHidden/>
               </w:rPr>
-              <w:instrText xml:space="preserve"> PAGEREF _Toc198847825 \h </w:instrText>
+              <w:instrText xml:space="preserve"> PAGEREF _Toc198860064 \h </w:instrText>
             </w:r>
             <w:r>
               <w:rPr>
@@ -2640,7 +2640,7 @@
               <w:noProof/>
             </w:rPr>
           </w:pPr>
-          <w:hyperlink w:anchor="_Toc198847826" w:history="1">
+          <w:hyperlink w:anchor="_Toc198860065" w:history="1">
             <w:r>
               <w:rPr>
                 <w:rStyle w:val="Hyperlink"/>
@@ -2667,7 +2667,7 @@
                 <w:noProof/>
                 <w:webHidden/>
               </w:rPr>
-              <w:instrText xml:space="preserve"> PAGEREF _Toc198847826 \h </w:instrText>
+              <w:instrText xml:space="preserve"> PAGEREF _Toc198860065 \h </w:instrText>
             </w:r>
             <w:r>
               <w:rPr>
@@ -2709,7 +2709,7 @@
               <w:noProof/>
             </w:rPr>
           </w:pPr>
-          <w:hyperlink w:anchor="_Toc198847827" w:history="1">
+          <w:hyperlink w:anchor="_Toc198860066" w:history="1">
             <w:r>
               <w:rPr>
                 <w:rStyle w:val="Hyperlink"/>
@@ -2736,7 +2736,7 @@
                 <w:noProof/>
                 <w:webHidden/>
               </w:rPr>
-              <w:instrText xml:space="preserve"> PAGEREF _Toc198847827 \h </w:instrText>
+              <w:instrText xml:space="preserve"> PAGEREF _Toc198860066 \h </w:instrText>
             </w:r>
             <w:r>
               <w:rPr>
@@ -2778,7 +2778,7 @@
               <w:noProof/>
             </w:rPr>
           </w:pPr>
-          <w:hyperlink w:anchor="_Toc198847828" w:history="1">
+          <w:hyperlink w:anchor="_Toc198860067" w:history="1">
             <w:r>
               <w:rPr>
                 <w:rStyle w:val="Hyperlink"/>
@@ -2805,7 +2805,7 @@
                 <w:noProof/>
                 <w:webHidden/>
               </w:rPr>
-              <w:instrText xml:space="preserve"> PAGEREF _Toc198847828 \h </w:instrText>
+              <w:instrText xml:space="preserve"> PAGEREF _Toc198860067 \h </w:instrText>
             </w:r>
             <w:r>
               <w:rPr>
@@ -2847,7 +2847,7 @@
               <w:noProof/>
             </w:rPr>
           </w:pPr>
-          <w:hyperlink w:anchor="_Toc198847829" w:history="1">
+          <w:hyperlink w:anchor="_Toc198860068" w:history="1">
             <w:r>
               <w:rPr>
                 <w:rStyle w:val="Hyperlink"/>
@@ -2874,7 +2874,7 @@
                 <w:noProof/>
                 <w:webHidden/>
               </w:rPr>
-              <w:instrText xml:space="preserve"> PAGEREF _Toc198847829 \h </w:instrText>
+              <w:instrText xml:space="preserve"> PAGEREF _Toc198860068 \h </w:instrText>
             </w:r>
             <w:r>
               <w:rPr>
@@ -2916,7 +2916,7 @@
               <w:noProof/>
             </w:rPr>
           </w:pPr>
-          <w:hyperlink w:anchor="_Toc198847830" w:history="1">
+          <w:hyperlink w:anchor="_Toc198860069" w:history="1">
             <w:r>
               <w:rPr>
                 <w:rStyle w:val="Hyperlink"/>
@@ -2943,7 +2943,7 @@
                 <w:noProof/>
                 <w:webHidden/>
               </w:rPr>
-              <w:instrText xml:space="preserve"> PAGEREF _Toc198847830 \h </w:instrText>
+              <w:instrText xml:space="preserve"> PAGEREF _Toc198860069 \h </w:instrText>
             </w:r>
             <w:r>
               <w:rPr>
@@ -2985,7 +2985,7 @@
               <w:noProof/>
             </w:rPr>
           </w:pPr>
-          <w:hyperlink w:anchor="_Toc198847831" w:history="1">
+          <w:hyperlink w:anchor="_Toc198860070" w:history="1">
             <w:r>
               <w:rPr>
                 <w:rStyle w:val="Hyperlink"/>
@@ -3012,7 +3012,7 @@
                 <w:noProof/>
                 <w:webHidden/>
               </w:rPr>
-              <w:instrText xml:space="preserve"> PAGEREF _Toc198847831 \h </w:instrText>
+              <w:instrText xml:space="preserve"> PAGEREF _Toc198860070 \h </w:instrText>
             </w:r>
             <w:r>
               <w:rPr>
@@ -3054,7 +3054,7 @@
               <w:noProof/>
             </w:rPr>
           </w:pPr>
-          <w:hyperlink w:anchor="_Toc198847832" w:history="1">
+          <w:hyperlink w:anchor="_Toc198860071" w:history="1">
             <w:r>
               <w:rPr>
                 <w:rStyle w:val="Hyperlink"/>
@@ -3081,7 +3081,7 @@
                 <w:noProof/>
                 <w:webHidden/>
               </w:rPr>
-              <w:instrText xml:space="preserve"> PAGEREF _Toc198847832 \h </w:instrText>
+              <w:instrText xml:space="preserve"> PAGEREF _Toc198860071 \h </w:instrText>
             </w:r>
             <w:r>
               <w:rPr>
@@ -3123,7 +3123,7 @@
               <w:noProof/>
             </w:rPr>
           </w:pPr>
-          <w:hyperlink w:anchor="_Toc198847833" w:history="1">
+          <w:hyperlink w:anchor="_Toc198860072" w:history="1">
             <w:r>
               <w:rPr>
                 <w:rStyle w:val="Hyperlink"/>
@@ -3150,7 +3150,7 @@
                 <w:noProof/>
                 <w:webHidden/>
               </w:rPr>
-              <w:instrText xml:space="preserve"> PAGEREF _Toc198847833 \h </w:instrText>
+              <w:instrText xml:space="preserve"> PAGEREF _Toc198860072 \h </w:instrText>
             </w:r>
             <w:r>
               <w:rPr>
@@ -3192,7 +3192,7 @@
               <w:noProof/>
             </w:rPr>
           </w:pPr>
-          <w:hyperlink w:anchor="_Toc198847834" w:history="1">
+          <w:hyperlink w:anchor="_Toc198860073" w:history="1">
             <w:r>
               <w:rPr>
                 <w:rStyle w:val="Hyperlink"/>
@@ -3219,7 +3219,7 @@
                 <w:noProof/>
                 <w:webHidden/>
               </w:rPr>
-              <w:instrText xml:space="preserve"> PAGEREF _Toc198847834 \h </w:instrText>
+              <w:instrText xml:space="preserve"> PAGEREF _Toc198860073 \h </w:instrText>
             </w:r>
             <w:r>
               <w:rPr>
@@ -3261,7 +3261,7 @@
               <w:noProof/>
             </w:rPr>
           </w:pPr>
-          <w:hyperlink w:anchor="_Toc198847835" w:history="1">
+          <w:hyperlink w:anchor="_Toc198860074" w:history="1">
             <w:r>
               <w:rPr>
                 <w:rStyle w:val="Hyperlink"/>
@@ -3288,7 +3288,7 @@
                 <w:noProof/>
                 <w:webHidden/>
               </w:rPr>
-              <w:instrText xml:space="preserve"> PAGEREF _Toc198847835 \h </w:instrText>
+              <w:instrText xml:space="preserve"> PAGEREF _Toc198860074 \h </w:instrText>
             </w:r>
             <w:r>
               <w:rPr>
@@ -3330,7 +3330,7 @@
               <w:noProof/>
             </w:rPr>
           </w:pPr>
-          <w:hyperlink w:anchor="_Toc198847836" w:history="1">
+          <w:hyperlink w:anchor="_Toc198860075" w:history="1">
             <w:r>
               <w:rPr>
                 <w:rStyle w:val="Hyperlink"/>
@@ -3357,7 +3357,7 @@
                 <w:noProof/>
                 <w:webHidden/>
               </w:rPr>
-              <w:instrText xml:space="preserve"> PAGEREF _Toc198847836 \h </w:instrText>
+              <w:instrText xml:space="preserve"> PAGEREF _Toc198860075 \h </w:instrText>
             </w:r>
             <w:r>
               <w:rPr>
@@ -3399,7 +3399,7 @@
               <w:noProof/>
             </w:rPr>
           </w:pPr>
-          <w:hyperlink w:anchor="_Toc198847837" w:history="1">
+          <w:hyperlink w:anchor="_Toc198860076" w:history="1">
             <w:r>
               <w:rPr>
                 <w:rStyle w:val="Hyperlink"/>
@@ -3426,7 +3426,7 @@
                 <w:noProof/>
                 <w:webHidden/>
               </w:rPr>
-              <w:instrText xml:space="preserve"> PAGEREF _Toc198847837 \h </w:instrText>
+              <w:instrText xml:space="preserve"> PAGEREF _Toc198860076 \h </w:instrText>
             </w:r>
             <w:r>
               <w:rPr>
@@ -3469,7 +3469,7 @@
               <w:noProof/>
             </w:rPr>
           </w:pPr>
-          <w:hyperlink w:anchor="_Toc198847838" w:history="1">
+          <w:hyperlink w:anchor="_Toc198860077" w:history="1">
             <w:r>
               <w:rPr>
                 <w:rStyle w:val="Hyperlink"/>
@@ -3510,7 +3510,7 @@
                 <w:noProof/>
                 <w:webHidden/>
               </w:rPr>
-              <w:instrText xml:space="preserve"> PAGEREF _Toc198847838 \h </w:instrText>
+              <w:instrText xml:space="preserve"> PAGEREF _Toc198860077 \h </w:instrText>
             </w:r>
             <w:r>
               <w:rPr>
@@ -3567,7 +3567,7 @@
           <w:numId w:val="17"/>
         </w:numPr>
       </w:pPr>
-      <w:bookmarkStart w:id="5" w:name="_Toc198847792"/>
+      <w:bookmarkStart w:id="5" w:name="_Toc198860031"/>
       <w:r>
         <w:t>Introduction</w:t>
       </w:r>
@@ -3580,7 +3580,15 @@
         <w:ind w:left="360"/>
       </w:pPr>
       <w:r>
-        <w:t>This web application is a social media platform that integrates features from booth Facebook and Instagram, allowing users to interact through stories, posts, comments, messages, and friendships. Users can personalize their experience by modifying their settings, privacy options, and profile details.</w:t>
+        <w:t xml:space="preserve">This web application is a social media platform that integrates features from </w:t>
+      </w:r>
+      <w:proofErr w:type="gramStart"/>
+      <w:r>
+        <w:t>booth</w:t>
+      </w:r>
+      <w:proofErr w:type="gramEnd"/>
+      <w:r>
+        <w:t xml:space="preserve"> Facebook and Instagram, allowing users to interact through stories, posts, comments, messages, and friendships. Users can personalize their experience by modifying their settings, privacy options, and profile details.</w:t>
       </w:r>
     </w:p>
     <w:p>
@@ -3592,7 +3600,7 @@
         </w:numPr>
       </w:pPr>
       <w:bookmarkStart w:id="6" w:name="_Toc197051130"/>
-      <w:bookmarkStart w:id="7" w:name="_Toc198847793"/>
+      <w:bookmarkStart w:id="7" w:name="_Toc198860032"/>
       <w:r>
         <w:t>Functional Requirements</w:t>
       </w:r>
@@ -3607,7 +3615,7 @@
         <w:pStyle w:val="Heading3"/>
       </w:pPr>
       <w:bookmarkStart w:id="8" w:name="_Toc197051138"/>
-      <w:bookmarkStart w:id="9" w:name="_Toc198847794"/>
+      <w:bookmarkStart w:id="9" w:name="_Toc198860033"/>
       <w:r>
         <w:t>FR-01: User Registration &amp; Authentication</w:t>
       </w:r>
@@ -3662,7 +3670,7 @@
       <w:pPr>
         <w:pStyle w:val="Heading3"/>
       </w:pPr>
-      <w:bookmarkStart w:id="10" w:name="_Toc198847795"/>
+      <w:bookmarkStart w:id="10" w:name="_Toc198860034"/>
       <w:r>
         <w:t>FR-02: User Profile Management</w:t>
       </w:r>
@@ -3696,7 +3704,7 @@
       <w:pPr>
         <w:pStyle w:val="Heading3"/>
       </w:pPr>
-      <w:bookmarkStart w:id="11" w:name="_Toc198847796"/>
+      <w:bookmarkStart w:id="11" w:name="_Toc198860035"/>
       <w:r>
         <w:t>FR-0</w:t>
       </w:r>
@@ -3742,7 +3750,7 @@
       <w:pPr>
         <w:pStyle w:val="Heading3"/>
       </w:pPr>
-      <w:bookmarkStart w:id="12" w:name="_Toc198847797"/>
+      <w:bookmarkStart w:id="12" w:name="_Toc198860036"/>
       <w:r>
         <w:t>FR-0</w:t>
       </w:r>
@@ -3815,7 +3823,7 @@
       <w:pPr>
         <w:pStyle w:val="Heading3"/>
       </w:pPr>
-      <w:bookmarkStart w:id="13" w:name="_Toc198847798"/>
+      <w:bookmarkStart w:id="13" w:name="_Toc198860037"/>
       <w:r>
         <w:t>FR-0</w:t>
       </w:r>
@@ -3867,7 +3875,7 @@
           <w:rFonts w:ascii="Segoe UI Emoji" w:hAnsi="Segoe UI Emoji" w:cs="Segoe UI Emoji"/>
         </w:rPr>
       </w:pPr>
-      <w:bookmarkStart w:id="14" w:name="_Toc198847799"/>
+      <w:bookmarkStart w:id="14" w:name="_Toc198860038"/>
       <w:r>
         <w:lastRenderedPageBreak/>
         <w:t>FR-0</w:t>
@@ -3876,7 +3884,15 @@
         <w:t>6</w:t>
       </w:r>
       <w:r>
-        <w:t xml:space="preserve">: Post Viewing in home page </w:t>
+        <w:t xml:space="preserve">: Post Viewing </w:t>
+      </w:r>
+      <w:proofErr w:type="gramStart"/>
+      <w:r>
+        <w:t>in</w:t>
+      </w:r>
+      <w:proofErr w:type="gramEnd"/>
+      <w:r>
+        <w:t xml:space="preserve"> home page </w:t>
       </w:r>
       <w:r>
         <w:rPr>
@@ -3902,7 +3918,7 @@
       <w:pPr>
         <w:pStyle w:val="Heading3"/>
       </w:pPr>
-      <w:bookmarkStart w:id="15" w:name="_Toc198847800"/>
+      <w:bookmarkStart w:id="15" w:name="_Toc198860039"/>
       <w:r>
         <w:t>FR-0</w:t>
       </w:r>
@@ -3936,7 +3952,7 @@
       <w:pPr>
         <w:pStyle w:val="Heading3"/>
       </w:pPr>
-      <w:bookmarkStart w:id="16" w:name="_Toc198847801"/>
+      <w:bookmarkStart w:id="16" w:name="_Toc198860040"/>
       <w:r>
         <w:t>FR-0</w:t>
       </w:r>
@@ -3988,7 +4004,7 @@
       <w:pPr>
         <w:pStyle w:val="Heading3"/>
       </w:pPr>
-      <w:bookmarkStart w:id="17" w:name="_Toc198847802"/>
+      <w:bookmarkStart w:id="17" w:name="_Toc198860041"/>
       <w:r>
         <w:t>FR-0</w:t>
       </w:r>
@@ -4040,7 +4056,7 @@
       <w:pPr>
         <w:pStyle w:val="Heading3"/>
       </w:pPr>
-      <w:bookmarkStart w:id="18" w:name="_Toc198847803"/>
+      <w:bookmarkStart w:id="18" w:name="_Toc198860042"/>
       <w:r>
         <w:t>FR-</w:t>
       </w:r>
@@ -4082,14 +4098,22 @@
         </w:numPr>
       </w:pPr>
       <w:r>
-        <w:t>The system must prevent duplicate likes by the same user.</w:t>
+        <w:t xml:space="preserve">The system must prevent duplicate likes </w:t>
+      </w:r>
+      <w:proofErr w:type="gramStart"/>
+      <w:r>
+        <w:t>by</w:t>
+      </w:r>
+      <w:proofErr w:type="gramEnd"/>
+      <w:r>
+        <w:t xml:space="preserve"> the same user.</w:t>
       </w:r>
     </w:p>
     <w:p>
       <w:pPr>
         <w:pStyle w:val="Heading3"/>
       </w:pPr>
-      <w:bookmarkStart w:id="19" w:name="_Toc198847804"/>
+      <w:bookmarkStart w:id="19" w:name="_Toc198860043"/>
       <w:r>
         <w:t>FR-</w:t>
       </w:r>
@@ -4129,7 +4153,7 @@
       <w:pPr>
         <w:pStyle w:val="Heading3"/>
       </w:pPr>
-      <w:bookmarkStart w:id="20" w:name="_Toc198847805"/>
+      <w:bookmarkStart w:id="20" w:name="_Toc198860044"/>
       <w:r>
         <w:t>FR-</w:t>
       </w:r>
@@ -4157,7 +4181,7 @@
       <w:pPr>
         <w:pStyle w:val="Heading3"/>
       </w:pPr>
-      <w:bookmarkStart w:id="21" w:name="_Toc198847806"/>
+      <w:bookmarkStart w:id="21" w:name="_Toc198860045"/>
       <w:r>
         <w:t>FR-1</w:t>
       </w:r>
@@ -4197,7 +4221,7 @@
       <w:pPr>
         <w:pStyle w:val="Heading3"/>
       </w:pPr>
-      <w:bookmarkStart w:id="22" w:name="_Toc198847807"/>
+      <w:bookmarkStart w:id="22" w:name="_Toc198860046"/>
       <w:r>
         <w:t>FR-1</w:t>
       </w:r>
@@ -4249,7 +4273,7 @@
       <w:pPr>
         <w:pStyle w:val="Heading3"/>
       </w:pPr>
-      <w:bookmarkStart w:id="23" w:name="_Toc198847808"/>
+      <w:bookmarkStart w:id="23" w:name="_Toc198860047"/>
       <w:r>
         <w:lastRenderedPageBreak/>
         <w:t>FR-1</w:t>
@@ -4278,7 +4302,7 @@
       <w:pPr>
         <w:pStyle w:val="Heading3"/>
       </w:pPr>
-      <w:bookmarkStart w:id="24" w:name="_Toc198847809"/>
+      <w:bookmarkStart w:id="24" w:name="_Toc198860048"/>
       <w:r>
         <w:t>FR-1</w:t>
       </w:r>
@@ -4309,7 +4333,7 @@
       <w:pPr>
         <w:pStyle w:val="Heading3"/>
       </w:pPr>
-      <w:bookmarkStart w:id="25" w:name="_Toc198847810"/>
+      <w:bookmarkStart w:id="25" w:name="_Toc198860049"/>
       <w:r>
         <w:t>FR-1</w:t>
       </w:r>
@@ -4337,7 +4361,7 @@
       <w:pPr>
         <w:pStyle w:val="Heading3"/>
       </w:pPr>
-      <w:bookmarkStart w:id="26" w:name="_Toc198847811"/>
+      <w:bookmarkStart w:id="26" w:name="_Toc198860050"/>
       <w:r>
         <w:t>FR-1</w:t>
       </w:r>
@@ -4386,7 +4410,7 @@
       <w:pPr>
         <w:pStyle w:val="Heading3"/>
       </w:pPr>
-      <w:bookmarkStart w:id="27" w:name="_Toc198847812"/>
+      <w:bookmarkStart w:id="27" w:name="_Toc198860051"/>
       <w:r>
         <w:t>FR-1</w:t>
       </w:r>
@@ -4438,7 +4462,7 @@
       <w:pPr>
         <w:pStyle w:val="Heading3"/>
       </w:pPr>
-      <w:bookmarkStart w:id="28" w:name="_Toc198847813"/>
+      <w:bookmarkStart w:id="28" w:name="_Toc198860052"/>
       <w:r>
         <w:t>FR-</w:t>
       </w:r>
@@ -4490,7 +4514,7 @@
       <w:pPr>
         <w:pStyle w:val="Heading3"/>
       </w:pPr>
-      <w:bookmarkStart w:id="29" w:name="_Toc198847814"/>
+      <w:bookmarkStart w:id="29" w:name="_Toc198860053"/>
       <w:r>
         <w:t>FR-</w:t>
       </w:r>
@@ -4546,7 +4570,7 @@
           <w:numId w:val="17"/>
         </w:numPr>
       </w:pPr>
-      <w:bookmarkStart w:id="30" w:name="_Toc198847815"/>
+      <w:bookmarkStart w:id="30" w:name="_Toc198860054"/>
       <w:r>
         <w:t>Non-Functional Requirements (NFRs)</w:t>
       </w:r>
@@ -4556,7 +4580,7 @@
       <w:pPr>
         <w:pStyle w:val="Heading3"/>
       </w:pPr>
-      <w:bookmarkStart w:id="31" w:name="_Toc198847816"/>
+      <w:bookmarkStart w:id="31" w:name="_Toc198860055"/>
       <w:r>
         <w:t>NFR-01: Performance</w:t>
       </w:r>
@@ -4588,7 +4612,7 @@
       <w:pPr>
         <w:pStyle w:val="Heading3"/>
       </w:pPr>
-      <w:bookmarkStart w:id="32" w:name="_Toc198847817"/>
+      <w:bookmarkStart w:id="32" w:name="_Toc198860056"/>
       <w:r>
         <w:lastRenderedPageBreak/>
         <w:t>NFR-02: Security</w:t>
@@ -4632,7 +4656,7 @@
       <w:pPr>
         <w:pStyle w:val="Heading3"/>
       </w:pPr>
-      <w:bookmarkStart w:id="33" w:name="_Toc198847818"/>
+      <w:bookmarkStart w:id="33" w:name="_Toc198860057"/>
       <w:r>
         <w:t>NFR-03: Scalability</w:t>
       </w:r>
@@ -4646,7 +4670,15 @@
         </w:numPr>
       </w:pPr>
       <w:r>
-        <w:t>The application must be scalable to accommodate growth in user base and data volume.</w:t>
+        <w:t xml:space="preserve">The application must be scalable to accommodate growth in </w:t>
+      </w:r>
+      <w:proofErr w:type="gramStart"/>
+      <w:r>
+        <w:t>user</w:t>
+      </w:r>
+      <w:proofErr w:type="gramEnd"/>
+      <w:r>
+        <w:t xml:space="preserve"> base and data volume.</w:t>
       </w:r>
     </w:p>
     <w:p>
@@ -4664,7 +4696,7 @@
       <w:pPr>
         <w:pStyle w:val="Heading3"/>
       </w:pPr>
-      <w:bookmarkStart w:id="34" w:name="_Toc198847819"/>
+      <w:bookmarkStart w:id="34" w:name="_Toc198860058"/>
       <w:r>
         <w:t>NFR-04: Usability</w:t>
       </w:r>
@@ -4696,7 +4728,7 @@
       <w:pPr>
         <w:pStyle w:val="Heading3"/>
       </w:pPr>
-      <w:bookmarkStart w:id="35" w:name="_Toc198847820"/>
+      <w:bookmarkStart w:id="35" w:name="_Toc198860059"/>
       <w:r>
         <w:t>NFR-05: Reliability</w:t>
       </w:r>
@@ -4734,7 +4766,7 @@
       <w:pPr>
         <w:pStyle w:val="Heading3"/>
       </w:pPr>
-      <w:bookmarkStart w:id="36" w:name="_Toc198847821"/>
+      <w:bookmarkStart w:id="36" w:name="_Toc198860060"/>
       <w:r>
         <w:t>NFR-06: Maintainability</w:t>
       </w:r>
@@ -4766,7 +4798,7 @@
       <w:pPr>
         <w:pStyle w:val="Heading3"/>
       </w:pPr>
-      <w:bookmarkStart w:id="37" w:name="_Toc198847822"/>
+      <w:bookmarkStart w:id="37" w:name="_Toc198860061"/>
       <w:r>
         <w:t>NFR-07: Compatibility</w:t>
       </w:r>
@@ -4798,7 +4830,7 @@
       <w:pPr>
         <w:pStyle w:val="Heading3"/>
       </w:pPr>
-      <w:bookmarkStart w:id="38" w:name="_Toc198847823"/>
+      <w:bookmarkStart w:id="38" w:name="_Toc198860062"/>
       <w:r>
         <w:t>NFR-08: Compliance</w:t>
       </w:r>
@@ -4840,7 +4872,7 @@
           <w:numId w:val="17"/>
         </w:numPr>
       </w:pPr>
-      <w:bookmarkStart w:id="39" w:name="_Toc198847824"/>
+      <w:bookmarkStart w:id="39" w:name="_Toc198860063"/>
       <w:r>
         <w:t>Use Cases</w:t>
       </w:r>
@@ -4854,7 +4886,7 @@
       <w:pPr>
         <w:pStyle w:val="Heading3"/>
       </w:pPr>
-      <w:bookmarkStart w:id="40" w:name="_Toc198847825"/>
+      <w:bookmarkStart w:id="40" w:name="_Toc198860064"/>
       <w:r>
         <w:t>UC-001: User Registration</w:t>
       </w:r>
@@ -4969,8 +5001,13 @@
           <w:numId w:val="59"/>
         </w:numPr>
       </w:pPr>
-      <w:r>
-        <w:t>User accesses the registration page.</w:t>
+      <w:proofErr w:type="gramStart"/>
+      <w:r>
+        <w:t>User accesses</w:t>
+      </w:r>
+      <w:proofErr w:type="gramEnd"/>
+      <w:r>
+        <w:t xml:space="preserve"> the registration page.</w:t>
       </w:r>
     </w:p>
     <w:p>
@@ -5005,8 +5042,13 @@
           <w:numId w:val="59"/>
         </w:numPr>
       </w:pPr>
-      <w:r>
-        <w:t>System validates input and checks uniqueness.</w:t>
+      <w:proofErr w:type="gramStart"/>
+      <w:r>
+        <w:t>System</w:t>
+      </w:r>
+      <w:proofErr w:type="gramEnd"/>
+      <w:r>
+        <w:t xml:space="preserve"> validates input and checks uniqueness.</w:t>
       </w:r>
     </w:p>
     <w:p>
@@ -5030,7 +5072,15 @@
         </w:numPr>
       </w:pPr>
       <w:r>
-        <w:t>System sends a verification email.</w:t>
+        <w:t xml:space="preserve">System sends </w:t>
+      </w:r>
+      <w:proofErr w:type="gramStart"/>
+      <w:r>
+        <w:t>a verification</w:t>
+      </w:r>
+      <w:proofErr w:type="gramEnd"/>
+      <w:r>
+        <w:t xml:space="preserve"> email.</w:t>
       </w:r>
     </w:p>
     <w:p>
@@ -5111,7 +5161,15 @@
         </w:numPr>
       </w:pPr>
       <w:r>
-        <w:t>System shows error. Return to step 2.</w:t>
+        <w:t xml:space="preserve">System shows </w:t>
+      </w:r>
+      <w:proofErr w:type="gramStart"/>
+      <w:r>
+        <w:t>error</w:t>
+      </w:r>
+      <w:proofErr w:type="gramEnd"/>
+      <w:r>
+        <w:t>. Return to step 2.</w:t>
       </w:r>
     </w:p>
     <w:p>
@@ -5143,7 +5201,7 @@
       <w:pPr>
         <w:pStyle w:val="Heading3"/>
       </w:pPr>
-      <w:bookmarkStart w:id="41" w:name="_Toc198847826"/>
+      <w:bookmarkStart w:id="41" w:name="_Toc198860065"/>
       <w:r>
         <w:lastRenderedPageBreak/>
         <w:t>UC-002: Create Post</w:t>
@@ -5242,8 +5300,13 @@
           <w:numId w:val="87"/>
         </w:numPr>
       </w:pPr>
-      <w:r>
-        <w:t>User enters content.</w:t>
+      <w:proofErr w:type="gramStart"/>
+      <w:r>
+        <w:t>User enters</w:t>
+      </w:r>
+      <w:proofErr w:type="gramEnd"/>
+      <w:r>
+        <w:t xml:space="preserve"> content.</w:t>
       </w:r>
     </w:p>
     <w:p>
@@ -5350,7 +5413,7 @@
       <w:pPr>
         <w:pStyle w:val="Heading3"/>
       </w:pPr>
-      <w:bookmarkStart w:id="42" w:name="_Toc198847827"/>
+      <w:bookmarkStart w:id="42" w:name="_Toc198860066"/>
       <w:r>
         <w:t>UC-003: Send Friend Request</w:t>
       </w:r>
@@ -5455,7 +5518,23 @@
         </w:numPr>
       </w:pPr>
       <w:r>
-        <w:t>System saves request and notifies recipient.</w:t>
+        <w:t xml:space="preserve">System saves </w:t>
+      </w:r>
+      <w:proofErr w:type="gramStart"/>
+      <w:r>
+        <w:t>request</w:t>
+      </w:r>
+      <w:proofErr w:type="gramEnd"/>
+      <w:r>
+        <w:t xml:space="preserve"> and notifies </w:t>
+      </w:r>
+      <w:proofErr w:type="gramStart"/>
+      <w:r>
+        <w:t>recipient</w:t>
+      </w:r>
+      <w:proofErr w:type="gramEnd"/>
+      <w:r>
+        <w:t>.</w:t>
       </w:r>
     </w:p>
     <w:p>
@@ -5526,7 +5605,7 @@
       <w:pPr>
         <w:pStyle w:val="Heading3"/>
       </w:pPr>
-      <w:bookmarkStart w:id="43" w:name="_Toc198847828"/>
+      <w:bookmarkStart w:id="43" w:name="_Toc198860067"/>
       <w:r>
         <w:t>UC-004: Send Message</w:t>
       </w:r>
@@ -5689,7 +5768,7 @@
       <w:pPr>
         <w:pStyle w:val="Heading3"/>
       </w:pPr>
-      <w:bookmarkStart w:id="44" w:name="_Toc198847829"/>
+      <w:bookmarkStart w:id="44" w:name="_Toc198860068"/>
       <w:r>
         <w:t>UC-005: Delete Comment (Admin)</w:t>
       </w:r>
@@ -5877,7 +5956,7 @@
       <w:pPr>
         <w:pStyle w:val="Heading3"/>
       </w:pPr>
-      <w:bookmarkStart w:id="45" w:name="_Toc198847830"/>
+      <w:bookmarkStart w:id="45" w:name="_Toc198860069"/>
       <w:r>
         <w:lastRenderedPageBreak/>
         <w:t>UC-006: Edit Post</w:t>
@@ -5952,8 +6031,13 @@
           <w:numId w:val="92"/>
         </w:numPr>
       </w:pPr>
-      <w:r>
-        <w:t>Load post content.</w:t>
+      <w:proofErr w:type="gramStart"/>
+      <w:r>
+        <w:t>Load</w:t>
+      </w:r>
+      <w:proofErr w:type="gramEnd"/>
+      <w:r>
+        <w:t xml:space="preserve"> post content.</w:t>
       </w:r>
     </w:p>
     <w:p>
@@ -6060,7 +6144,7 @@
       <w:pPr>
         <w:pStyle w:val="Heading3"/>
       </w:pPr>
-      <w:bookmarkStart w:id="46" w:name="_Toc198847831"/>
+      <w:bookmarkStart w:id="46" w:name="_Toc198860070"/>
       <w:r>
         <w:t>UC-007: React to Comment</w:t>
       </w:r>
@@ -6153,7 +6237,15 @@
         </w:numPr>
       </w:pPr>
       <w:r>
-        <w:t>System checks existing like.</w:t>
+        <w:t xml:space="preserve">System checks </w:t>
+      </w:r>
+      <w:proofErr w:type="gramStart"/>
+      <w:r>
+        <w:t>existing like</w:t>
+      </w:r>
+      <w:proofErr w:type="gramEnd"/>
+      <w:r>
+        <w:t>.</w:t>
       </w:r>
     </w:p>
     <w:p>
@@ -6212,7 +6304,7 @@
       <w:pPr>
         <w:pStyle w:val="Heading3"/>
       </w:pPr>
-      <w:bookmarkStart w:id="47" w:name="_Toc198847832"/>
+      <w:bookmarkStart w:id="47" w:name="_Toc198860071"/>
       <w:r>
         <w:lastRenderedPageBreak/>
         <w:t>UC-008: View Stories</w:t>
@@ -6326,8 +6418,13 @@
           <w:numId w:val="96"/>
         </w:numPr>
       </w:pPr>
-      <w:r>
-        <w:t>Story expires after 24h.</w:t>
+      <w:proofErr w:type="gramStart"/>
+      <w:r>
+        <w:t>Story</w:t>
+      </w:r>
+      <w:proofErr w:type="gramEnd"/>
+      <w:r>
+        <w:t xml:space="preserve"> expires after 24h.</w:t>
       </w:r>
     </w:p>
     <w:p>
@@ -6398,7 +6495,7 @@
       <w:pPr>
         <w:pStyle w:val="Heading3"/>
       </w:pPr>
-      <w:bookmarkStart w:id="48" w:name="_Toc198847833"/>
+      <w:bookmarkStart w:id="48" w:name="_Toc198860072"/>
       <w:r>
         <w:t>UC-009: View Post</w:t>
       </w:r>
@@ -6580,7 +6677,7 @@
       <w:pPr>
         <w:pStyle w:val="Heading3"/>
       </w:pPr>
-      <w:bookmarkStart w:id="49" w:name="_Toc198847834"/>
+      <w:bookmarkStart w:id="49" w:name="_Toc198860073"/>
       <w:r>
         <w:lastRenderedPageBreak/>
         <w:t>UC-010: View Message</w:t>
@@ -6745,7 +6842,7 @@
       <w:pPr>
         <w:pStyle w:val="Heading3"/>
       </w:pPr>
-      <w:bookmarkStart w:id="50" w:name="_Toc198847835"/>
+      <w:bookmarkStart w:id="50" w:name="_Toc198860074"/>
       <w:r>
         <w:t>UC-011: View Chat Interface</w:t>
       </w:r>
@@ -6903,7 +7000,7 @@
       <w:pPr>
         <w:pStyle w:val="Heading3"/>
       </w:pPr>
-      <w:bookmarkStart w:id="51" w:name="_Toc198847836"/>
+      <w:bookmarkStart w:id="51" w:name="_Toc198860075"/>
       <w:r>
         <w:t>UC-012: View Profile Page</w:t>
       </w:r>
@@ -7062,7 +7159,7 @@
       <w:pPr>
         <w:pStyle w:val="Heading3"/>
       </w:pPr>
-      <w:bookmarkStart w:id="52" w:name="_Toc198847837"/>
+      <w:bookmarkStart w:id="52" w:name="_Toc198860076"/>
       <w:r>
         <w:t>UC-013: View Settings Page</w:t>
       </w:r>
@@ -7234,7 +7331,7 @@
         </w:numPr>
       </w:pPr>
       <w:bookmarkStart w:id="53" w:name="_Toc197051151"/>
-      <w:bookmarkStart w:id="54" w:name="_Toc198847838"/>
+      <w:bookmarkStart w:id="54" w:name="_Toc198860077"/>
       <w:r>
         <w:t>Conclusion</w:t>
       </w:r>

</xml_diff>

<commit_message>
small updates on backend entity names + frontend navbar updates
</commit_message>
<xml_diff>
--- a/docs/urs.docx
+++ b/docs/urs.docx
@@ -3580,15 +3580,7 @@
         <w:ind w:left="360"/>
       </w:pPr>
       <w:r>
-        <w:t xml:space="preserve">This web application is a social media platform that integrates features from </w:t>
-      </w:r>
-      <w:proofErr w:type="gramStart"/>
-      <w:r>
-        <w:t>booth</w:t>
-      </w:r>
-      <w:proofErr w:type="gramEnd"/>
-      <w:r>
-        <w:t xml:space="preserve"> Facebook and Instagram, allowing users to interact through stories, posts, comments, messages, and friendships. Users can personalize their experience by modifying their settings, privacy options, and profile details.</w:t>
+        <w:t>This web application is a social media platform that integrates features from booth Facebook and Instagram, allowing users to interact through stories, posts, comments, messages, and friendships. Users can personalize their experience by modifying their settings, privacy options, and profile details.</w:t>
       </w:r>
     </w:p>
     <w:p>
@@ -3614,8 +3606,8 @@
       <w:pPr>
         <w:pStyle w:val="Heading3"/>
       </w:pPr>
-      <w:bookmarkStart w:id="8" w:name="_Toc197051138"/>
-      <w:bookmarkStart w:id="9" w:name="_Toc198860033"/>
+      <w:bookmarkStart w:id="8" w:name="_Toc198860033"/>
+      <w:bookmarkStart w:id="9" w:name="_Toc197051138"/>
       <w:r>
         <w:t>FR-01: User Registration &amp; Authentication</w:t>
       </w:r>
@@ -3628,7 +3620,7 @@
         </w:rPr>
         <w:t>✅</w:t>
       </w:r>
-      <w:bookmarkEnd w:id="9"/>
+      <w:bookmarkEnd w:id="8"/>
     </w:p>
     <w:p>
       <w:pPr>
@@ -3884,15 +3876,7 @@
         <w:t>6</w:t>
       </w:r>
       <w:r>
-        <w:t xml:space="preserve">: Post Viewing </w:t>
-      </w:r>
-      <w:proofErr w:type="gramStart"/>
-      <w:r>
-        <w:t>in</w:t>
-      </w:r>
-      <w:proofErr w:type="gramEnd"/>
-      <w:r>
-        <w:t xml:space="preserve"> home page </w:t>
+        <w:t xml:space="preserve">: Post Viewing in home page </w:t>
       </w:r>
       <w:r>
         <w:rPr>
@@ -4098,15 +4082,7 @@
         </w:numPr>
       </w:pPr>
       <w:r>
-        <w:t xml:space="preserve">The system must prevent duplicate likes </w:t>
-      </w:r>
-      <w:proofErr w:type="gramStart"/>
-      <w:r>
-        <w:t>by</w:t>
-      </w:r>
-      <w:proofErr w:type="gramEnd"/>
-      <w:r>
-        <w:t xml:space="preserve"> the same user.</w:t>
+        <w:t>The system must prevent duplicate likes by the same user.</w:t>
       </w:r>
     </w:p>
     <w:p>
@@ -4670,15 +4646,7 @@
         </w:numPr>
       </w:pPr>
       <w:r>
-        <w:t xml:space="preserve">The application must be scalable to accommodate growth in </w:t>
-      </w:r>
-      <w:proofErr w:type="gramStart"/>
-      <w:r>
-        <w:t>user</w:t>
-      </w:r>
-      <w:proofErr w:type="gramEnd"/>
-      <w:r>
-        <w:t xml:space="preserve"> base and data volume.</w:t>
+        <w:t>The application must be scalable to accommodate growth in user base and data volume.</w:t>
       </w:r>
     </w:p>
     <w:p>
@@ -4876,7 +4844,7 @@
       <w:r>
         <w:t>Use Cases</w:t>
       </w:r>
-      <w:bookmarkEnd w:id="8"/>
+      <w:bookmarkEnd w:id="9"/>
       <w:r>
         <w:t xml:space="preserve"> (UC)</w:t>
       </w:r>
@@ -5001,13 +4969,8 @@
           <w:numId w:val="59"/>
         </w:numPr>
       </w:pPr>
-      <w:proofErr w:type="gramStart"/>
-      <w:r>
-        <w:t>User accesses</w:t>
-      </w:r>
-      <w:proofErr w:type="gramEnd"/>
-      <w:r>
-        <w:t xml:space="preserve"> the registration page.</w:t>
+      <w:r>
+        <w:t>User accesses the registration page.</w:t>
       </w:r>
     </w:p>
     <w:p>
@@ -5042,13 +5005,8 @@
           <w:numId w:val="59"/>
         </w:numPr>
       </w:pPr>
-      <w:proofErr w:type="gramStart"/>
-      <w:r>
-        <w:t>System</w:t>
-      </w:r>
-      <w:proofErr w:type="gramEnd"/>
-      <w:r>
-        <w:t xml:space="preserve"> validates input and checks uniqueness.</w:t>
+      <w:r>
+        <w:t>System validates input and checks uniqueness.</w:t>
       </w:r>
     </w:p>
     <w:p>
@@ -5060,7 +5018,10 @@
         </w:numPr>
       </w:pPr>
       <w:r>
-        <w:t>Password is hashed and stored.</w:t>
+        <w:t>System hashes the password</w:t>
+      </w:r>
+      <w:r>
+        <w:t>.</w:t>
       </w:r>
     </w:p>
     <w:p>
@@ -5072,15 +5033,7 @@
         </w:numPr>
       </w:pPr>
       <w:r>
-        <w:t xml:space="preserve">System sends </w:t>
-      </w:r>
-      <w:proofErr w:type="gramStart"/>
-      <w:r>
-        <w:t>a verification</w:t>
-      </w:r>
-      <w:proofErr w:type="gramEnd"/>
-      <w:r>
-        <w:t xml:space="preserve"> email.</w:t>
+        <w:t>System sends a verification email.</w:t>
       </w:r>
     </w:p>
     <w:p>
@@ -5161,15 +5114,7 @@
         </w:numPr>
       </w:pPr>
       <w:r>
-        <w:t xml:space="preserve">System shows </w:t>
-      </w:r>
-      <w:proofErr w:type="gramStart"/>
-      <w:r>
-        <w:t>error</w:t>
-      </w:r>
-      <w:proofErr w:type="gramEnd"/>
-      <w:r>
-        <w:t>. Return to step 2.</w:t>
+        <w:t>System shows error. Return to step 2.</w:t>
       </w:r>
     </w:p>
     <w:p>
@@ -5300,13 +5245,8 @@
           <w:numId w:val="87"/>
         </w:numPr>
       </w:pPr>
-      <w:proofErr w:type="gramStart"/>
-      <w:r>
-        <w:t>User enters</w:t>
-      </w:r>
-      <w:proofErr w:type="gramEnd"/>
-      <w:r>
-        <w:t xml:space="preserve"> content.</w:t>
+      <w:r>
+        <w:t>User enters content.</w:t>
       </w:r>
     </w:p>
     <w:p>
@@ -5471,12 +5411,6 @@
       </w:r>
     </w:p>
     <w:p>
-      <w:pPr>
-        <w:rPr>
-          <w:b/>
-          <w:bCs/>
-        </w:rPr>
-      </w:pPr>
       <w:r>
         <w:rPr>
           <w:b/>
@@ -5494,7 +5428,16 @@
         </w:numPr>
       </w:pPr>
       <w:r>
-        <w:t>Open target user's profile.</w:t>
+        <w:t xml:space="preserve">User clicks </w:t>
+      </w:r>
+      <w:r>
+        <w:t>“</w:t>
+      </w:r>
+      <w:r>
+        <w:t>Send Friend Request.”</w:t>
+      </w:r>
+      <w:r>
+        <w:t xml:space="preserve"> Button.</w:t>
       </w:r>
     </w:p>
     <w:p>
@@ -5506,35 +5449,7 @@
         </w:numPr>
       </w:pPr>
       <w:r>
-        <w:t>Click “Send Friend Request.”</w:t>
-      </w:r>
-    </w:p>
-    <w:p>
-      <w:pPr>
-        <w:pStyle w:val="ListParagraph"/>
-        <w:numPr>
-          <w:ilvl w:val="0"/>
-          <w:numId w:val="88"/>
-        </w:numPr>
-      </w:pPr>
-      <w:r>
-        <w:t xml:space="preserve">System saves </w:t>
-      </w:r>
-      <w:proofErr w:type="gramStart"/>
-      <w:r>
-        <w:t>request</w:t>
-      </w:r>
-      <w:proofErr w:type="gramEnd"/>
-      <w:r>
-        <w:t xml:space="preserve"> and notifies </w:t>
-      </w:r>
-      <w:proofErr w:type="gramStart"/>
-      <w:r>
-        <w:t>recipient</w:t>
-      </w:r>
-      <w:proofErr w:type="gramEnd"/>
-      <w:r>
-        <w:t>.</w:t>
+        <w:t>System saves request and notifies recipient.</w:t>
       </w:r>
     </w:p>
     <w:p>
@@ -5607,6 +5522,7 @@
       </w:pPr>
       <w:bookmarkStart w:id="43" w:name="_Toc198860067"/>
       <w:r>
+        <w:lastRenderedPageBreak/>
         <w:t>UC-004: Send Message</w:t>
       </w:r>
       <w:bookmarkEnd w:id="43"/>
@@ -5686,7 +5602,10 @@
         </w:numPr>
       </w:pPr>
       <w:r>
-        <w:t>Open chat.</w:t>
+        <w:t>User opens</w:t>
+      </w:r>
+      <w:r>
+        <w:t xml:space="preserve"> chat.</w:t>
       </w:r>
     </w:p>
     <w:p>
@@ -5698,7 +5617,15 @@
         </w:numPr>
       </w:pPr>
       <w:r>
-        <w:t>Type message.</w:t>
+        <w:t xml:space="preserve">User </w:t>
+      </w:r>
+      <w:proofErr w:type="gramStart"/>
+      <w:r>
+        <w:t>types</w:t>
+      </w:r>
+      <w:proofErr w:type="gramEnd"/>
+      <w:r>
+        <w:t xml:space="preserve"> message.</w:t>
       </w:r>
     </w:p>
     <w:p>
@@ -5710,7 +5637,7 @@
         </w:numPr>
       </w:pPr>
       <w:r>
-        <w:t>Click send.</w:t>
+        <w:t>User clicks send button.</w:t>
       </w:r>
     </w:p>
     <w:p>
@@ -5849,7 +5776,10 @@
         </w:numPr>
       </w:pPr>
       <w:r>
-        <w:t>View comment list.</w:t>
+        <w:t>User can v</w:t>
+      </w:r>
+      <w:r>
+        <w:t>iew comment list.</w:t>
       </w:r>
     </w:p>
     <w:p>
@@ -5861,7 +5791,10 @@
         </w:numPr>
       </w:pPr>
       <w:r>
-        <w:t>Select comment.</w:t>
+        <w:t xml:space="preserve">User selects </w:t>
+      </w:r>
+      <w:r>
+        <w:t>comment.</w:t>
       </w:r>
     </w:p>
     <w:p>
@@ -5873,7 +5806,10 @@
         </w:numPr>
       </w:pPr>
       <w:r>
-        <w:t>Click delete.</w:t>
+        <w:t>User clicks delete button</w:t>
+      </w:r>
+      <w:r>
+        <w:t>.</w:t>
       </w:r>
     </w:p>
     <w:p>
@@ -5885,7 +5821,10 @@
         </w:numPr>
       </w:pPr>
       <w:r>
-        <w:t>Comment is removed.</w:t>
+        <w:t>System removes the comment</w:t>
+      </w:r>
+      <w:r>
+        <w:t>.</w:t>
       </w:r>
     </w:p>
     <w:p>
@@ -6031,13 +5970,11 @@
           <w:numId w:val="92"/>
         </w:numPr>
       </w:pPr>
-      <w:proofErr w:type="gramStart"/>
-      <w:r>
-        <w:t>Load</w:t>
-      </w:r>
-      <w:proofErr w:type="gramEnd"/>
-      <w:r>
-        <w:t xml:space="preserve"> post content.</w:t>
+      <w:r>
+        <w:t>System loads post content</w:t>
+      </w:r>
+      <w:r>
+        <w:t>.</w:t>
       </w:r>
     </w:p>
     <w:p>
@@ -6049,7 +5986,13 @@
         </w:numPr>
       </w:pPr>
       <w:r>
-        <w:t>User edits.</w:t>
+        <w:t>User edits</w:t>
+      </w:r>
+      <w:r>
+        <w:t xml:space="preserve"> the contents</w:t>
+      </w:r>
+      <w:r>
+        <w:t>.</w:t>
       </w:r>
     </w:p>
     <w:p>
@@ -6061,7 +6004,10 @@
         </w:numPr>
       </w:pPr>
       <w:r>
-        <w:t>Clicks save.</w:t>
+        <w:t xml:space="preserve">User clicks </w:t>
+      </w:r>
+      <w:r>
+        <w:t>save.</w:t>
       </w:r>
     </w:p>
     <w:p>
@@ -6073,7 +6019,16 @@
         </w:numPr>
       </w:pPr>
       <w:r>
-        <w:t>Update and timestamp.</w:t>
+        <w:t xml:space="preserve">System updates the content </w:t>
+      </w:r>
+      <w:r>
+        <w:t xml:space="preserve">and </w:t>
+      </w:r>
+      <w:r>
+        <w:t xml:space="preserve">the </w:t>
+      </w:r>
+      <w:r>
+        <w:t>timestamp.</w:t>
       </w:r>
     </w:p>
     <w:p>
@@ -6225,7 +6180,10 @@
         </w:numPr>
       </w:pPr>
       <w:r>
-        <w:t>Click “Like.”</w:t>
+        <w:t xml:space="preserve">User clicks </w:t>
+      </w:r>
+      <w:r>
+        <w:t>“Like.”</w:t>
       </w:r>
     </w:p>
     <w:p>
@@ -6237,15 +6195,7 @@
         </w:numPr>
       </w:pPr>
       <w:r>
-        <w:t xml:space="preserve">System checks </w:t>
-      </w:r>
-      <w:proofErr w:type="gramStart"/>
-      <w:r>
-        <w:t>existing like</w:t>
-      </w:r>
-      <w:proofErr w:type="gramEnd"/>
-      <w:r>
-        <w:t>.</w:t>
+        <w:t>System checks existing like.</w:t>
       </w:r>
     </w:p>
     <w:p>
@@ -6257,7 +6207,10 @@
         </w:numPr>
       </w:pPr>
       <w:r>
-        <w:t>Toggle state.</w:t>
+        <w:t>System toggles</w:t>
+      </w:r>
+      <w:r>
+        <w:t xml:space="preserve"> state.</w:t>
       </w:r>
     </w:p>
     <w:p>
@@ -6383,7 +6336,10 @@
         </w:numPr>
       </w:pPr>
       <w:r>
-        <w:t>Tap profile in story bar.</w:t>
+        <w:t xml:space="preserve">User taps </w:t>
+      </w:r>
+      <w:r>
+        <w:t>profile in story bar.</w:t>
       </w:r>
     </w:p>
     <w:p>
@@ -6395,7 +6351,16 @@
         </w:numPr>
       </w:pPr>
       <w:r>
-        <w:t>Load and play story.</w:t>
+        <w:t>System loads</w:t>
+      </w:r>
+      <w:r>
+        <w:t xml:space="preserve"> and play</w:t>
+      </w:r>
+      <w:r>
+        <w:t>s</w:t>
+      </w:r>
+      <w:r>
+        <w:t xml:space="preserve"> story.</w:t>
       </w:r>
     </w:p>
     <w:p>
@@ -6407,24 +6372,7 @@
         </w:numPr>
       </w:pPr>
       <w:r>
-        <w:t>Progress auto/manual.</w:t>
-      </w:r>
-    </w:p>
-    <w:p>
-      <w:pPr>
-        <w:pStyle w:val="ListParagraph"/>
-        <w:numPr>
-          <w:ilvl w:val="0"/>
-          <w:numId w:val="96"/>
-        </w:numPr>
-      </w:pPr>
-      <w:proofErr w:type="gramStart"/>
-      <w:r>
-        <w:t>Story</w:t>
-      </w:r>
-      <w:proofErr w:type="gramEnd"/>
-      <w:r>
-        <w:t xml:space="preserve"> expires after 24h.</w:t>
+        <w:t>Story expires after 24h.</w:t>
       </w:r>
     </w:p>
     <w:p>
@@ -6573,7 +6521,10 @@
         </w:numPr>
       </w:pPr>
       <w:r>
-        <w:t>Load feed/posts.</w:t>
+        <w:t xml:space="preserve">System loads </w:t>
+      </w:r>
+      <w:r>
+        <w:t>feed/posts.</w:t>
       </w:r>
     </w:p>
     <w:p>
@@ -6585,7 +6536,16 @@
         </w:numPr>
       </w:pPr>
       <w:r>
-        <w:t>Click post.</w:t>
+        <w:t>User c</w:t>
+      </w:r>
+      <w:r>
+        <w:t>lick</w:t>
+      </w:r>
+      <w:r>
+        <w:t>s</w:t>
+      </w:r>
+      <w:r>
+        <w:t xml:space="preserve"> post.</w:t>
       </w:r>
     </w:p>
     <w:p>
@@ -6597,19 +6557,16 @@
         </w:numPr>
       </w:pPr>
       <w:r>
-        <w:t>Render content.</w:t>
-      </w:r>
-    </w:p>
-    <w:p>
-      <w:pPr>
-        <w:pStyle w:val="ListParagraph"/>
-        <w:numPr>
-          <w:ilvl w:val="0"/>
-          <w:numId w:val="98"/>
-        </w:numPr>
-      </w:pPr>
-      <w:r>
-        <w:t>Enable interaction.</w:t>
+        <w:t>System e</w:t>
+      </w:r>
+      <w:r>
+        <w:t>nable</w:t>
+      </w:r>
+      <w:r>
+        <w:t>s</w:t>
+      </w:r>
+      <w:r>
+        <w:t xml:space="preserve"> interaction.</w:t>
       </w:r>
     </w:p>
     <w:p>
@@ -6756,7 +6713,16 @@
         </w:numPr>
       </w:pPr>
       <w:r>
-        <w:t>Open messages.</w:t>
+        <w:t>User o</w:t>
+      </w:r>
+      <w:r>
+        <w:t>pen</w:t>
+      </w:r>
+      <w:r>
+        <w:t xml:space="preserve">s </w:t>
+      </w:r>
+      <w:r>
+        <w:t>messages.</w:t>
       </w:r>
     </w:p>
     <w:p>
@@ -6768,7 +6734,22 @@
         </w:numPr>
       </w:pPr>
       <w:r>
-        <w:t>View threads.</w:t>
+        <w:t>User s</w:t>
+      </w:r>
+      <w:r>
+        <w:t>elect</w:t>
+      </w:r>
+      <w:r>
+        <w:t>s</w:t>
+      </w:r>
+      <w:r>
+        <w:t xml:space="preserve"> one</w:t>
+      </w:r>
+      <w:r>
+        <w:t xml:space="preserve"> chat</w:t>
+      </w:r>
+      <w:r>
+        <w:t>.</w:t>
       </w:r>
     </w:p>
     <w:p>
@@ -6780,19 +6761,16 @@
         </w:numPr>
       </w:pPr>
       <w:r>
-        <w:t>Select one.</w:t>
-      </w:r>
-    </w:p>
-    <w:p>
-      <w:pPr>
-        <w:pStyle w:val="ListParagraph"/>
-        <w:numPr>
-          <w:ilvl w:val="0"/>
-          <w:numId w:val="100"/>
-        </w:numPr>
-      </w:pPr>
-      <w:r>
-        <w:t>Load history.</w:t>
+        <w:t>System l</w:t>
+      </w:r>
+      <w:r>
+        <w:t>oad</w:t>
+      </w:r>
+      <w:r>
+        <w:t>s</w:t>
+      </w:r>
+      <w:r>
+        <w:t xml:space="preserve"> history.</w:t>
       </w:r>
     </w:p>
     <w:p>
@@ -6920,7 +6898,16 @@
         </w:numPr>
       </w:pPr>
       <w:r>
-        <w:t>Open chat panel.</w:t>
+        <w:t>User o</w:t>
+      </w:r>
+      <w:r>
+        <w:t>pen</w:t>
+      </w:r>
+      <w:r>
+        <w:t>s</w:t>
+      </w:r>
+      <w:r>
+        <w:t xml:space="preserve"> chat panel.</w:t>
       </w:r>
     </w:p>
     <w:p>
@@ -6932,7 +6919,22 @@
         </w:numPr>
       </w:pPr>
       <w:r>
-        <w:t>See contacts.</w:t>
+        <w:t>User s</w:t>
+      </w:r>
+      <w:r>
+        <w:t>ee</w:t>
+      </w:r>
+      <w:r>
+        <w:t>s</w:t>
+      </w:r>
+      <w:r>
+        <w:t xml:space="preserve"> </w:t>
+      </w:r>
+      <w:r>
+        <w:t>friends</w:t>
+      </w:r>
+      <w:r>
+        <w:t>.</w:t>
       </w:r>
     </w:p>
     <w:p>
@@ -6944,7 +6946,22 @@
         </w:numPr>
       </w:pPr>
       <w:r>
-        <w:t>Click friend.</w:t>
+        <w:t>User c</w:t>
+      </w:r>
+      <w:r>
+        <w:t>lick</w:t>
+      </w:r>
+      <w:r>
+        <w:t>s</w:t>
+      </w:r>
+      <w:r>
+        <w:t xml:space="preserve"> </w:t>
+      </w:r>
+      <w:r>
+        <w:t>on friend username</w:t>
+      </w:r>
+      <w:r>
+        <w:t>.</w:t>
       </w:r>
     </w:p>
     <w:p>
@@ -6956,7 +6973,10 @@
         </w:numPr>
       </w:pPr>
       <w:r>
-        <w:t>Open chat.</w:t>
+        <w:t xml:space="preserve">System loads </w:t>
+      </w:r>
+      <w:r>
+        <w:t>chat.</w:t>
       </w:r>
     </w:p>
     <w:p>
@@ -7079,7 +7099,16 @@
         </w:numPr>
       </w:pPr>
       <w:r>
-        <w:t>Click profile.</w:t>
+        <w:t>User c</w:t>
+      </w:r>
+      <w:r>
+        <w:t>lick</w:t>
+      </w:r>
+      <w:r>
+        <w:t>s</w:t>
+      </w:r>
+      <w:r>
+        <w:t xml:space="preserve"> profile.</w:t>
       </w:r>
     </w:p>
     <w:p>
@@ -7091,7 +7120,16 @@
         </w:numPr>
       </w:pPr>
       <w:r>
-        <w:t>Load info.</w:t>
+        <w:t>System l</w:t>
+      </w:r>
+      <w:r>
+        <w:t>oad</w:t>
+      </w:r>
+      <w:r>
+        <w:t>s</w:t>
+      </w:r>
+      <w:r>
+        <w:t xml:space="preserve"> info.</w:t>
       </w:r>
     </w:p>
     <w:p>
@@ -7103,7 +7141,22 @@
         </w:numPr>
       </w:pPr>
       <w:r>
-        <w:t>Show posts/friends.</w:t>
+        <w:t>System s</w:t>
+      </w:r>
+      <w:r>
+        <w:t>how</w:t>
+      </w:r>
+      <w:r>
+        <w:t>s</w:t>
+      </w:r>
+      <w:r>
+        <w:t xml:space="preserve"> posts</w:t>
+      </w:r>
+      <w:r>
+        <w:t xml:space="preserve"> and </w:t>
+      </w:r>
+      <w:r>
+        <w:t>friends.</w:t>
       </w:r>
     </w:p>
     <w:p>
@@ -7115,7 +7168,16 @@
         </w:numPr>
       </w:pPr>
       <w:r>
-        <w:t>Display actions.</w:t>
+        <w:t>System d</w:t>
+      </w:r>
+      <w:r>
+        <w:t>isplay</w:t>
+      </w:r>
+      <w:r>
+        <w:t>s</w:t>
+      </w:r>
+      <w:r>
+        <w:t xml:space="preserve"> actions.</w:t>
       </w:r>
     </w:p>
     <w:p>
@@ -7236,8 +7298,16 @@
           <w:numId w:val="106"/>
         </w:numPr>
       </w:pPr>
-      <w:r>
-        <w:t>Click settings.</w:t>
+      <w:proofErr w:type="gramStart"/>
+      <w:r>
+        <w:t>User</w:t>
+      </w:r>
+      <w:proofErr w:type="gramEnd"/>
+      <w:r>
+        <w:t xml:space="preserve"> c</w:t>
+      </w:r>
+      <w:r>
+        <w:t>lick settings.</w:t>
       </w:r>
     </w:p>
     <w:p>
@@ -7249,7 +7319,16 @@
         </w:numPr>
       </w:pPr>
       <w:r>
-        <w:t>Load preferences.</w:t>
+        <w:t>System l</w:t>
+      </w:r>
+      <w:r>
+        <w:t>oad</w:t>
+      </w:r>
+      <w:r>
+        <w:t>s</w:t>
+      </w:r>
+      <w:r>
+        <w:t xml:space="preserve"> preferences.</w:t>
       </w:r>
     </w:p>
     <w:p>
@@ -7261,19 +7340,16 @@
         </w:numPr>
       </w:pPr>
       <w:r>
-        <w:t>Navigate tabs.</w:t>
-      </w:r>
-    </w:p>
-    <w:p>
-      <w:pPr>
-        <w:pStyle w:val="ListParagraph"/>
-        <w:numPr>
-          <w:ilvl w:val="0"/>
-          <w:numId w:val="106"/>
-        </w:numPr>
-      </w:pPr>
-      <w:r>
-        <w:t>View or update.</w:t>
+        <w:t>User views</w:t>
+      </w:r>
+      <w:r>
+        <w:t xml:space="preserve"> or update</w:t>
+      </w:r>
+      <w:r>
+        <w:t>s</w:t>
+      </w:r>
+      <w:r>
+        <w:t>.</w:t>
       </w:r>
     </w:p>
     <w:p>

</xml_diff>